<commit_message>
Added a draft abstract and some minor edits
</commit_message>
<xml_diff>
--- a/Organic_whole_lake_draft6.docx
+++ b/Organic_whole_lake_draft6.docx
@@ -108,6 +108,1024 @@
     <w:p>
       <w:pPr>
         <w:pStyle w:val="Heading1"/>
+        <w:spacing w:before="0" w:line="23" w:lineRule="atLeast"/>
+        <w:rPr>
+          <w:rFonts w:ascii="Times New Roman" w:hAnsi="Times New Roman" w:cs="Times New Roman"/>
+        </w:rPr>
+      </w:pPr>
+      <w:r>
+        <w:rPr>
+          <w:rFonts w:ascii="Times New Roman" w:hAnsi="Times New Roman" w:cs="Times New Roman"/>
+        </w:rPr>
+        <w:t>Potential Aims and Scope</w:t>
+      </w:r>
+    </w:p>
+    <w:p>
+      <w:pPr>
+        <w:rPr>
+          <w:rFonts w:ascii="Times New Roman" w:hAnsi="Times New Roman" w:cs="Times New Roman"/>
+        </w:rPr>
+      </w:pPr>
+      <w:r>
+        <w:rPr>
+          <w:rFonts w:ascii="Times New Roman" w:hAnsi="Times New Roman" w:cs="Times New Roman"/>
+        </w:rPr>
+        <w:t xml:space="preserve">Microbial population and community ecology, </w:t>
+      </w:r>
+      <w:proofErr w:type="gramStart"/>
+      <w:r>
+        <w:rPr>
+          <w:rFonts w:ascii="Times New Roman" w:hAnsi="Times New Roman" w:cs="Times New Roman"/>
+        </w:rPr>
+        <w:t>Integrated</w:t>
+      </w:r>
+      <w:proofErr w:type="gramEnd"/>
+      <w:r>
+        <w:rPr>
+          <w:rFonts w:ascii="Times New Roman" w:hAnsi="Times New Roman" w:cs="Times New Roman"/>
+        </w:rPr>
+        <w:t xml:space="preserve"> genomics and post-genomics approaches in microbial ecology, </w:t>
+      </w:r>
+      <w:r>
+        <w:rPr>
+          <w:rFonts w:ascii="Times New Roman" w:hAnsi="Times New Roman" w:cs="Times New Roman"/>
+          <w:b/>
+        </w:rPr>
+        <w:t>Microbial ecology and functional diversity of natural habitats</w:t>
+      </w:r>
+      <w:r>
+        <w:rPr>
+          <w:rFonts w:ascii="Times New Roman" w:hAnsi="Times New Roman" w:cs="Times New Roman"/>
+        </w:rPr>
+        <w:t>.</w:t>
+      </w:r>
+      <w:r>
+        <w:rPr>
+          <w:rFonts w:ascii="Times New Roman" w:hAnsi="Times New Roman" w:cs="Times New Roman"/>
+        </w:rPr>
+        <w:t xml:space="preserve"> </w:t>
+      </w:r>
+      <w:proofErr w:type="gramStart"/>
+      <w:r>
+        <w:rPr>
+          <w:rFonts w:ascii="Times New Roman" w:hAnsi="Times New Roman" w:cs="Times New Roman"/>
+        </w:rPr>
+        <w:t>ORIGINAL ARTICLE 5 000 word limit.</w:t>
+      </w:r>
+      <w:proofErr w:type="gramEnd"/>
+      <w:r>
+        <w:rPr>
+          <w:rFonts w:ascii="Times New Roman" w:hAnsi="Times New Roman" w:cs="Times New Roman"/>
+        </w:rPr>
+        <w:t xml:space="preserve"> TITLE: 50 characters.</w:t>
+      </w:r>
+    </w:p>
+    <w:p>
+      <w:pPr>
+        <w:pStyle w:val="Heading1"/>
+        <w:spacing w:before="0" w:line="23" w:lineRule="atLeast"/>
+        <w:rPr>
+          <w:rFonts w:ascii="Times New Roman" w:hAnsi="Times New Roman" w:cs="Times New Roman"/>
+        </w:rPr>
+      </w:pPr>
+      <w:r>
+        <w:rPr>
+          <w:rFonts w:ascii="Times New Roman" w:hAnsi="Times New Roman" w:cs="Times New Roman"/>
+        </w:rPr>
+        <w:t>Abstract (250)</w:t>
+      </w:r>
+    </w:p>
+    <w:p>
+      <w:pPr>
+        <w:rPr>
+          <w:rFonts w:ascii="Times New Roman" w:hAnsi="Times New Roman" w:cs="Times New Roman"/>
+        </w:rPr>
+      </w:pPr>
+      <w:r>
+        <w:rPr>
+          <w:rFonts w:ascii="Times New Roman" w:hAnsi="Times New Roman" w:cs="Times New Roman"/>
+        </w:rPr>
+        <w:t xml:space="preserve">Organic Lake is a shallow (6.75 m deep) </w:t>
+      </w:r>
+      <w:proofErr w:type="spellStart"/>
+      <w:r>
+        <w:rPr>
+          <w:rFonts w:ascii="Times New Roman" w:hAnsi="Times New Roman" w:cs="Times New Roman"/>
+        </w:rPr>
+        <w:t>hypersaline</w:t>
+      </w:r>
+      <w:proofErr w:type="spellEnd"/>
+      <w:r>
+        <w:rPr>
+          <w:rFonts w:ascii="Times New Roman" w:hAnsi="Times New Roman" w:cs="Times New Roman"/>
+        </w:rPr>
+        <w:t xml:space="preserve"> lake in the </w:t>
+      </w:r>
+      <w:proofErr w:type="spellStart"/>
+      <w:r>
+        <w:rPr>
+          <w:rFonts w:ascii="Times New Roman" w:hAnsi="Times New Roman" w:cs="Times New Roman"/>
+        </w:rPr>
+        <w:t>Vestfold</w:t>
+      </w:r>
+      <w:proofErr w:type="spellEnd"/>
+      <w:r>
+        <w:rPr>
+          <w:rFonts w:ascii="Times New Roman" w:hAnsi="Times New Roman" w:cs="Times New Roman"/>
+        </w:rPr>
+        <w:t xml:space="preserve"> Hills, East Antarctica, which contains only microbial life</w:t>
+      </w:r>
+      <w:r>
+        <w:rPr>
+          <w:rFonts w:ascii="Times New Roman" w:hAnsi="Times New Roman" w:cs="Times New Roman"/>
+        </w:rPr>
+        <w:t xml:space="preserve"> and an extremely high concentration of </w:t>
+      </w:r>
+      <w:r>
+        <w:rPr>
+          <w:rFonts w:ascii="Times New Roman" w:hAnsi="Times New Roman" w:cs="Times New Roman"/>
+        </w:rPr>
+        <w:t xml:space="preserve">the important atmospheric gas </w:t>
+      </w:r>
+      <w:proofErr w:type="spellStart"/>
+      <w:r>
+        <w:rPr>
+          <w:rFonts w:ascii="Times New Roman" w:hAnsi="Times New Roman" w:cs="Times New Roman"/>
+        </w:rPr>
+        <w:t>dimethylsulfide</w:t>
+      </w:r>
+      <w:proofErr w:type="spellEnd"/>
+      <w:r>
+        <w:rPr>
+          <w:rFonts w:ascii="Times New Roman" w:hAnsi="Times New Roman" w:cs="Times New Roman"/>
+        </w:rPr>
+        <w:t xml:space="preserve"> (DMS) </w:t>
+      </w:r>
+      <w:r>
+        <w:rPr>
+          <w:rFonts w:ascii="Times New Roman" w:hAnsi="Times New Roman" w:cs="Times New Roman"/>
+        </w:rPr>
+        <w:t xml:space="preserve">in the bottom waters </w:t>
+      </w:r>
+      <w:r>
+        <w:rPr>
+          <w:rFonts w:ascii="Times New Roman" w:hAnsi="Times New Roman" w:cs="Times New Roman"/>
+        </w:rPr>
+        <w:t>(*ref)</w:t>
+      </w:r>
+      <w:r>
+        <w:rPr>
+          <w:rFonts w:ascii="Times New Roman" w:hAnsi="Times New Roman" w:cs="Times New Roman"/>
+        </w:rPr>
+        <w:t xml:space="preserve">. </w:t>
+      </w:r>
+      <w:r>
+        <w:rPr>
+          <w:rFonts w:ascii="Times New Roman" w:hAnsi="Times New Roman" w:cs="Times New Roman"/>
+        </w:rPr>
+        <w:t xml:space="preserve">During sampling, it was ice-covered and vertically stratified into an aerobic mixed zone and a </w:t>
+      </w:r>
+      <w:proofErr w:type="spellStart"/>
+      <w:r>
+        <w:rPr>
+          <w:rFonts w:ascii="Times New Roman" w:hAnsi="Times New Roman" w:cs="Times New Roman"/>
+        </w:rPr>
+        <w:t>suboxic</w:t>
+      </w:r>
+      <w:proofErr w:type="spellEnd"/>
+      <w:r>
+        <w:rPr>
+          <w:rFonts w:ascii="Times New Roman" w:hAnsi="Times New Roman" w:cs="Times New Roman"/>
+        </w:rPr>
+        <w:t xml:space="preserve"> deep zone, with a distinctive peak of carbon, sulfur and ammonia </w:t>
+      </w:r>
+      <w:r>
+        <w:rPr>
+          <w:rFonts w:ascii="Times New Roman" w:hAnsi="Times New Roman" w:cs="Times New Roman"/>
+        </w:rPr>
+        <w:t>below the</w:t>
+      </w:r>
+      <w:r>
+        <w:rPr>
+          <w:rFonts w:ascii="Times New Roman" w:hAnsi="Times New Roman" w:cs="Times New Roman"/>
+        </w:rPr>
+        <w:t xml:space="preserve"> </w:t>
+      </w:r>
+      <w:proofErr w:type="spellStart"/>
+      <w:r>
+        <w:rPr>
+          <w:rFonts w:ascii="Times New Roman" w:hAnsi="Times New Roman" w:cs="Times New Roman"/>
+        </w:rPr>
+        <w:t>oxycline</w:t>
+      </w:r>
+      <w:proofErr w:type="spellEnd"/>
+      <w:r>
+        <w:rPr>
+          <w:rFonts w:ascii="Times New Roman" w:hAnsi="Times New Roman" w:cs="Times New Roman"/>
+        </w:rPr>
+        <w:t xml:space="preserve"> (6.5 m). </w:t>
+      </w:r>
+      <w:r>
+        <w:rPr>
+          <w:rFonts w:ascii="Times New Roman" w:hAnsi="Times New Roman" w:cs="Times New Roman"/>
+        </w:rPr>
+        <w:t>By</w:t>
+      </w:r>
+      <w:r>
+        <w:rPr>
+          <w:rFonts w:ascii="Times New Roman" w:hAnsi="Times New Roman" w:cs="Times New Roman"/>
+        </w:rPr>
+        <w:t xml:space="preserve"> </w:t>
+      </w:r>
+      <w:r>
+        <w:rPr>
+          <w:rFonts w:ascii="Times New Roman" w:hAnsi="Times New Roman" w:cs="Times New Roman"/>
+        </w:rPr>
+        <w:t>utiliz</w:t>
+      </w:r>
+      <w:r>
+        <w:rPr>
+          <w:rFonts w:ascii="Times New Roman" w:hAnsi="Times New Roman" w:cs="Times New Roman"/>
+        </w:rPr>
+        <w:t>ing</w:t>
+      </w:r>
+      <w:r>
+        <w:rPr>
+          <w:rFonts w:ascii="Times New Roman" w:hAnsi="Times New Roman" w:cs="Times New Roman"/>
+        </w:rPr>
+        <w:t xml:space="preserve"> a </w:t>
+      </w:r>
+      <w:proofErr w:type="spellStart"/>
+      <w:r>
+        <w:rPr>
+          <w:rFonts w:ascii="Times New Roman" w:hAnsi="Times New Roman" w:cs="Times New Roman"/>
+        </w:rPr>
+        <w:t>metagenomic</w:t>
+      </w:r>
+      <w:proofErr w:type="spellEnd"/>
+      <w:r>
+        <w:rPr>
+          <w:rFonts w:ascii="Times New Roman" w:hAnsi="Times New Roman" w:cs="Times New Roman"/>
+        </w:rPr>
+        <w:t xml:space="preserve"> approach </w:t>
+      </w:r>
+      <w:r>
+        <w:rPr>
+          <w:rFonts w:ascii="Times New Roman" w:hAnsi="Times New Roman" w:cs="Times New Roman"/>
+        </w:rPr>
+        <w:t xml:space="preserve">we were able </w:t>
+      </w:r>
+      <w:r>
+        <w:rPr>
+          <w:rFonts w:ascii="Times New Roman" w:hAnsi="Times New Roman" w:cs="Times New Roman"/>
+        </w:rPr>
+        <w:t xml:space="preserve">to </w:t>
+      </w:r>
+      <w:r>
+        <w:rPr>
+          <w:rFonts w:ascii="Times New Roman" w:hAnsi="Times New Roman" w:cs="Times New Roman"/>
+        </w:rPr>
+        <w:t xml:space="preserve">link </w:t>
+      </w:r>
+      <w:r>
+        <w:rPr>
+          <w:rFonts w:ascii="Times New Roman" w:hAnsi="Times New Roman" w:cs="Times New Roman"/>
+        </w:rPr>
+        <w:t xml:space="preserve">taxonomy with function and identify key processes </w:t>
+      </w:r>
+      <w:r>
+        <w:rPr>
+          <w:rFonts w:ascii="Times New Roman" w:hAnsi="Times New Roman" w:cs="Times New Roman"/>
+        </w:rPr>
+        <w:t>linked to each zone in the lake</w:t>
+      </w:r>
+      <w:r>
+        <w:rPr>
+          <w:rFonts w:ascii="Times New Roman" w:hAnsi="Times New Roman" w:cs="Times New Roman"/>
+        </w:rPr>
+        <w:t>.</w:t>
+      </w:r>
+      <w:r>
+        <w:rPr>
+          <w:rFonts w:ascii="Times New Roman" w:hAnsi="Times New Roman" w:cs="Times New Roman"/>
+        </w:rPr>
+        <w:t xml:space="preserve"> </w:t>
+      </w:r>
+      <w:r>
+        <w:rPr>
+          <w:rFonts w:ascii="Times New Roman" w:hAnsi="Times New Roman" w:cs="Times New Roman"/>
+        </w:rPr>
+        <w:t>P</w:t>
+      </w:r>
+      <w:r>
+        <w:rPr>
+          <w:rFonts w:ascii="Times New Roman" w:hAnsi="Times New Roman" w:cs="Times New Roman"/>
+        </w:rPr>
+        <w:t xml:space="preserve">rimary production </w:t>
+      </w:r>
+      <w:r>
+        <w:rPr>
+          <w:rFonts w:ascii="Times New Roman" w:hAnsi="Times New Roman" w:cs="Times New Roman"/>
+        </w:rPr>
+        <w:t xml:space="preserve">was generated </w:t>
+      </w:r>
+      <w:r>
+        <w:rPr>
+          <w:rFonts w:ascii="Times New Roman" w:hAnsi="Times New Roman" w:cs="Times New Roman"/>
+        </w:rPr>
+        <w:t xml:space="preserve">in the surface waters </w:t>
+      </w:r>
+      <w:r>
+        <w:rPr>
+          <w:rFonts w:ascii="Times New Roman" w:hAnsi="Times New Roman" w:cs="Times New Roman"/>
+        </w:rPr>
+        <w:t>by</w:t>
+      </w:r>
+      <w:r>
+        <w:rPr>
+          <w:rFonts w:ascii="Times New Roman" w:hAnsi="Times New Roman" w:cs="Times New Roman"/>
+        </w:rPr>
+        <w:t xml:space="preserve"> </w:t>
+      </w:r>
+      <w:proofErr w:type="spellStart"/>
+      <w:r>
+        <w:rPr>
+          <w:rFonts w:ascii="Times New Roman" w:hAnsi="Times New Roman" w:cs="Times New Roman"/>
+        </w:rPr>
+        <w:t>eucaryotic</w:t>
+      </w:r>
+      <w:proofErr w:type="spellEnd"/>
+      <w:r>
+        <w:rPr>
+          <w:rFonts w:ascii="Times New Roman" w:hAnsi="Times New Roman" w:cs="Times New Roman"/>
+        </w:rPr>
+        <w:t xml:space="preserve"> </w:t>
+      </w:r>
+      <w:proofErr w:type="spellStart"/>
+      <w:r>
+        <w:rPr>
+          <w:rFonts w:ascii="Times New Roman" w:hAnsi="Times New Roman" w:cs="Times New Roman"/>
+        </w:rPr>
+        <w:t>phytoflagellates</w:t>
+      </w:r>
+      <w:proofErr w:type="spellEnd"/>
+      <w:r>
+        <w:rPr>
+          <w:rFonts w:ascii="Times New Roman" w:hAnsi="Times New Roman" w:cs="Times New Roman"/>
+        </w:rPr>
+        <w:t xml:space="preserve">, </w:t>
+      </w:r>
+      <w:r>
+        <w:rPr>
+          <w:rFonts w:ascii="Times New Roman" w:hAnsi="Times New Roman" w:cs="Times New Roman"/>
+        </w:rPr>
+        <w:t>predominantly</w:t>
+      </w:r>
+      <w:r>
+        <w:rPr>
+          <w:rFonts w:ascii="Times New Roman" w:hAnsi="Times New Roman" w:cs="Times New Roman"/>
+        </w:rPr>
+        <w:t xml:space="preserve"> </w:t>
+      </w:r>
+      <w:proofErr w:type="spellStart"/>
+      <w:r>
+        <w:rPr>
+          <w:rFonts w:ascii="Times New Roman" w:hAnsi="Times New Roman" w:cs="Times New Roman"/>
+          <w:i/>
+        </w:rPr>
+        <w:t>Dunaliella</w:t>
+      </w:r>
+      <w:proofErr w:type="spellEnd"/>
+      <w:r>
+        <w:rPr>
+          <w:rFonts w:ascii="Times New Roman" w:hAnsi="Times New Roman" w:cs="Times New Roman"/>
+        </w:rPr>
+        <w:t xml:space="preserve"> and </w:t>
+      </w:r>
+      <w:proofErr w:type="spellStart"/>
+      <w:r>
+        <w:rPr>
+          <w:rFonts w:ascii="Times New Roman" w:hAnsi="Times New Roman" w:cs="Times New Roman"/>
+        </w:rPr>
+        <w:t>silicoflagellates</w:t>
+      </w:r>
+      <w:proofErr w:type="spellEnd"/>
+      <w:r>
+        <w:rPr>
+          <w:rFonts w:ascii="Times New Roman" w:hAnsi="Times New Roman" w:cs="Times New Roman"/>
+        </w:rPr>
+        <w:t xml:space="preserve"> related to </w:t>
+      </w:r>
+      <w:proofErr w:type="spellStart"/>
+      <w:r>
+        <w:rPr>
+          <w:rFonts w:ascii="Times New Roman" w:hAnsi="Times New Roman" w:cs="Times New Roman"/>
+          <w:i/>
+        </w:rPr>
+        <w:t>Psuedopedinella</w:t>
+      </w:r>
+      <w:proofErr w:type="spellEnd"/>
+      <w:r>
+        <w:rPr>
+          <w:rFonts w:ascii="Times New Roman" w:hAnsi="Times New Roman" w:cs="Times New Roman"/>
+        </w:rPr>
+        <w:t xml:space="preserve">. </w:t>
+      </w:r>
+      <w:r>
+        <w:rPr>
+          <w:rFonts w:ascii="Times New Roman" w:hAnsi="Times New Roman" w:cs="Times New Roman"/>
+        </w:rPr>
+        <w:t>This supported h</w:t>
+      </w:r>
+      <w:r>
+        <w:rPr>
+          <w:rFonts w:ascii="Times New Roman" w:hAnsi="Times New Roman" w:cs="Times New Roman"/>
+        </w:rPr>
+        <w:t xml:space="preserve">eterotrophic </w:t>
+      </w:r>
+      <w:proofErr w:type="spellStart"/>
+      <w:r>
+        <w:rPr>
+          <w:rFonts w:ascii="Times New Roman" w:hAnsi="Times New Roman" w:cs="Times New Roman"/>
+        </w:rPr>
+        <w:t>halophilic</w:t>
+      </w:r>
+      <w:proofErr w:type="spellEnd"/>
+      <w:r>
+        <w:rPr>
+          <w:rFonts w:ascii="Times New Roman" w:hAnsi="Times New Roman" w:cs="Times New Roman"/>
+        </w:rPr>
+        <w:t xml:space="preserve"> bacteria, </w:t>
+      </w:r>
+      <w:r>
+        <w:rPr>
+          <w:rFonts w:ascii="Times New Roman" w:hAnsi="Times New Roman" w:cs="Times New Roman"/>
+        </w:rPr>
+        <w:t>mainl</w:t>
+      </w:r>
+      <w:r>
+        <w:rPr>
+          <w:rFonts w:ascii="Times New Roman" w:hAnsi="Times New Roman" w:cs="Times New Roman"/>
+        </w:rPr>
+        <w:t xml:space="preserve">y </w:t>
+      </w:r>
+      <w:proofErr w:type="spellStart"/>
+      <w:r>
+        <w:rPr>
+          <w:rFonts w:ascii="Times New Roman" w:hAnsi="Times New Roman" w:cs="Times New Roman"/>
+          <w:i/>
+        </w:rPr>
+        <w:t>Marinobacter</w:t>
+      </w:r>
+      <w:proofErr w:type="spellEnd"/>
+      <w:r>
+        <w:rPr>
+          <w:rFonts w:ascii="Times New Roman" w:hAnsi="Times New Roman" w:cs="Times New Roman"/>
+        </w:rPr>
+        <w:t xml:space="preserve">, </w:t>
+      </w:r>
+      <w:proofErr w:type="spellStart"/>
+      <w:r>
+        <w:rPr>
+          <w:rFonts w:ascii="Times New Roman" w:hAnsi="Times New Roman" w:cs="Times New Roman"/>
+          <w:i/>
+        </w:rPr>
+        <w:t>Roseovarius</w:t>
+      </w:r>
+      <w:proofErr w:type="spellEnd"/>
+      <w:r>
+        <w:rPr>
+          <w:rFonts w:ascii="Times New Roman" w:hAnsi="Times New Roman" w:cs="Times New Roman"/>
+          <w:i/>
+        </w:rPr>
+        <w:t xml:space="preserve"> </w:t>
+      </w:r>
+      <w:r>
+        <w:rPr>
+          <w:rFonts w:ascii="Times New Roman" w:hAnsi="Times New Roman" w:cs="Times New Roman"/>
+        </w:rPr>
+        <w:t xml:space="preserve">and </w:t>
+      </w:r>
+      <w:proofErr w:type="spellStart"/>
+      <w:r>
+        <w:rPr>
+          <w:rFonts w:ascii="Times New Roman" w:hAnsi="Times New Roman" w:cs="Times New Roman"/>
+          <w:i/>
+        </w:rPr>
+        <w:t>Psychroflexus</w:t>
+      </w:r>
+      <w:proofErr w:type="spellEnd"/>
+      <w:r>
+        <w:rPr>
+          <w:rFonts w:ascii="Times New Roman" w:hAnsi="Times New Roman" w:cs="Times New Roman"/>
+          <w:i/>
+        </w:rPr>
+        <w:t xml:space="preserve"> </w:t>
+      </w:r>
+      <w:r>
+        <w:rPr>
+          <w:rFonts w:ascii="Times New Roman" w:hAnsi="Times New Roman" w:cs="Times New Roman"/>
+        </w:rPr>
+        <w:t>throughout the water column</w:t>
+      </w:r>
+      <w:r>
+        <w:rPr>
+          <w:rFonts w:ascii="Times New Roman" w:hAnsi="Times New Roman" w:cs="Times New Roman"/>
+          <w:i/>
+        </w:rPr>
+        <w:t>.</w:t>
+      </w:r>
+      <w:r>
+        <w:rPr>
+          <w:rFonts w:ascii="Times New Roman" w:hAnsi="Times New Roman" w:cs="Times New Roman"/>
+        </w:rPr>
+        <w:t xml:space="preserve"> However, diverse and abundant </w:t>
+      </w:r>
+      <w:proofErr w:type="spellStart"/>
+      <w:r>
+        <w:rPr>
+          <w:rFonts w:ascii="Times New Roman" w:hAnsi="Times New Roman" w:cs="Times New Roman"/>
+        </w:rPr>
+        <w:t>rhodopsin</w:t>
+      </w:r>
+      <w:proofErr w:type="spellEnd"/>
+      <w:r>
+        <w:rPr>
+          <w:rFonts w:ascii="Times New Roman" w:hAnsi="Times New Roman" w:cs="Times New Roman"/>
+        </w:rPr>
+        <w:t xml:space="preserve"> </w:t>
+      </w:r>
+      <w:proofErr w:type="spellStart"/>
+      <w:r>
+        <w:rPr>
+          <w:rFonts w:ascii="Times New Roman" w:hAnsi="Times New Roman" w:cs="Times New Roman"/>
+        </w:rPr>
+        <w:t>homologs</w:t>
+      </w:r>
+      <w:proofErr w:type="spellEnd"/>
+      <w:r>
+        <w:rPr>
+          <w:rFonts w:ascii="Times New Roman" w:hAnsi="Times New Roman" w:cs="Times New Roman"/>
+        </w:rPr>
+        <w:t xml:space="preserve"> linked to the major bacterial lineages i</w:t>
+      </w:r>
+      <w:r>
+        <w:rPr>
+          <w:rFonts w:ascii="Times New Roman" w:hAnsi="Times New Roman" w:cs="Times New Roman"/>
+        </w:rPr>
+        <w:t>ndicated</w:t>
+      </w:r>
+      <w:r>
+        <w:rPr>
+          <w:rFonts w:ascii="Times New Roman" w:hAnsi="Times New Roman" w:cs="Times New Roman"/>
+        </w:rPr>
+        <w:t xml:space="preserve"> </w:t>
+      </w:r>
+      <w:r>
+        <w:rPr>
+          <w:rFonts w:ascii="Times New Roman" w:hAnsi="Times New Roman" w:cs="Times New Roman"/>
+        </w:rPr>
+        <w:t xml:space="preserve">a role for </w:t>
+      </w:r>
+      <w:proofErr w:type="spellStart"/>
+      <w:r>
+        <w:rPr>
+          <w:rFonts w:ascii="Times New Roman" w:hAnsi="Times New Roman" w:cs="Times New Roman"/>
+        </w:rPr>
+        <w:t>mixotrophy</w:t>
+      </w:r>
+      <w:proofErr w:type="spellEnd"/>
+      <w:r>
+        <w:rPr>
+          <w:rFonts w:ascii="Times New Roman" w:hAnsi="Times New Roman" w:cs="Times New Roman"/>
+        </w:rPr>
+        <w:t xml:space="preserve"> </w:t>
+      </w:r>
+      <w:r>
+        <w:rPr>
+          <w:rFonts w:ascii="Times New Roman" w:hAnsi="Times New Roman" w:cs="Times New Roman"/>
+        </w:rPr>
+        <w:t>as</w:t>
+      </w:r>
+      <w:r>
+        <w:rPr>
+          <w:rFonts w:ascii="Times New Roman" w:hAnsi="Times New Roman" w:cs="Times New Roman"/>
+        </w:rPr>
+        <w:t xml:space="preserve"> an important</w:t>
+      </w:r>
+      <w:r>
+        <w:rPr>
+          <w:rFonts w:ascii="Times New Roman" w:hAnsi="Times New Roman" w:cs="Times New Roman"/>
+        </w:rPr>
+        <w:t xml:space="preserve"> adaptive strategy.</w:t>
+      </w:r>
+      <w:r>
+        <w:rPr>
+          <w:rFonts w:ascii="Times New Roman" w:hAnsi="Times New Roman" w:cs="Times New Roman"/>
+          <w:i/>
+        </w:rPr>
+        <w:t xml:space="preserve"> </w:t>
+      </w:r>
+      <w:r>
+        <w:rPr>
+          <w:rFonts w:ascii="Times New Roman" w:hAnsi="Times New Roman" w:cs="Times New Roman"/>
+        </w:rPr>
+        <w:t xml:space="preserve">Potential </w:t>
+      </w:r>
+      <w:r>
+        <w:rPr>
+          <w:rFonts w:ascii="Times New Roman" w:hAnsi="Times New Roman" w:cs="Times New Roman"/>
+        </w:rPr>
+        <w:t xml:space="preserve">for </w:t>
+      </w:r>
+      <w:r>
+        <w:rPr>
+          <w:rFonts w:ascii="Times New Roman" w:hAnsi="Times New Roman" w:cs="Times New Roman"/>
+        </w:rPr>
+        <w:t xml:space="preserve">N and S conversions such as </w:t>
+      </w:r>
+      <w:proofErr w:type="spellStart"/>
+      <w:r>
+        <w:rPr>
+          <w:rFonts w:ascii="Times New Roman" w:hAnsi="Times New Roman" w:cs="Times New Roman"/>
+        </w:rPr>
+        <w:t>ammonification</w:t>
+      </w:r>
+      <w:proofErr w:type="spellEnd"/>
+      <w:r>
+        <w:rPr>
+          <w:rFonts w:ascii="Times New Roman" w:hAnsi="Times New Roman" w:cs="Times New Roman"/>
+        </w:rPr>
+        <w:t xml:space="preserve"> and </w:t>
+      </w:r>
+      <w:proofErr w:type="spellStart"/>
+      <w:r>
+        <w:rPr>
+          <w:rFonts w:ascii="Times New Roman" w:hAnsi="Times New Roman" w:cs="Times New Roman"/>
+        </w:rPr>
+        <w:t>dissimila</w:t>
+      </w:r>
+      <w:r>
+        <w:rPr>
+          <w:rFonts w:ascii="Times New Roman" w:hAnsi="Times New Roman" w:cs="Times New Roman"/>
+        </w:rPr>
+        <w:t>tory</w:t>
+      </w:r>
+      <w:proofErr w:type="spellEnd"/>
+      <w:r>
+        <w:rPr>
+          <w:rFonts w:ascii="Times New Roman" w:hAnsi="Times New Roman" w:cs="Times New Roman"/>
+        </w:rPr>
+        <w:t xml:space="preserve"> sulfate reduction were </w:t>
+      </w:r>
+      <w:r>
+        <w:rPr>
+          <w:rFonts w:ascii="Times New Roman" w:hAnsi="Times New Roman" w:cs="Times New Roman"/>
+        </w:rPr>
+        <w:t>limited or absent</w:t>
+      </w:r>
+      <w:r>
+        <w:rPr>
+          <w:rFonts w:ascii="Times New Roman" w:hAnsi="Times New Roman" w:cs="Times New Roman"/>
+        </w:rPr>
+        <w:t xml:space="preserve">, </w:t>
+      </w:r>
+      <w:r>
+        <w:rPr>
+          <w:rFonts w:ascii="Times New Roman" w:hAnsi="Times New Roman" w:cs="Times New Roman"/>
+        </w:rPr>
+        <w:t xml:space="preserve">suggesting a mechanism for the accumulation of metabolic end-products </w:t>
+      </w:r>
+      <w:r>
+        <w:rPr>
+          <w:rFonts w:ascii="Times New Roman" w:hAnsi="Times New Roman" w:cs="Times New Roman"/>
+        </w:rPr>
+        <w:t>in the deep zone</w:t>
+      </w:r>
+      <w:r>
+        <w:rPr>
+          <w:rFonts w:ascii="Times New Roman" w:hAnsi="Times New Roman" w:cs="Times New Roman"/>
+        </w:rPr>
+        <w:t>.</w:t>
+      </w:r>
+      <w:r>
+        <w:rPr>
+          <w:rFonts w:ascii="Times New Roman" w:hAnsi="Times New Roman" w:cs="Times New Roman"/>
+        </w:rPr>
+        <w:t xml:space="preserve"> </w:t>
+      </w:r>
+      <w:r>
+        <w:rPr>
+          <w:rFonts w:ascii="Times New Roman" w:hAnsi="Times New Roman" w:cs="Times New Roman"/>
+        </w:rPr>
+        <w:t xml:space="preserve">Over abundance of </w:t>
+      </w:r>
+      <w:r>
+        <w:rPr>
+          <w:rFonts w:ascii="Times New Roman" w:hAnsi="Times New Roman" w:cs="Times New Roman"/>
+        </w:rPr>
+        <w:t xml:space="preserve">DMSP </w:t>
+      </w:r>
+      <w:proofErr w:type="spellStart"/>
+      <w:r>
+        <w:rPr>
+          <w:rFonts w:ascii="Times New Roman" w:hAnsi="Times New Roman" w:cs="Times New Roman"/>
+        </w:rPr>
+        <w:t>lyase</w:t>
+      </w:r>
+      <w:proofErr w:type="spellEnd"/>
+      <w:r>
+        <w:rPr>
+          <w:rFonts w:ascii="Times New Roman" w:hAnsi="Times New Roman" w:cs="Times New Roman"/>
+        </w:rPr>
+        <w:t xml:space="preserve"> genes </w:t>
+      </w:r>
+      <w:proofErr w:type="spellStart"/>
+      <w:r>
+        <w:rPr>
+          <w:rFonts w:ascii="Times New Roman" w:hAnsi="Times New Roman" w:cs="Times New Roman"/>
+          <w:i/>
+        </w:rPr>
+        <w:t>dddD</w:t>
+      </w:r>
+      <w:proofErr w:type="spellEnd"/>
+      <w:r>
+        <w:rPr>
+          <w:rFonts w:ascii="Times New Roman" w:hAnsi="Times New Roman" w:cs="Times New Roman"/>
+        </w:rPr>
+        <w:t xml:space="preserve">, </w:t>
+      </w:r>
+      <w:proofErr w:type="spellStart"/>
+      <w:r>
+        <w:rPr>
+          <w:rFonts w:ascii="Times New Roman" w:hAnsi="Times New Roman" w:cs="Times New Roman"/>
+          <w:i/>
+        </w:rPr>
+        <w:t>dddL</w:t>
+      </w:r>
+      <w:proofErr w:type="spellEnd"/>
+      <w:r>
+        <w:rPr>
+          <w:rFonts w:ascii="Times New Roman" w:hAnsi="Times New Roman" w:cs="Times New Roman"/>
+          <w:i/>
+        </w:rPr>
+        <w:t xml:space="preserve"> </w:t>
+      </w:r>
+      <w:r>
+        <w:rPr>
+          <w:rFonts w:ascii="Times New Roman" w:hAnsi="Times New Roman" w:cs="Times New Roman"/>
+        </w:rPr>
+        <w:t xml:space="preserve">and </w:t>
+      </w:r>
+      <w:proofErr w:type="spellStart"/>
+      <w:r>
+        <w:rPr>
+          <w:rFonts w:ascii="Times New Roman" w:hAnsi="Times New Roman" w:cs="Times New Roman"/>
+          <w:i/>
+        </w:rPr>
+        <w:t>dddP</w:t>
+      </w:r>
+      <w:proofErr w:type="spellEnd"/>
+      <w:r>
+        <w:rPr>
+          <w:rFonts w:ascii="Times New Roman" w:hAnsi="Times New Roman" w:cs="Times New Roman"/>
+        </w:rPr>
+        <w:t>,</w:t>
+      </w:r>
+      <w:r>
+        <w:rPr>
+          <w:rFonts w:ascii="Times New Roman" w:hAnsi="Times New Roman" w:cs="Times New Roman"/>
+          <w:i/>
+        </w:rPr>
+        <w:t xml:space="preserve"> </w:t>
+      </w:r>
+      <w:r>
+        <w:rPr>
+          <w:rFonts w:ascii="Times New Roman" w:hAnsi="Times New Roman" w:cs="Times New Roman"/>
+        </w:rPr>
+        <w:t xml:space="preserve">likely from </w:t>
+      </w:r>
+      <w:r>
+        <w:rPr>
+          <w:rFonts w:ascii="Times New Roman" w:hAnsi="Times New Roman" w:cs="Times New Roman"/>
+        </w:rPr>
+        <w:t xml:space="preserve">the </w:t>
+      </w:r>
+      <w:proofErr w:type="spellStart"/>
+      <w:r>
+        <w:rPr>
+          <w:rFonts w:ascii="Times New Roman" w:hAnsi="Times New Roman" w:cs="Times New Roman"/>
+        </w:rPr>
+        <w:t>Gammaproteobacteria</w:t>
+      </w:r>
+      <w:proofErr w:type="spellEnd"/>
+      <w:r>
+        <w:rPr>
+          <w:rFonts w:ascii="Times New Roman" w:hAnsi="Times New Roman" w:cs="Times New Roman"/>
+        </w:rPr>
+        <w:t xml:space="preserve"> and </w:t>
+      </w:r>
+      <w:proofErr w:type="spellStart"/>
+      <w:r>
+        <w:rPr>
+          <w:rFonts w:ascii="Times New Roman" w:hAnsi="Times New Roman" w:cs="Times New Roman"/>
+        </w:rPr>
+        <w:t>Alphaproteobacteria</w:t>
+      </w:r>
+      <w:proofErr w:type="spellEnd"/>
+      <w:r>
+        <w:rPr>
+          <w:rFonts w:ascii="Times New Roman" w:hAnsi="Times New Roman" w:cs="Times New Roman"/>
+        </w:rPr>
+        <w:t>,</w:t>
+      </w:r>
+      <w:r>
+        <w:rPr>
+          <w:rFonts w:ascii="Times New Roman" w:hAnsi="Times New Roman" w:cs="Times New Roman"/>
+        </w:rPr>
+        <w:t xml:space="preserve"> indicated DMSP hydrolysis to be the origin of high DMS</w:t>
+      </w:r>
+      <w:r>
+        <w:rPr>
+          <w:rFonts w:ascii="Times New Roman" w:hAnsi="Times New Roman" w:cs="Times New Roman"/>
+        </w:rPr>
+        <w:t xml:space="preserve"> in the bottom waters</w:t>
+      </w:r>
+      <w:r>
+        <w:rPr>
+          <w:rFonts w:ascii="Times New Roman" w:hAnsi="Times New Roman" w:cs="Times New Roman"/>
+        </w:rPr>
+        <w:t xml:space="preserve">. </w:t>
+      </w:r>
+      <w:r>
+        <w:rPr>
+          <w:rFonts w:ascii="Times New Roman" w:hAnsi="Times New Roman" w:cs="Times New Roman"/>
+        </w:rPr>
+        <w:t>C</w:t>
+      </w:r>
+      <w:r>
+        <w:rPr>
+          <w:rFonts w:ascii="Times New Roman" w:hAnsi="Times New Roman" w:cs="Times New Roman"/>
+        </w:rPr>
+        <w:t xml:space="preserve">andidate division RF3, </w:t>
+      </w:r>
+      <w:proofErr w:type="spellStart"/>
+      <w:r>
+        <w:rPr>
+          <w:rFonts w:ascii="Times New Roman" w:hAnsi="Times New Roman" w:cs="Times New Roman"/>
+          <w:i/>
+        </w:rPr>
+        <w:t>Halomonas</w:t>
+      </w:r>
+      <w:proofErr w:type="spellEnd"/>
+      <w:r>
+        <w:rPr>
+          <w:rFonts w:ascii="Times New Roman" w:hAnsi="Times New Roman" w:cs="Times New Roman"/>
+        </w:rPr>
+        <w:t xml:space="preserve"> and</w:t>
+      </w:r>
+      <w:r>
+        <w:rPr>
+          <w:rFonts w:ascii="Times New Roman" w:hAnsi="Times New Roman" w:cs="Times New Roman"/>
+        </w:rPr>
+        <w:t xml:space="preserve"> </w:t>
+      </w:r>
+      <w:proofErr w:type="spellStart"/>
+      <w:r>
+        <w:rPr>
+          <w:rFonts w:ascii="Times New Roman" w:hAnsi="Times New Roman" w:cs="Times New Roman"/>
+          <w:i/>
+        </w:rPr>
+        <w:t>Psychromonas</w:t>
+      </w:r>
+      <w:proofErr w:type="spellEnd"/>
+      <w:r>
+        <w:rPr>
+          <w:rFonts w:ascii="Times New Roman" w:hAnsi="Times New Roman" w:cs="Times New Roman"/>
+          <w:i/>
+        </w:rPr>
+        <w:t xml:space="preserve"> </w:t>
+      </w:r>
+      <w:r>
+        <w:rPr>
+          <w:rFonts w:ascii="Times New Roman" w:hAnsi="Times New Roman" w:cs="Times New Roman"/>
+        </w:rPr>
+        <w:t>were overrepresented at</w:t>
+      </w:r>
+      <w:r>
+        <w:rPr>
+          <w:rFonts w:ascii="Times New Roman" w:hAnsi="Times New Roman" w:cs="Times New Roman"/>
+        </w:rPr>
+        <w:t xml:space="preserve"> </w:t>
+      </w:r>
+      <w:r>
+        <w:rPr>
+          <w:rFonts w:ascii="Times New Roman" w:hAnsi="Times New Roman" w:cs="Times New Roman"/>
+        </w:rPr>
+        <w:t xml:space="preserve">6.5 m </w:t>
+      </w:r>
+      <w:r>
+        <w:rPr>
+          <w:rFonts w:ascii="Times New Roman" w:hAnsi="Times New Roman" w:cs="Times New Roman"/>
+        </w:rPr>
+        <w:t xml:space="preserve">where they </w:t>
+      </w:r>
+      <w:r>
+        <w:rPr>
+          <w:rFonts w:ascii="Times New Roman" w:hAnsi="Times New Roman" w:cs="Times New Roman"/>
+        </w:rPr>
+        <w:t>were associated with</w:t>
+      </w:r>
+      <w:r>
+        <w:rPr>
+          <w:rFonts w:ascii="Times New Roman" w:hAnsi="Times New Roman" w:cs="Times New Roman"/>
+        </w:rPr>
+        <w:t xml:space="preserve"> </w:t>
+      </w:r>
+      <w:r>
+        <w:rPr>
+          <w:rFonts w:ascii="Times New Roman" w:hAnsi="Times New Roman" w:cs="Times New Roman"/>
+        </w:rPr>
+        <w:t xml:space="preserve">high potential for </w:t>
+      </w:r>
+      <w:r>
+        <w:rPr>
+          <w:rFonts w:ascii="Times New Roman" w:hAnsi="Times New Roman" w:cs="Times New Roman"/>
+        </w:rPr>
+        <w:t>fermentation of particulate matter and amino acids</w:t>
+      </w:r>
+      <w:r>
+        <w:rPr>
+          <w:rFonts w:ascii="Times New Roman" w:hAnsi="Times New Roman" w:cs="Times New Roman"/>
+        </w:rPr>
+        <w:t xml:space="preserve">. </w:t>
+      </w:r>
+      <w:r>
+        <w:rPr>
+          <w:rFonts w:ascii="Times New Roman" w:hAnsi="Times New Roman" w:cs="Times New Roman"/>
+        </w:rPr>
+        <w:t>The bottom sample was dominated by candidate division</w:t>
+      </w:r>
+      <w:r>
+        <w:rPr>
+          <w:rFonts w:ascii="Times New Roman" w:hAnsi="Times New Roman" w:cs="Times New Roman"/>
+        </w:rPr>
+        <w:t>s</w:t>
+      </w:r>
+      <w:r>
+        <w:rPr>
+          <w:rFonts w:ascii="Times New Roman" w:hAnsi="Times New Roman" w:cs="Times New Roman"/>
+        </w:rPr>
+        <w:t xml:space="preserve"> OD1</w:t>
+      </w:r>
+      <w:r>
+        <w:rPr>
+          <w:rFonts w:ascii="Times New Roman" w:hAnsi="Times New Roman" w:cs="Times New Roman"/>
+        </w:rPr>
+        <w:t xml:space="preserve"> and TM7</w:t>
+      </w:r>
+      <w:r>
+        <w:rPr>
+          <w:rFonts w:ascii="Times New Roman" w:hAnsi="Times New Roman" w:cs="Times New Roman"/>
+        </w:rPr>
+        <w:t xml:space="preserve">. </w:t>
+      </w:r>
+      <w:r>
+        <w:rPr>
+          <w:rFonts w:ascii="Times New Roman" w:hAnsi="Times New Roman" w:cs="Times New Roman"/>
+        </w:rPr>
+        <w:t xml:space="preserve">This </w:t>
+      </w:r>
+      <w:r>
+        <w:rPr>
+          <w:rFonts w:ascii="Times New Roman" w:hAnsi="Times New Roman" w:cs="Times New Roman"/>
+        </w:rPr>
+        <w:t>study</w:t>
+      </w:r>
+      <w:r>
+        <w:rPr>
+          <w:rFonts w:ascii="Times New Roman" w:hAnsi="Times New Roman" w:cs="Times New Roman"/>
+        </w:rPr>
+        <w:t xml:space="preserve"> has allowed a rigorous description of microbial </w:t>
+      </w:r>
+      <w:proofErr w:type="spellStart"/>
+      <w:r>
+        <w:rPr>
+          <w:rFonts w:ascii="Times New Roman" w:hAnsi="Times New Roman" w:cs="Times New Roman"/>
+        </w:rPr>
+        <w:t>taxa</w:t>
+      </w:r>
+      <w:proofErr w:type="spellEnd"/>
+      <w:r>
+        <w:rPr>
+          <w:rFonts w:ascii="Times New Roman" w:hAnsi="Times New Roman" w:cs="Times New Roman"/>
+        </w:rPr>
+        <w:t xml:space="preserve"> in this unique and pristine natural habitat and sheds light on their functional role. Particularly, it has drawn links to the metabolic capability of candidate divisions RF3 and OD1. </w:t>
+      </w:r>
+    </w:p>
+    <w:p>
+      <w:pPr>
+        <w:pStyle w:val="Heading1"/>
         <w:spacing w:before="0" w:line="240" w:lineRule="auto"/>
         <w:rPr>
           <w:rFonts w:ascii="Times New Roman" w:hAnsi="Times New Roman" w:cs="Times New Roman"/>
@@ -133,6 +1151,26 @@
         </w:rPr>
         <w:t xml:space="preserve">Antarctic </w:t>
       </w:r>
+      <w:proofErr w:type="gramStart"/>
+      <w:r>
+        <w:rPr>
+          <w:rFonts w:ascii="Times New Roman" w:hAnsi="Times New Roman" w:cs="Times New Roman"/>
+        </w:rPr>
+        <w:t>biota live</w:t>
+      </w:r>
+      <w:proofErr w:type="gramEnd"/>
+      <w:r>
+        <w:rPr>
+          <w:rFonts w:ascii="Times New Roman" w:hAnsi="Times New Roman" w:cs="Times New Roman"/>
+        </w:rPr>
+        <w:t xml:space="preserve"> at the extremes of temperature and salinity under a polar light regime. </w:t>
+      </w:r>
+      <w:r>
+        <w:rPr>
+          <w:rFonts w:ascii="Times New Roman" w:hAnsi="Times New Roman" w:cs="Times New Roman"/>
+        </w:rPr>
+        <w:t xml:space="preserve">Antarctic </w:t>
+      </w:r>
       <w:r>
         <w:rPr>
           <w:rFonts w:ascii="Times New Roman" w:hAnsi="Times New Roman" w:cs="Times New Roman"/>
@@ -450,21 +1488,7 @@
         <w:rPr>
           <w:rFonts w:ascii="Times New Roman" w:hAnsi="Times New Roman" w:cs="Times New Roman"/>
         </w:rPr>
-        <w:t xml:space="preserve">., 1998; Gibson, 1999). Complete separation from the </w:t>
-      </w:r>
-      <w:proofErr w:type="gramStart"/>
-      <w:r>
-        <w:rPr>
-          <w:rFonts w:ascii="Times New Roman" w:hAnsi="Times New Roman" w:cs="Times New Roman"/>
-        </w:rPr>
-        <w:t>ocean</w:t>
-      </w:r>
-      <w:proofErr w:type="gramEnd"/>
-      <w:r>
-        <w:rPr>
-          <w:rFonts w:ascii="Times New Roman" w:hAnsi="Times New Roman" w:cs="Times New Roman"/>
-        </w:rPr>
-        <w:t xml:space="preserve"> occurred approximately 3 000 </w:t>
+        <w:t xml:space="preserve">., 1998; Gibson, 1999). Complete separation from the ocean occurred approximately 3 000 </w:t>
       </w:r>
       <w:r>
         <w:rPr>
@@ -503,6 +1527,7 @@
         <w:rPr>
           <w:rFonts w:ascii="Times New Roman" w:hAnsi="Times New Roman" w:cs="Times New Roman"/>
         </w:rPr>
+        <w:lastRenderedPageBreak/>
         <w:t xml:space="preserve">When </w:t>
       </w:r>
       <w:r>
@@ -1751,7 +2776,6 @@
         <w:pStyle w:val="Heading2"/>
       </w:pPr>
       <w:r>
-        <w:lastRenderedPageBreak/>
         <w:t>Physical and chemical analyses</w:t>
       </w:r>
     </w:p>
@@ -2491,7 +3515,14 @@
         <w:rPr>
           <w:rFonts w:ascii="Times New Roman" w:hAnsi="Times New Roman" w:cs="Times New Roman"/>
         </w:rPr>
-        <w:t xml:space="preserve"> factors </w:t>
+        <w:t xml:space="preserve"> </w:t>
+      </w:r>
+      <w:r>
+        <w:rPr>
+          <w:rFonts w:ascii="Times New Roman" w:hAnsi="Times New Roman" w:cs="Times New Roman"/>
+        </w:rPr>
+        <w:lastRenderedPageBreak/>
+        <w:t xml:space="preserve">factors </w:t>
       </w:r>
       <w:r>
         <w:rPr>
@@ -3499,14 +4530,7 @@
         <w:rPr>
           <w:rFonts w:ascii="Times New Roman" w:hAnsi="Times New Roman" w:cs="Times New Roman"/>
         </w:rPr>
-        <w:t xml:space="preserve"> to </w:t>
-      </w:r>
-      <w:r>
-        <w:rPr>
-          <w:rFonts w:ascii="Times New Roman" w:hAnsi="Times New Roman" w:cs="Times New Roman"/>
-        </w:rPr>
-        <w:lastRenderedPageBreak/>
-        <w:t xml:space="preserve">counts of </w:t>
+        <w:t xml:space="preserve"> to counts of </w:t>
       </w:r>
       <w:r>
         <w:rPr>
@@ -4415,6 +5439,7 @@
         <w:spacing w:line="240" w:lineRule="auto"/>
       </w:pPr>
       <w:r>
+        <w:lastRenderedPageBreak/>
         <w:t>Viral diversity</w:t>
       </w:r>
     </w:p>
@@ -5138,7 +6163,6 @@
         <w:rPr>
           <w:rFonts w:ascii="Times New Roman" w:hAnsi="Times New Roman" w:cs="Times New Roman"/>
         </w:rPr>
-        <w:lastRenderedPageBreak/>
         <w:t>Results</w:t>
       </w:r>
     </w:p>
@@ -6176,7 +7200,14 @@
         <w:rPr>
           <w:rFonts w:ascii="Times New Roman" w:hAnsi="Times New Roman" w:cs="Times New Roman"/>
         </w:rPr>
-        <w:t>(*see below)</w:t>
+        <w:t xml:space="preserve">(*see </w:t>
+      </w:r>
+      <w:r>
+        <w:rPr>
+          <w:rFonts w:ascii="Times New Roman" w:hAnsi="Times New Roman" w:cs="Times New Roman"/>
+        </w:rPr>
+        <w:lastRenderedPageBreak/>
+        <w:t>below)</w:t>
       </w:r>
       <w:r>
         <w:rPr>
@@ -7188,7 +8219,6 @@
         <w:pStyle w:val="Heading3"/>
       </w:pPr>
       <w:r>
-        <w:lastRenderedPageBreak/>
         <w:t xml:space="preserve">Distribution of microbes occurs according to size and depth </w:t>
       </w:r>
     </w:p>
@@ -7959,6 +8989,7 @@
           <w:rFonts w:ascii="Times New Roman" w:hAnsi="Times New Roman" w:cs="Times New Roman"/>
           <w:i/>
         </w:rPr>
+        <w:lastRenderedPageBreak/>
         <w:t>Psychromonas</w:t>
       </w:r>
       <w:proofErr w:type="spellEnd"/>
@@ -8010,6 +9041,12 @@
           <w:rFonts w:ascii="Times New Roman" w:hAnsi="Times New Roman" w:cs="Times New Roman"/>
         </w:rPr>
         <w:t xml:space="preserve"> and are the most likely candidates for mediating processes confined to that depth</w:t>
+      </w:r>
+      <w:r>
+        <w:rPr>
+          <w:rFonts w:ascii="Times New Roman" w:hAnsi="Times New Roman" w:cs="Times New Roman"/>
+        </w:rPr>
+        <w:t xml:space="preserve"> (*see below)</w:t>
       </w:r>
       <w:r>
         <w:rPr>
@@ -9122,14 +10159,7 @@
         <w:rPr>
           <w:rFonts w:ascii="Times New Roman" w:hAnsi="Times New Roman" w:cs="Times New Roman"/>
         </w:rPr>
-        <w:t xml:space="preserve">and are most likely involved in hydrolysis of compounds such as phenol, which has been </w:t>
-      </w:r>
-      <w:r>
-        <w:rPr>
-          <w:rFonts w:ascii="Times New Roman" w:hAnsi="Times New Roman" w:cs="Times New Roman"/>
-        </w:rPr>
-        <w:lastRenderedPageBreak/>
-        <w:t xml:space="preserve">previously detected in the sediment and bottom waters of Organic Lake (Roberts &amp; Burton 1993a; Roberts </w:t>
+        <w:t xml:space="preserve">and are most likely involved in hydrolysis of compounds such as phenol, which has been previously detected in the sediment and bottom waters of Organic Lake (Roberts &amp; Burton 1993a; Roberts </w:t>
       </w:r>
       <w:r>
         <w:rPr>
@@ -9737,7 +10767,14 @@
         <w:rPr>
           <w:rFonts w:ascii="Times New Roman" w:hAnsi="Times New Roman" w:cs="Times New Roman"/>
         </w:rPr>
-        <w:t>of ammonia (*figure).</w:t>
+        <w:t xml:space="preserve">of </w:t>
+      </w:r>
+      <w:r>
+        <w:rPr>
+          <w:rFonts w:ascii="Times New Roman" w:hAnsi="Times New Roman" w:cs="Times New Roman"/>
+        </w:rPr>
+        <w:lastRenderedPageBreak/>
+        <w:t>ammonia (*figure).</w:t>
       </w:r>
       <w:r>
         <w:rPr>
@@ -10110,7 +11147,6 @@
         <w:spacing w:line="240" w:lineRule="auto"/>
         <w:rPr>
           <w:rFonts w:ascii="Times New Roman" w:hAnsi="Times New Roman" w:cs="Times New Roman"/>
-          <w:color w:val="000000" w:themeColor="text1"/>
         </w:rPr>
       </w:pPr>
       <w:r>
@@ -10350,6 +11386,30 @@
           <w:rFonts w:ascii="Times New Roman" w:hAnsi="Times New Roman" w:cs="Times New Roman"/>
         </w:rPr>
         <w:t xml:space="preserve">, 1999). </w:t>
+      </w:r>
+    </w:p>
+    <w:p>
+      <w:pPr>
+        <w:pStyle w:val="Heading3"/>
+      </w:pPr>
+      <w:r>
+        <w:t xml:space="preserve">Bacterial </w:t>
+      </w:r>
+      <w:proofErr w:type="spellStart"/>
+      <w:r>
+        <w:t>rhodopsins</w:t>
+      </w:r>
+      <w:proofErr w:type="spellEnd"/>
+      <w:r>
+        <w:t xml:space="preserve">  indicate  a potential for </w:t>
+      </w:r>
+      <w:proofErr w:type="spellStart"/>
+      <w:r>
+        <w:t>mixotrophy</w:t>
+      </w:r>
+      <w:proofErr w:type="spellEnd"/>
+      <w:r>
+        <w:t xml:space="preserve"> </w:t>
       </w:r>
     </w:p>
     <w:p>
@@ -11159,7 +12219,6 @@
         <w:pStyle w:val="Heading3"/>
       </w:pPr>
       <w:r>
-        <w:lastRenderedPageBreak/>
         <w:t>DMSP and DMS metabolism</w:t>
       </w:r>
     </w:p>
@@ -12578,7 +13637,14 @@
         <w:rPr>
           <w:rFonts w:ascii="Times New Roman" w:hAnsi="Times New Roman" w:cs="Times New Roman"/>
         </w:rPr>
-        <w:t xml:space="preserve"> and a </w:t>
+        <w:t xml:space="preserve"> </w:t>
+      </w:r>
+      <w:r>
+        <w:rPr>
+          <w:rFonts w:ascii="Times New Roman" w:hAnsi="Times New Roman" w:cs="Times New Roman"/>
+        </w:rPr>
+        <w:lastRenderedPageBreak/>
+        <w:t xml:space="preserve">and a </w:t>
       </w:r>
       <w:proofErr w:type="spellStart"/>
       <w:r>
@@ -13746,7 +14812,6 @@
         <w:rPr>
           <w:rFonts w:ascii="Times New Roman" w:hAnsi="Times New Roman" w:cs="Times New Roman"/>
         </w:rPr>
-        <w:lastRenderedPageBreak/>
         <w:t>Discussion</w:t>
       </w:r>
     </w:p>
@@ -14490,6 +15555,7 @@
         <w:rPr>
           <w:rFonts w:ascii="Times New Roman" w:hAnsi="Times New Roman" w:cs="Times New Roman"/>
         </w:rPr>
+        <w:lastRenderedPageBreak/>
         <w:t xml:space="preserve">The phytoplankton population appears to undergo succession. For example, genera previously reported such as </w:t>
       </w:r>
       <w:proofErr w:type="spellStart"/>
@@ -15019,14 +16085,7 @@
         <w:rPr>
           <w:rFonts w:ascii="Times New Roman" w:hAnsi="Times New Roman" w:cs="Times New Roman"/>
         </w:rPr>
-        <w:t xml:space="preserve"> for </w:t>
-      </w:r>
-      <w:r>
-        <w:rPr>
-          <w:rFonts w:ascii="Times New Roman" w:hAnsi="Times New Roman" w:cs="Times New Roman"/>
-        </w:rPr>
-        <w:lastRenderedPageBreak/>
-        <w:t xml:space="preserve">the presence of sulfate reducers and GSB). This is consistent with the lack of these species in the taxonomic analysis and </w:t>
+        <w:t xml:space="preserve"> for the presence of sulfate reducers and GSB). This is consistent with the lack of these species in the taxonomic analysis and </w:t>
       </w:r>
       <w:r>
         <w:rPr>
@@ -15787,6 +16846,7 @@
         <w:rPr>
           <w:rFonts w:ascii="Times New Roman" w:hAnsi="Times New Roman" w:cs="Times New Roman"/>
         </w:rPr>
+        <w:lastRenderedPageBreak/>
         <w:t xml:space="preserve">Bowman JP, </w:t>
       </w:r>
       <w:proofErr w:type="spellStart"/>
@@ -16744,7 +17804,6 @@
         <w:rPr>
           <w:rFonts w:ascii="Times New Roman" w:hAnsi="Times New Roman" w:cs="Times New Roman"/>
         </w:rPr>
-        <w:lastRenderedPageBreak/>
         <w:t xml:space="preserve">Dobson SJ, James SR, </w:t>
       </w:r>
       <w:proofErr w:type="spellStart"/>
@@ -17673,6 +18732,7 @@
         <w:rPr>
           <w:rFonts w:ascii="Times New Roman" w:hAnsi="Times New Roman" w:cs="Times New Roman"/>
         </w:rPr>
+        <w:lastRenderedPageBreak/>
         <w:t xml:space="preserve">Gibson JAE, Garrick RC, </w:t>
       </w:r>
       <w:proofErr w:type="spellStart"/>
@@ -18773,7 +19833,6 @@
         <w:rPr>
           <w:rFonts w:ascii="Times New Roman" w:hAnsi="Times New Roman" w:cs="Times New Roman"/>
         </w:rPr>
-        <w:lastRenderedPageBreak/>
         <w:t>Lauro</w:t>
       </w:r>
       <w:proofErr w:type="spellEnd"/>
@@ -19845,6 +20904,7 @@
         <w:rPr>
           <w:rFonts w:ascii="Times New Roman" w:hAnsi="Times New Roman" w:cs="Times New Roman"/>
         </w:rPr>
+        <w:lastRenderedPageBreak/>
         <w:t>Rusch</w:t>
       </w:r>
       <w:proofErr w:type="spellEnd"/>
@@ -20837,7 +21897,6 @@
         <w:rPr>
           <w:rFonts w:ascii="Times New Roman" w:hAnsi="Times New Roman" w:cs="Times New Roman"/>
         </w:rPr>
-        <w:lastRenderedPageBreak/>
         <w:t>Yilmaz</w:t>
       </w:r>
       <w:proofErr w:type="spellEnd"/>

</xml_diff>

<commit_message>
Added more to rhodopsin section in draft
</commit_message>
<xml_diff>
--- a/Organic_whole_lake_draft6.docx
+++ b/Organic_whole_lake_draft6.docx
@@ -15006,7 +15006,19 @@
         <w:rPr>
           <w:rFonts w:ascii="Times New Roman" w:hAnsi="Times New Roman" w:cs="Times New Roman"/>
         </w:rPr>
-        <w:t>green house gas as it contributes to methane and nitrous oxide concentrations (*ref). It</w:t>
+        <w:t>green house gas as it contributes to methane and nitrous oxide concentrations (*ref</w:t>
+      </w:r>
+      <w:r>
+        <w:rPr>
+          <w:rFonts w:ascii="Times New Roman" w:hAnsi="Times New Roman" w:cs="Times New Roman"/>
+        </w:rPr>
+        <w:t>Moran</w:t>
+      </w:r>
+      <w:r>
+        <w:rPr>
+          <w:rFonts w:ascii="Times New Roman" w:hAnsi="Times New Roman" w:cs="Times New Roman"/>
+        </w:rPr>
+        <w:t>). It</w:t>
       </w:r>
       <w:r>
         <w:rPr>
@@ -15436,7 +15448,32 @@
         <w:rPr>
           <w:rFonts w:ascii="Times New Roman" w:hAnsi="Times New Roman" w:cs="Times New Roman"/>
         </w:rPr>
-        <w:t>*Actinobacteria a</w:t>
+        <w:t xml:space="preserve">Actinobacteria </w:t>
+      </w:r>
+      <w:r>
+        <w:rPr>
+          <w:rFonts w:ascii="Times New Roman" w:hAnsi="Times New Roman" w:cs="Times New Roman"/>
+        </w:rPr>
+        <w:t xml:space="preserve">(Sharma </w:t>
+      </w:r>
+      <w:r>
+        <w:rPr>
+          <w:rFonts w:ascii="Times New Roman" w:hAnsi="Times New Roman" w:cs="Times New Roman"/>
+          <w:i/>
+        </w:rPr>
+        <w:t>et al.</w:t>
+      </w:r>
+      <w:r>
+        <w:rPr>
+          <w:rFonts w:ascii="Times New Roman" w:hAnsi="Times New Roman" w:cs="Times New Roman"/>
+        </w:rPr>
+        <w:t xml:space="preserve">, 2008) </w:t>
+      </w:r>
+      <w:r>
+        <w:rPr>
+          <w:rFonts w:ascii="Times New Roman" w:hAnsi="Times New Roman" w:cs="Times New Roman"/>
+        </w:rPr>
+        <w:t>a</w:t>
       </w:r>
       <w:r>
         <w:rPr>
@@ -15480,339 +15517,6 @@
           <w:rFonts w:ascii="Times New Roman" w:hAnsi="Times New Roman" w:cs="Times New Roman"/>
         </w:rPr>
         <w:t xml:space="preserve">. </w:t>
-      </w:r>
-      <w:r>
-        <w:rPr>
-          <w:rFonts w:ascii="Times New Roman" w:hAnsi="Times New Roman" w:cs="Times New Roman"/>
-        </w:rPr>
-        <w:t>A total of 399 reads matching to rhodopsins were detected in Organic La</w:t>
-      </w:r>
-      <w:r>
-        <w:rPr>
-          <w:rFonts w:ascii="Times New Roman" w:hAnsi="Times New Roman" w:cs="Times New Roman"/>
-        </w:rPr>
-        <w:t>ke which formed 124 clusters at 90% amino acid identity</w:t>
-      </w:r>
-      <w:r>
-        <w:rPr>
-          <w:rFonts w:ascii="Times New Roman" w:hAnsi="Times New Roman" w:cs="Times New Roman"/>
-        </w:rPr>
-        <w:t xml:space="preserve">. If there are approximately 3 000 bacterial SSU sequences, assuming PR to be single copy and SSU copy number to range from one to ten, </w:t>
-      </w:r>
-      <w:r>
-        <w:rPr>
-          <w:rFonts w:ascii="Times New Roman" w:hAnsi="Times New Roman" w:cs="Times New Roman"/>
-        </w:rPr>
-        <w:t>13–</w:t>
-      </w:r>
-      <w:r>
-        <w:rPr>
-          <w:rFonts w:ascii="Times New Roman" w:hAnsi="Times New Roman" w:cs="Times New Roman"/>
-        </w:rPr>
-        <w:t xml:space="preserve">100% of </w:t>
-      </w:r>
-      <w:r>
-        <w:rPr>
-          <w:rFonts w:ascii="Times New Roman" w:hAnsi="Times New Roman" w:cs="Times New Roman"/>
-        </w:rPr>
-        <w:t xml:space="preserve">Organic Lake </w:t>
-      </w:r>
-      <w:r>
-        <w:rPr>
-          <w:rFonts w:ascii="Times New Roman" w:hAnsi="Times New Roman" w:cs="Times New Roman"/>
-        </w:rPr>
-        <w:t xml:space="preserve">bacteria have a PR. This is comparable to the Mediterranean Sea estimates of 13% (*Sabehi </w:t>
-      </w:r>
-      <w:r>
-        <w:rPr>
-          <w:rFonts w:ascii="Times New Roman" w:hAnsi="Times New Roman" w:cs="Times New Roman"/>
-          <w:i/>
-        </w:rPr>
-        <w:t>et al.</w:t>
-      </w:r>
-      <w:r>
-        <w:rPr>
-          <w:rFonts w:ascii="Times New Roman" w:hAnsi="Times New Roman" w:cs="Times New Roman"/>
-        </w:rPr>
-        <w:t>, 2005)</w:t>
-      </w:r>
-      <w:proofErr w:type="gramStart"/>
-      <w:r>
-        <w:rPr>
-          <w:rFonts w:ascii="Times New Roman" w:hAnsi="Times New Roman" w:cs="Times New Roman"/>
-        </w:rPr>
-        <w:t>.(</w:t>
-      </w:r>
-      <w:proofErr w:type="gramEnd"/>
-      <w:r>
-        <w:rPr>
-          <w:rFonts w:ascii="Times New Roman" w:hAnsi="Times New Roman" w:cs="Times New Roman"/>
-        </w:rPr>
-        <w:t xml:space="preserve">*use recA or other single copy gene). </w:t>
-      </w:r>
-      <w:r>
-        <w:rPr>
-          <w:rFonts w:ascii="Times New Roman" w:hAnsi="Times New Roman" w:cs="Times New Roman"/>
-        </w:rPr>
-        <w:t xml:space="preserve"> (*compare to similar sequencing efforts like GOS. Is this a lot?)</w:t>
-      </w:r>
-      <w:r>
-        <w:rPr>
-          <w:rFonts w:ascii="Times New Roman" w:hAnsi="Times New Roman" w:cs="Times New Roman"/>
-        </w:rPr>
-        <w:t xml:space="preserve">. Phylogenetic analysis of </w:t>
-      </w:r>
-      <w:r>
-        <w:rPr>
-          <w:rFonts w:ascii="Times New Roman" w:hAnsi="Times New Roman" w:cs="Times New Roman"/>
-        </w:rPr>
-        <w:t>a</w:t>
-      </w:r>
-      <w:r>
-        <w:rPr>
-          <w:rFonts w:ascii="Times New Roman" w:hAnsi="Times New Roman" w:cs="Times New Roman"/>
-        </w:rPr>
-        <w:t xml:space="preserve"> </w:t>
-      </w:r>
-      <w:r>
-        <w:rPr>
-          <w:rFonts w:ascii="Times New Roman" w:hAnsi="Times New Roman" w:cs="Times New Roman"/>
-        </w:rPr>
-        <w:t xml:space="preserve">representative </w:t>
-      </w:r>
-      <w:r>
-        <w:rPr>
-          <w:rFonts w:ascii="Times New Roman" w:hAnsi="Times New Roman" w:cs="Times New Roman"/>
-        </w:rPr>
-        <w:t xml:space="preserve">sequences </w:t>
-      </w:r>
-      <w:r>
-        <w:rPr>
-          <w:rFonts w:ascii="Times New Roman" w:hAnsi="Times New Roman" w:cs="Times New Roman"/>
-        </w:rPr>
-        <w:t>that spanned the</w:t>
-      </w:r>
-      <w:r>
-        <w:rPr>
-          <w:rFonts w:ascii="Times New Roman" w:hAnsi="Times New Roman" w:cs="Times New Roman"/>
-        </w:rPr>
-        <w:t xml:space="preserve"> proteorhodopsin</w:t>
-      </w:r>
-      <w:r>
-        <w:rPr>
-          <w:rFonts w:ascii="Times New Roman" w:hAnsi="Times New Roman" w:cs="Times New Roman"/>
-        </w:rPr>
-        <w:t xml:space="preserve"> spe</w:t>
-      </w:r>
-      <w:r>
-        <w:rPr>
-          <w:rFonts w:ascii="Times New Roman" w:hAnsi="Times New Roman" w:cs="Times New Roman"/>
-        </w:rPr>
-        <w:t xml:space="preserve">ctral tuning region (Man </w:t>
-      </w:r>
-      <w:r>
-        <w:rPr>
-          <w:rFonts w:ascii="Times New Roman" w:hAnsi="Times New Roman" w:cs="Times New Roman"/>
-          <w:i/>
-        </w:rPr>
-        <w:t>et al.</w:t>
-      </w:r>
-      <w:r>
-        <w:rPr>
-          <w:rFonts w:ascii="Times New Roman" w:hAnsi="Times New Roman" w:cs="Times New Roman"/>
-        </w:rPr>
-        <w:t>, 2003</w:t>
-      </w:r>
-      <w:r>
-        <w:rPr>
-          <w:rFonts w:ascii="Times New Roman" w:hAnsi="Times New Roman" w:cs="Times New Roman"/>
-        </w:rPr>
-        <w:t xml:space="preserve">) </w:t>
-      </w:r>
-      <w:r>
-        <w:rPr>
-          <w:rFonts w:ascii="Times New Roman" w:hAnsi="Times New Roman" w:cs="Times New Roman"/>
-        </w:rPr>
-        <w:t>showed</w:t>
-      </w:r>
-      <w:r>
-        <w:rPr>
-          <w:rFonts w:ascii="Times New Roman" w:hAnsi="Times New Roman" w:cs="Times New Roman"/>
-        </w:rPr>
-        <w:t xml:space="preserve"> </w:t>
-      </w:r>
-      <w:r>
-        <w:rPr>
-          <w:rFonts w:ascii="Times New Roman" w:hAnsi="Times New Roman" w:cs="Times New Roman"/>
-        </w:rPr>
-        <w:t xml:space="preserve">six groups: </w:t>
-      </w:r>
-      <w:r>
-        <w:rPr>
-          <w:rFonts w:ascii="Times New Roman" w:hAnsi="Times New Roman" w:cs="Times New Roman"/>
-          <w:i/>
-        </w:rPr>
-        <w:t>Marinobacter</w:t>
-      </w:r>
-      <w:r>
-        <w:rPr>
-          <w:rFonts w:ascii="Times New Roman" w:hAnsi="Times New Roman" w:cs="Times New Roman"/>
-        </w:rPr>
-        <w:t xml:space="preserve">, </w:t>
-      </w:r>
-      <w:r>
-        <w:rPr>
-          <w:rFonts w:ascii="Times New Roman" w:hAnsi="Times New Roman" w:cs="Times New Roman"/>
-        </w:rPr>
-        <w:t xml:space="preserve">unknown OL rhodopsin, </w:t>
-      </w:r>
-      <w:r>
-        <w:rPr>
-          <w:rFonts w:ascii="Times New Roman" w:hAnsi="Times New Roman" w:cs="Times New Roman"/>
-          <w:i/>
-        </w:rPr>
-        <w:t>Octadecabacter</w:t>
-      </w:r>
-      <w:r>
-        <w:rPr>
-          <w:rFonts w:ascii="Times New Roman" w:hAnsi="Times New Roman" w:cs="Times New Roman"/>
-        </w:rPr>
-        <w:t xml:space="preserve">, Xanthorhodopsin, Actinorhodopsin and </w:t>
-      </w:r>
-      <w:r>
-        <w:rPr>
-          <w:rFonts w:ascii="Times New Roman" w:hAnsi="Times New Roman" w:cs="Times New Roman"/>
-          <w:i/>
-        </w:rPr>
-        <w:t>Flavobacteria</w:t>
-      </w:r>
-      <w:r>
-        <w:rPr>
-          <w:rFonts w:ascii="Times New Roman" w:hAnsi="Times New Roman" w:cs="Times New Roman"/>
-        </w:rPr>
-        <w:t xml:space="preserve"> groups</w:t>
-      </w:r>
-      <w:r>
-        <w:rPr>
-          <w:rFonts w:ascii="Times New Roman" w:hAnsi="Times New Roman" w:cs="Times New Roman"/>
-        </w:rPr>
-        <w:t xml:space="preserve"> </w:t>
-      </w:r>
-      <w:r>
-        <w:rPr>
-          <w:rFonts w:ascii="Times New Roman" w:hAnsi="Times New Roman" w:cs="Times New Roman"/>
-        </w:rPr>
-        <w:t>(</w:t>
-      </w:r>
-      <w:r>
-        <w:rPr>
-          <w:rFonts w:ascii="Times New Roman" w:hAnsi="Times New Roman" w:cs="Times New Roman"/>
-        </w:rPr>
-        <w:t>Figure S8</w:t>
-      </w:r>
-      <w:r>
-        <w:rPr>
-          <w:rFonts w:ascii="Times New Roman" w:hAnsi="Times New Roman" w:cs="Times New Roman"/>
-        </w:rPr>
-        <w:t xml:space="preserve">). </w:t>
-      </w:r>
-      <w:r>
-        <w:rPr>
-          <w:rFonts w:ascii="Times New Roman" w:hAnsi="Times New Roman" w:cs="Times New Roman"/>
-        </w:rPr>
-        <w:t xml:space="preserve">All of which have an L or M residue </w:t>
-      </w:r>
-      <w:r>
-        <w:rPr>
-          <w:rFonts w:ascii="Times New Roman" w:hAnsi="Times New Roman" w:cs="Times New Roman"/>
-        </w:rPr>
-        <w:t>corresponding</w:t>
-      </w:r>
-      <w:r>
-        <w:rPr>
-          <w:rFonts w:ascii="Times New Roman" w:hAnsi="Times New Roman" w:cs="Times New Roman"/>
-        </w:rPr>
-        <w:t xml:space="preserve"> to position 105 in SAR86 </w:t>
-      </w:r>
-      <w:r>
-        <w:rPr>
-          <w:rFonts w:ascii="Times New Roman" w:hAnsi="Times New Roman" w:cs="Times New Roman"/>
-        </w:rPr>
-        <w:t>PR and indicating</w:t>
-      </w:r>
-      <w:r>
-        <w:rPr>
-          <w:rFonts w:ascii="Times New Roman" w:hAnsi="Times New Roman" w:cs="Times New Roman"/>
-        </w:rPr>
-        <w:t xml:space="preserve"> tuning to </w:t>
-      </w:r>
-      <w:r>
-        <w:rPr>
-          <w:rFonts w:ascii="Times New Roman" w:hAnsi="Times New Roman" w:cs="Times New Roman"/>
-        </w:rPr>
-        <w:t>surface green light</w:t>
-      </w:r>
-      <w:r>
-        <w:rPr>
-          <w:rFonts w:ascii="Times New Roman" w:hAnsi="Times New Roman" w:cs="Times New Roman"/>
-        </w:rPr>
-        <w:t xml:space="preserve"> (λ</w:t>
-      </w:r>
-      <w:r>
-        <w:rPr>
-          <w:rFonts w:ascii="Times New Roman" w:hAnsi="Times New Roman" w:cs="Times New Roman"/>
-          <w:vertAlign w:val="subscript"/>
-        </w:rPr>
-        <w:t>max</w:t>
-      </w:r>
-      <w:r>
-        <w:rPr>
-          <w:rFonts w:ascii="Times New Roman" w:hAnsi="Times New Roman" w:cs="Times New Roman"/>
-        </w:rPr>
-        <w:t xml:space="preserve"> 525</w:t>
-      </w:r>
-      <w:r>
-        <w:rPr>
-          <w:rFonts w:ascii="Times New Roman" w:hAnsi="Times New Roman" w:cs="Times New Roman"/>
-        </w:rPr>
-        <w:t xml:space="preserve"> </w:t>
-      </w:r>
-      <w:r>
-        <w:rPr>
-          <w:rFonts w:ascii="Times New Roman" w:hAnsi="Times New Roman" w:cs="Times New Roman"/>
-        </w:rPr>
-        <w:t xml:space="preserve">nm) </w:t>
-      </w:r>
-      <w:r>
-        <w:rPr>
-          <w:rFonts w:ascii="Times New Roman" w:hAnsi="Times New Roman" w:cs="Times New Roman"/>
-        </w:rPr>
-        <w:t xml:space="preserve"> (</w:t>
-      </w:r>
-      <w:r>
-        <w:rPr>
-          <w:rFonts w:ascii="Times New Roman" w:hAnsi="Times New Roman" w:cs="Times New Roman"/>
-        </w:rPr>
-        <w:t xml:space="preserve">Man </w:t>
-      </w:r>
-      <w:r>
-        <w:rPr>
-          <w:rFonts w:ascii="Times New Roman" w:hAnsi="Times New Roman" w:cs="Times New Roman"/>
-          <w:i/>
-        </w:rPr>
-        <w:t>et al.</w:t>
-      </w:r>
-      <w:r>
-        <w:rPr>
-          <w:rFonts w:ascii="Times New Roman" w:hAnsi="Times New Roman" w:cs="Times New Roman"/>
-        </w:rPr>
-        <w:t>, 2003</w:t>
-      </w:r>
-      <w:r>
-        <w:rPr>
-          <w:rFonts w:ascii="Times New Roman" w:hAnsi="Times New Roman" w:cs="Times New Roman"/>
-        </w:rPr>
-        <w:t xml:space="preserve">) consistent with the shallow waters in Organic Lake. </w:t>
       </w:r>
     </w:p>
     <w:p>
@@ -15827,85 +15531,185 @@
         <w:rPr>
           <w:rFonts w:ascii="Times New Roman" w:hAnsi="Times New Roman" w:cs="Times New Roman"/>
         </w:rPr>
-        <w:t>T</w:t>
-      </w:r>
-      <w:r>
-        <w:rPr>
-          <w:rFonts w:ascii="Times New Roman" w:hAnsi="Times New Roman" w:cs="Times New Roman"/>
-        </w:rPr>
-        <w:t xml:space="preserve">he most abundant </w:t>
-      </w:r>
-      <w:r>
-        <w:rPr>
-          <w:rFonts w:ascii="Times New Roman" w:hAnsi="Times New Roman" w:cs="Times New Roman"/>
-        </w:rPr>
-        <w:t>groups</w:t>
-      </w:r>
-      <w:r>
-        <w:rPr>
-          <w:rFonts w:ascii="Times New Roman" w:hAnsi="Times New Roman" w:cs="Times New Roman"/>
-        </w:rPr>
-        <w:t xml:space="preserve"> were</w:t>
-      </w:r>
-      <w:r>
-        <w:rPr>
-          <w:rFonts w:ascii="Times New Roman" w:hAnsi="Times New Roman" w:cs="Times New Roman"/>
-        </w:rPr>
-        <w:t>:</w:t>
-      </w:r>
-      <w:r>
-        <w:rPr>
-          <w:rFonts w:ascii="Times New Roman" w:hAnsi="Times New Roman" w:cs="Times New Roman"/>
-        </w:rPr>
-        <w:t xml:space="preserve"> </w:t>
-      </w:r>
-      <w:r>
-        <w:rPr>
-          <w:rFonts w:ascii="Times New Roman" w:hAnsi="Times New Roman" w:cs="Times New Roman"/>
-        </w:rPr>
-        <w:t>the</w:t>
-      </w:r>
-      <w:r>
-        <w:rPr>
-          <w:rFonts w:ascii="Times New Roman" w:hAnsi="Times New Roman" w:cs="Times New Roman"/>
-        </w:rPr>
-        <w:t xml:space="preserve"> unknown </w:t>
-      </w:r>
-      <w:r>
-        <w:rPr>
-          <w:rFonts w:ascii="Times New Roman" w:hAnsi="Times New Roman" w:cs="Times New Roman"/>
-        </w:rPr>
-        <w:t>OL rho</w:t>
-      </w:r>
-      <w:r>
-        <w:rPr>
-          <w:rFonts w:ascii="Times New Roman" w:hAnsi="Times New Roman" w:cs="Times New Roman"/>
-        </w:rPr>
-        <w:t>dopsin</w:t>
-      </w:r>
-      <w:r>
-        <w:rPr>
-          <w:rFonts w:ascii="Times New Roman" w:hAnsi="Times New Roman" w:cs="Times New Roman"/>
-        </w:rPr>
-        <w:t>;</w:t>
-      </w:r>
-      <w:r>
-        <w:rPr>
-          <w:rFonts w:ascii="Times New Roman" w:hAnsi="Times New Roman" w:cs="Times New Roman"/>
-        </w:rPr>
-        <w:t xml:space="preserve"> </w:t>
-      </w:r>
-      <w:r>
-        <w:rPr>
-          <w:rFonts w:ascii="Times New Roman" w:hAnsi="Times New Roman" w:cs="Times New Roman"/>
-        </w:rPr>
-        <w:t>the</w:t>
-      </w:r>
-      <w:r>
-        <w:rPr>
-          <w:rFonts w:ascii="Times New Roman" w:hAnsi="Times New Roman" w:cs="Times New Roman"/>
-        </w:rPr>
-        <w:t xml:space="preserve"> </w:t>
+        <w:t>A total of 399 reads matching to rhodopsins were detected in Organic La</w:t>
+      </w:r>
+      <w:r>
+        <w:rPr>
+          <w:rFonts w:ascii="Times New Roman" w:hAnsi="Times New Roman" w:cs="Times New Roman"/>
+        </w:rPr>
+        <w:t>ke which formed 124 clusters at 90% amino acid identity</w:t>
+      </w:r>
+      <w:r>
+        <w:rPr>
+          <w:rFonts w:ascii="Times New Roman" w:hAnsi="Times New Roman" w:cs="Times New Roman"/>
+        </w:rPr>
+        <w:t xml:space="preserve">. If there are approximately 3 000 bacterial SSU sequences, assuming PR to be single copy and SSU copy number to range from one to ten, </w:t>
+      </w:r>
+      <w:r>
+        <w:rPr>
+          <w:rFonts w:ascii="Times New Roman" w:hAnsi="Times New Roman" w:cs="Times New Roman"/>
+        </w:rPr>
+        <w:t>13–</w:t>
+      </w:r>
+      <w:r>
+        <w:rPr>
+          <w:rFonts w:ascii="Times New Roman" w:hAnsi="Times New Roman" w:cs="Times New Roman"/>
+        </w:rPr>
+        <w:t xml:space="preserve">100% of </w:t>
+      </w:r>
+      <w:r>
+        <w:rPr>
+          <w:rFonts w:ascii="Times New Roman" w:hAnsi="Times New Roman" w:cs="Times New Roman"/>
+        </w:rPr>
+        <w:t xml:space="preserve">Organic Lake </w:t>
+      </w:r>
+      <w:r>
+        <w:rPr>
+          <w:rFonts w:ascii="Times New Roman" w:hAnsi="Times New Roman" w:cs="Times New Roman"/>
+        </w:rPr>
+        <w:t>bacteria have a PR. This is comparable to the Medit</w:t>
+      </w:r>
+      <w:r>
+        <w:rPr>
+          <w:rFonts w:ascii="Times New Roman" w:hAnsi="Times New Roman" w:cs="Times New Roman"/>
+        </w:rPr>
+        <w:t>erranean Sea estimates of 13% (</w:t>
+      </w:r>
+      <w:r>
+        <w:rPr>
+          <w:rFonts w:ascii="Times New Roman" w:hAnsi="Times New Roman" w:cs="Times New Roman"/>
+        </w:rPr>
+        <w:t xml:space="preserve">Sabehi </w:t>
+      </w:r>
+      <w:r>
+        <w:rPr>
+          <w:rFonts w:ascii="Times New Roman" w:hAnsi="Times New Roman" w:cs="Times New Roman"/>
+          <w:i/>
+        </w:rPr>
+        <w:t>et al.</w:t>
+      </w:r>
+      <w:r>
+        <w:rPr>
+          <w:rFonts w:ascii="Times New Roman" w:hAnsi="Times New Roman" w:cs="Times New Roman"/>
+        </w:rPr>
+        <w:t>, 2005)</w:t>
+      </w:r>
+      <w:proofErr w:type="gramStart"/>
+      <w:r>
+        <w:rPr>
+          <w:rFonts w:ascii="Times New Roman" w:hAnsi="Times New Roman" w:cs="Times New Roman"/>
+        </w:rPr>
+        <w:t>.(</w:t>
+      </w:r>
+      <w:proofErr w:type="gramEnd"/>
+      <w:r>
+        <w:rPr>
+          <w:rFonts w:ascii="Times New Roman" w:hAnsi="Times New Roman" w:cs="Times New Roman"/>
+        </w:rPr>
+        <w:t>*use r</w:t>
+      </w:r>
+      <w:r>
+        <w:rPr>
+          <w:rFonts w:ascii="Times New Roman" w:hAnsi="Times New Roman" w:cs="Times New Roman"/>
+        </w:rPr>
+        <w:t xml:space="preserve">ecA or radA, as Sharma </w:t>
+      </w:r>
+      <w:r>
+        <w:rPr>
+          <w:rFonts w:ascii="Times New Roman" w:hAnsi="Times New Roman" w:cs="Times New Roman"/>
+          <w:i/>
+        </w:rPr>
+        <w:t>et al.</w:t>
+      </w:r>
+      <w:r>
+        <w:rPr>
+          <w:rFonts w:ascii="Times New Roman" w:hAnsi="Times New Roman" w:cs="Times New Roman"/>
+        </w:rPr>
+        <w:t>, 2008 which saw Punta Cormorant has 36% vs open ocean 63%)</w:t>
+      </w:r>
+      <w:r>
+        <w:rPr>
+          <w:rFonts w:ascii="Times New Roman" w:hAnsi="Times New Roman" w:cs="Times New Roman"/>
+        </w:rPr>
+        <w:t xml:space="preserve">. Phylogenetic analysis </w:t>
+      </w:r>
+      <w:r>
+        <w:rPr>
+          <w:rFonts w:ascii="Times New Roman" w:hAnsi="Times New Roman" w:cs="Times New Roman"/>
+        </w:rPr>
+        <w:t>that spanned the</w:t>
+      </w:r>
+      <w:r>
+        <w:rPr>
+          <w:rFonts w:ascii="Times New Roman" w:hAnsi="Times New Roman" w:cs="Times New Roman"/>
+        </w:rPr>
+        <w:t xml:space="preserve"> </w:t>
+      </w:r>
+      <w:r>
+        <w:rPr>
+          <w:rFonts w:ascii="Times New Roman" w:hAnsi="Times New Roman" w:cs="Times New Roman"/>
+        </w:rPr>
+        <w:t xml:space="preserve">PR </w:t>
+      </w:r>
+      <w:r>
+        <w:rPr>
+          <w:rFonts w:ascii="Times New Roman" w:hAnsi="Times New Roman" w:cs="Times New Roman"/>
+        </w:rPr>
+        <w:t>spe</w:t>
+      </w:r>
+      <w:r>
+        <w:rPr>
+          <w:rFonts w:ascii="Times New Roman" w:hAnsi="Times New Roman" w:cs="Times New Roman"/>
+        </w:rPr>
+        <w:t>ctral tuning region</w:t>
+      </w:r>
+      <w:r>
+        <w:rPr>
+          <w:rFonts w:ascii="Times New Roman" w:hAnsi="Times New Roman" w:cs="Times New Roman"/>
+        </w:rPr>
+        <w:t xml:space="preserve"> </w:t>
+      </w:r>
+      <w:r>
+        <w:rPr>
+          <w:rFonts w:ascii="Times New Roman" w:hAnsi="Times New Roman" w:cs="Times New Roman"/>
+        </w:rPr>
+        <w:t xml:space="preserve">showed </w:t>
+      </w:r>
+      <w:r>
+        <w:rPr>
+          <w:rFonts w:ascii="Times New Roman" w:hAnsi="Times New Roman" w:cs="Times New Roman"/>
+        </w:rPr>
+        <w:t>two broad clades</w:t>
+      </w:r>
+      <w:r>
+        <w:rPr>
+          <w:rFonts w:ascii="Times New Roman" w:hAnsi="Times New Roman" w:cs="Times New Roman"/>
+        </w:rPr>
+        <w:t xml:space="preserve"> of Organic Lake rhodopsins</w:t>
+      </w:r>
+      <w:r>
+        <w:rPr>
+          <w:rFonts w:ascii="Times New Roman" w:hAnsi="Times New Roman" w:cs="Times New Roman"/>
+        </w:rPr>
+        <w:t>, a PR clade including SAR11 and Flavobacteria PRs and another clade containing Xanthorhod</w:t>
+      </w:r>
+      <w:r>
+        <w:rPr>
+          <w:rFonts w:ascii="Times New Roman" w:hAnsi="Times New Roman" w:cs="Times New Roman"/>
+        </w:rPr>
+        <w:t>o</w:t>
+      </w:r>
+      <w:r>
+        <w:rPr>
+          <w:rFonts w:ascii="Times New Roman" w:hAnsi="Times New Roman" w:cs="Times New Roman"/>
+        </w:rPr>
+        <w:t xml:space="preserve">psin and Actinorhodopsin (Figure S8). These were further divided into </w:t>
+      </w:r>
+      <w:r>
+        <w:rPr>
+          <w:rFonts w:ascii="Times New Roman" w:hAnsi="Times New Roman" w:cs="Times New Roman"/>
+        </w:rPr>
+        <w:t xml:space="preserve">six groups: </w:t>
       </w:r>
       <w:r>
         <w:rPr>
@@ -15918,57 +15722,26 @@
         <w:rPr>
           <w:rFonts w:ascii="Times New Roman" w:hAnsi="Times New Roman" w:cs="Times New Roman"/>
         </w:rPr>
-        <w:t xml:space="preserve"> group, which clustered with </w:t>
-      </w:r>
-      <w:r>
-        <w:rPr>
-          <w:rFonts w:ascii="Times New Roman" w:hAnsi="Times New Roman" w:cs="Times New Roman"/>
-          <w:i/>
-        </w:rPr>
-        <w:t>Marinobacter</w:t>
-      </w:r>
-      <w:r>
-        <w:rPr>
-          <w:rFonts w:ascii="Times New Roman" w:hAnsi="Times New Roman" w:cs="Times New Roman"/>
-          <w:i/>
-        </w:rPr>
-        <w:t xml:space="preserve"> </w:t>
-      </w:r>
-      <w:r>
-        <w:rPr>
-          <w:rFonts w:ascii="Times New Roman" w:hAnsi="Times New Roman" w:cs="Times New Roman"/>
-        </w:rPr>
-        <w:t>sp. ELB17</w:t>
-      </w:r>
-      <w:r>
-        <w:rPr>
-          <w:rFonts w:ascii="Times New Roman" w:hAnsi="Times New Roman" w:cs="Times New Roman"/>
-        </w:rPr>
-        <w:t xml:space="preserve"> </w:t>
-      </w:r>
-      <w:r>
-        <w:rPr>
-          <w:rFonts w:ascii="Times New Roman" w:hAnsi="Times New Roman" w:cs="Times New Roman"/>
-        </w:rPr>
-        <w:t xml:space="preserve">isolated from the </w:t>
-      </w:r>
-      <w:r>
-        <w:rPr>
-          <w:rFonts w:ascii="Times New Roman" w:hAnsi="Times New Roman" w:cs="Times New Roman"/>
-        </w:rPr>
-        <w:t xml:space="preserve">Antarctic </w:t>
-      </w:r>
-      <w:r>
-        <w:rPr>
-          <w:rFonts w:ascii="Times New Roman" w:hAnsi="Times New Roman" w:cs="Times New Roman"/>
-        </w:rPr>
-        <w:t xml:space="preserve">hypersaline Lake Bonney and </w:t>
-      </w:r>
-      <w:r>
-        <w:rPr>
-          <w:rFonts w:ascii="Times New Roman" w:hAnsi="Times New Roman" w:cs="Times New Roman"/>
-        </w:rPr>
-        <w:t xml:space="preserve">the </w:t>
+        <w:t xml:space="preserve">, </w:t>
+      </w:r>
+      <w:r>
+        <w:rPr>
+          <w:rFonts w:ascii="Times New Roman" w:hAnsi="Times New Roman" w:cs="Times New Roman"/>
+        </w:rPr>
+        <w:t xml:space="preserve">unknown OL rhodopsin, </w:t>
+      </w:r>
+      <w:r>
+        <w:rPr>
+          <w:rFonts w:ascii="Times New Roman" w:hAnsi="Times New Roman" w:cs="Times New Roman"/>
+          <w:i/>
+        </w:rPr>
+        <w:t>Octadecabacter</w:t>
+      </w:r>
+      <w:r>
+        <w:rPr>
+          <w:rFonts w:ascii="Times New Roman" w:hAnsi="Times New Roman" w:cs="Times New Roman"/>
+        </w:rPr>
+        <w:t xml:space="preserve">, Xanthorhodopsin, Actinorhodopsin and </w:t>
       </w:r>
       <w:r>
         <w:rPr>
@@ -15981,58 +15754,123 @@
         <w:rPr>
           <w:rFonts w:ascii="Times New Roman" w:hAnsi="Times New Roman" w:cs="Times New Roman"/>
         </w:rPr>
-        <w:t xml:space="preserve"> group</w:t>
-      </w:r>
-      <w:r>
-        <w:rPr>
-          <w:rFonts w:ascii="Times New Roman" w:hAnsi="Times New Roman" w:cs="Times New Roman"/>
-        </w:rPr>
-        <w:t xml:space="preserve">, most closely related to </w:t>
-      </w:r>
-      <w:r>
-        <w:rPr>
-          <w:rFonts w:ascii="Times New Roman" w:hAnsi="Times New Roman" w:cs="Times New Roman"/>
-          <w:i/>
-        </w:rPr>
-        <w:t>Psychroflexus</w:t>
-      </w:r>
-      <w:r>
-        <w:rPr>
-          <w:rFonts w:ascii="Times New Roman" w:hAnsi="Times New Roman" w:cs="Times New Roman"/>
-        </w:rPr>
-        <w:t xml:space="preserve"> of which </w:t>
-      </w:r>
-      <w:r>
-        <w:rPr>
-          <w:rFonts w:ascii="Times New Roman" w:hAnsi="Times New Roman" w:cs="Times New Roman"/>
-          <w:i/>
-        </w:rPr>
-        <w:t>P. gondwanensis</w:t>
-      </w:r>
-      <w:r>
-        <w:rPr>
-          <w:rFonts w:ascii="Times New Roman" w:hAnsi="Times New Roman" w:cs="Times New Roman"/>
-        </w:rPr>
-        <w:t xml:space="preserve"> was isolated from Organic Lake (</w:t>
-      </w:r>
-      <w:r>
-        <w:rPr>
-          <w:rFonts w:ascii="Times New Roman" w:hAnsi="Times New Roman" w:cs="Times New Roman"/>
-        </w:rPr>
-        <w:t xml:space="preserve">Franzmann </w:t>
-      </w:r>
-      <w:r>
-        <w:rPr>
-          <w:rFonts w:ascii="Times New Roman" w:hAnsi="Times New Roman" w:cs="Times New Roman"/>
-          <w:i/>
-        </w:rPr>
-        <w:t>et al</w:t>
-      </w:r>
-      <w:r>
-        <w:rPr>
-          <w:rFonts w:ascii="Times New Roman" w:hAnsi="Times New Roman" w:cs="Times New Roman"/>
-        </w:rPr>
-        <w:t>., 1987b</w:t>
+        <w:t xml:space="preserve"> groups</w:t>
+      </w:r>
+      <w:r>
+        <w:rPr>
+          <w:rFonts w:ascii="Times New Roman" w:hAnsi="Times New Roman" w:cs="Times New Roman"/>
+        </w:rPr>
+        <w:t xml:space="preserve"> </w:t>
+      </w:r>
+      <w:r>
+        <w:rPr>
+          <w:rFonts w:ascii="Times New Roman" w:hAnsi="Times New Roman" w:cs="Times New Roman"/>
+        </w:rPr>
+        <w:t>(</w:t>
+      </w:r>
+      <w:r>
+        <w:rPr>
+          <w:rFonts w:ascii="Times New Roman" w:hAnsi="Times New Roman" w:cs="Times New Roman"/>
+        </w:rPr>
+        <w:t>Figure S8</w:t>
+      </w:r>
+      <w:r>
+        <w:rPr>
+          <w:rFonts w:ascii="Times New Roman" w:hAnsi="Times New Roman" w:cs="Times New Roman"/>
+        </w:rPr>
+        <w:t xml:space="preserve">). </w:t>
+      </w:r>
+      <w:r>
+        <w:rPr>
+          <w:rFonts w:ascii="Times New Roman" w:hAnsi="Times New Roman" w:cs="Times New Roman"/>
+        </w:rPr>
+        <w:t xml:space="preserve">All of which have an L or M residue </w:t>
+      </w:r>
+      <w:r>
+        <w:rPr>
+          <w:rFonts w:ascii="Times New Roman" w:hAnsi="Times New Roman" w:cs="Times New Roman"/>
+        </w:rPr>
+        <w:t>corresponding</w:t>
+      </w:r>
+      <w:r>
+        <w:rPr>
+          <w:rFonts w:ascii="Times New Roman" w:hAnsi="Times New Roman" w:cs="Times New Roman"/>
+        </w:rPr>
+        <w:t xml:space="preserve"> to position 105 in SAR86 </w:t>
+      </w:r>
+      <w:r>
+        <w:rPr>
+          <w:rFonts w:ascii="Times New Roman" w:hAnsi="Times New Roman" w:cs="Times New Roman"/>
+        </w:rPr>
+        <w:t>PR and indicating</w:t>
+      </w:r>
+      <w:r>
+        <w:rPr>
+          <w:rFonts w:ascii="Times New Roman" w:hAnsi="Times New Roman" w:cs="Times New Roman"/>
+        </w:rPr>
+        <w:t xml:space="preserve"> tuning to </w:t>
+      </w:r>
+      <w:r>
+        <w:rPr>
+          <w:rFonts w:ascii="Times New Roman" w:hAnsi="Times New Roman" w:cs="Times New Roman"/>
+        </w:rPr>
+        <w:t>surface green light</w:t>
+      </w:r>
+      <w:r>
+        <w:rPr>
+          <w:rFonts w:ascii="Times New Roman" w:hAnsi="Times New Roman" w:cs="Times New Roman"/>
+        </w:rPr>
+        <w:t xml:space="preserve"> (λ</w:t>
+      </w:r>
+      <w:r>
+        <w:rPr>
+          <w:rFonts w:ascii="Times New Roman" w:hAnsi="Times New Roman" w:cs="Times New Roman"/>
+          <w:vertAlign w:val="subscript"/>
+        </w:rPr>
+        <w:t>max</w:t>
+      </w:r>
+      <w:r>
+        <w:rPr>
+          <w:rFonts w:ascii="Times New Roman" w:hAnsi="Times New Roman" w:cs="Times New Roman"/>
+        </w:rPr>
+        <w:t xml:space="preserve"> 525</w:t>
+      </w:r>
+      <w:r>
+        <w:rPr>
+          <w:rFonts w:ascii="Times New Roman" w:hAnsi="Times New Roman" w:cs="Times New Roman"/>
+        </w:rPr>
+        <w:t xml:space="preserve"> </w:t>
+      </w:r>
+      <w:r>
+        <w:rPr>
+          <w:rFonts w:ascii="Times New Roman" w:hAnsi="Times New Roman" w:cs="Times New Roman"/>
+        </w:rPr>
+        <w:t xml:space="preserve">nm) </w:t>
+      </w:r>
+      <w:r>
+        <w:rPr>
+          <w:rFonts w:ascii="Times New Roman" w:hAnsi="Times New Roman" w:cs="Times New Roman"/>
+        </w:rPr>
+        <w:t xml:space="preserve"> (</w:t>
+      </w:r>
+      <w:r>
+        <w:rPr>
+          <w:rFonts w:ascii="Times New Roman" w:hAnsi="Times New Roman" w:cs="Times New Roman"/>
+        </w:rPr>
+        <w:t xml:space="preserve">Man </w:t>
+      </w:r>
+      <w:r>
+        <w:rPr>
+          <w:rFonts w:ascii="Times New Roman" w:hAnsi="Times New Roman" w:cs="Times New Roman"/>
+          <w:i/>
+        </w:rPr>
+        <w:t>et al.</w:t>
+      </w:r>
+      <w:r>
+        <w:rPr>
+          <w:rFonts w:ascii="Times New Roman" w:hAnsi="Times New Roman" w:cs="Times New Roman"/>
+        </w:rPr>
+        <w:t>, 2003</w:t>
       </w:r>
       <w:r>
         <w:rPr>
@@ -16043,151 +15881,158 @@
       <w:r>
         <w:rPr>
           <w:rFonts w:ascii="Times New Roman" w:hAnsi="Times New Roman" w:cs="Times New Roman"/>
-          <w:i/>
+        </w:rPr>
+        <w:t>, which</w:t>
+      </w:r>
+      <w:r>
+        <w:rPr>
+          <w:rFonts w:ascii="Times New Roman" w:hAnsi="Times New Roman" w:cs="Times New Roman"/>
+        </w:rPr>
+        <w:t xml:space="preserve"> </w:t>
+      </w:r>
+      <w:r>
+        <w:rPr>
+          <w:rFonts w:ascii="Times New Roman" w:hAnsi="Times New Roman" w:cs="Times New Roman"/>
+        </w:rPr>
+        <w:t xml:space="preserve">is consistent with </w:t>
+      </w:r>
+      <w:r>
+        <w:rPr>
+          <w:rFonts w:ascii="Times New Roman" w:hAnsi="Times New Roman" w:cs="Times New Roman"/>
+        </w:rPr>
+        <w:t xml:space="preserve">shallow waters in Organic Lake. </w:t>
+      </w:r>
+      <w:r>
+        <w:rPr>
+          <w:rFonts w:ascii="Times New Roman" w:hAnsi="Times New Roman" w:cs="Times New Roman"/>
+        </w:rPr>
+        <w:t xml:space="preserve">All </w:t>
+      </w:r>
+      <w:r>
+        <w:rPr>
+          <w:rFonts w:ascii="Times New Roman" w:hAnsi="Times New Roman" w:cs="Times New Roman"/>
+        </w:rPr>
+        <w:t xml:space="preserve">Organic Lake </w:t>
+      </w:r>
+      <w:r>
+        <w:rPr>
+          <w:rFonts w:ascii="Times New Roman" w:hAnsi="Times New Roman" w:cs="Times New Roman"/>
+        </w:rPr>
+        <w:t>rhodopsin</w:t>
+      </w:r>
+      <w:r>
+        <w:rPr>
+          <w:rFonts w:ascii="Times New Roman" w:hAnsi="Times New Roman" w:cs="Times New Roman"/>
+        </w:rPr>
+        <w:t>s</w:t>
+      </w:r>
+      <w:r>
+        <w:rPr>
+          <w:rFonts w:ascii="Times New Roman" w:hAnsi="Times New Roman" w:cs="Times New Roman"/>
+        </w:rPr>
+        <w:t xml:space="preserve"> </w:t>
+      </w:r>
+      <w:r>
+        <w:rPr>
+          <w:rFonts w:ascii="Times New Roman" w:hAnsi="Times New Roman" w:cs="Times New Roman"/>
+        </w:rPr>
+        <w:t xml:space="preserve">group with homologs from </w:t>
+      </w:r>
+      <w:r>
+        <w:rPr>
+          <w:rFonts w:ascii="Times New Roman" w:hAnsi="Times New Roman" w:cs="Times New Roman"/>
+        </w:rPr>
+        <w:t xml:space="preserve">polar </w:t>
+      </w:r>
+      <w:r>
+        <w:rPr>
+          <w:rFonts w:ascii="Times New Roman" w:hAnsi="Times New Roman" w:cs="Times New Roman"/>
+        </w:rPr>
+        <w:t>and/</w:t>
+      </w:r>
+      <w:r>
+        <w:rPr>
+          <w:rFonts w:ascii="Times New Roman" w:hAnsi="Times New Roman" w:cs="Times New Roman"/>
+        </w:rPr>
+        <w:t>or lake bacterial species</w:t>
+      </w:r>
+      <w:r>
+        <w:rPr>
+          <w:rFonts w:ascii="Times New Roman" w:hAnsi="Times New Roman" w:cs="Times New Roman"/>
+        </w:rPr>
+        <w:t>. This distribution fits with</w:t>
+      </w:r>
+      <w:r>
+        <w:rPr>
+          <w:rFonts w:ascii="Times New Roman" w:hAnsi="Times New Roman" w:cs="Times New Roman"/>
+        </w:rPr>
+        <w:t xml:space="preserve"> </w:t>
+      </w:r>
+      <w:r>
+        <w:rPr>
+          <w:rFonts w:ascii="Times New Roman" w:hAnsi="Times New Roman" w:cs="Times New Roman"/>
+        </w:rPr>
+        <w:t>uniquely</w:t>
+      </w:r>
+      <w:r>
+        <w:rPr>
+          <w:rFonts w:ascii="Times New Roman" w:hAnsi="Times New Roman" w:cs="Times New Roman"/>
+        </w:rPr>
+        <w:t xml:space="preserve"> non-</w:t>
+      </w:r>
+      <w:r>
+        <w:rPr>
+          <w:rFonts w:ascii="Times New Roman" w:hAnsi="Times New Roman" w:cs="Times New Roman"/>
+        </w:rPr>
+        <w:t>marine rhodopsins being</w:t>
+      </w:r>
+      <w:r>
+        <w:rPr>
+          <w:rFonts w:ascii="Times New Roman" w:hAnsi="Times New Roman" w:cs="Times New Roman"/>
+        </w:rPr>
+        <w:t xml:space="preserve"> </w:t>
+      </w:r>
+      <w:r>
+        <w:rPr>
+          <w:rFonts w:ascii="Times New Roman" w:hAnsi="Times New Roman" w:cs="Times New Roman"/>
+        </w:rPr>
+        <w:t xml:space="preserve">selected for </w:t>
+      </w:r>
+      <w:r>
+        <w:rPr>
+          <w:rFonts w:ascii="Times New Roman" w:hAnsi="Times New Roman" w:cs="Times New Roman"/>
+        </w:rPr>
+        <w:t xml:space="preserve">due to selective advantage conferred by these rhodopsin types, and/or inheritence with </w:t>
+      </w:r>
+      <w:r>
+        <w:rPr>
+          <w:rFonts w:ascii="Times New Roman" w:hAnsi="Times New Roman" w:cs="Times New Roman"/>
+        </w:rPr>
+        <w:t xml:space="preserve">psychrophilic and halophilic </w:t>
+      </w:r>
+      <w:r>
+        <w:rPr>
+          <w:rFonts w:ascii="Times New Roman" w:hAnsi="Times New Roman" w:cs="Times New Roman"/>
+        </w:rPr>
+        <w:t>speci</w:t>
+      </w:r>
+      <w:r>
+        <w:rPr>
+          <w:rFonts w:ascii="Times New Roman" w:hAnsi="Times New Roman" w:cs="Times New Roman"/>
+        </w:rPr>
+        <w:t>es</w:t>
+      </w:r>
+      <w:r>
+        <w:rPr>
+          <w:rFonts w:ascii="Times New Roman" w:hAnsi="Times New Roman" w:cs="Times New Roman"/>
+        </w:rPr>
+        <w:t xml:space="preserve"> that are adapted to the environment</w:t>
+      </w:r>
+      <w:r>
+        <w:rPr>
+          <w:rFonts w:ascii="Times New Roman" w:hAnsi="Times New Roman" w:cs="Times New Roman"/>
         </w:rPr>
         <w:t>.</w:t>
-      </w:r>
-      <w:r>
-        <w:rPr>
-          <w:rFonts w:ascii="Times New Roman" w:hAnsi="Times New Roman" w:cs="Times New Roman"/>
-        </w:rPr>
-        <w:t xml:space="preserve"> The relative abundance, size </w:t>
-      </w:r>
-      <w:r>
-        <w:rPr>
-          <w:rFonts w:ascii="Times New Roman" w:hAnsi="Times New Roman" w:cs="Times New Roman"/>
-        </w:rPr>
-        <w:t xml:space="preserve">and depth </w:t>
-      </w:r>
-      <w:r>
-        <w:rPr>
-          <w:rFonts w:ascii="Times New Roman" w:hAnsi="Times New Roman" w:cs="Times New Roman"/>
-        </w:rPr>
-        <w:t>distribution</w:t>
-      </w:r>
-      <w:r>
-        <w:rPr>
-          <w:rFonts w:ascii="Times New Roman" w:hAnsi="Times New Roman" w:cs="Times New Roman"/>
-        </w:rPr>
-        <w:t>s</w:t>
-      </w:r>
-      <w:r>
-        <w:rPr>
-          <w:rFonts w:ascii="Times New Roman" w:hAnsi="Times New Roman" w:cs="Times New Roman"/>
-        </w:rPr>
-        <w:t xml:space="preserve"> of the </w:t>
-      </w:r>
-      <w:r>
-        <w:rPr>
-          <w:rFonts w:ascii="Times New Roman" w:hAnsi="Times New Roman" w:cs="Times New Roman"/>
-          <w:i/>
-        </w:rPr>
-        <w:t>Marinobacter</w:t>
-      </w:r>
-      <w:r>
-        <w:rPr>
-          <w:rFonts w:ascii="Times New Roman" w:hAnsi="Times New Roman" w:cs="Times New Roman"/>
-        </w:rPr>
-        <w:t xml:space="preserve">, </w:t>
-      </w:r>
-      <w:r>
-        <w:rPr>
-          <w:rFonts w:ascii="Times New Roman" w:hAnsi="Times New Roman" w:cs="Times New Roman"/>
-          <w:i/>
-        </w:rPr>
-        <w:t>Flavobacteria</w:t>
-      </w:r>
-      <w:r>
-        <w:rPr>
-          <w:rFonts w:ascii="Times New Roman" w:hAnsi="Times New Roman" w:cs="Times New Roman"/>
-        </w:rPr>
-        <w:t xml:space="preserve"> and Actino</w:t>
-      </w:r>
-      <w:r>
-        <w:rPr>
-          <w:rFonts w:ascii="Times New Roman" w:hAnsi="Times New Roman" w:cs="Times New Roman"/>
-        </w:rPr>
-        <w:t xml:space="preserve">rhodopsin </w:t>
-      </w:r>
-      <w:r>
-        <w:rPr>
-          <w:rFonts w:ascii="Times New Roman" w:hAnsi="Times New Roman" w:cs="Times New Roman"/>
-        </w:rPr>
-        <w:t>homologs</w:t>
-      </w:r>
-      <w:r>
-        <w:rPr>
-          <w:rFonts w:ascii="Times New Roman" w:hAnsi="Times New Roman" w:cs="Times New Roman"/>
-        </w:rPr>
-        <w:t xml:space="preserve"> agrees with the</w:t>
-      </w:r>
-      <w:r>
-        <w:rPr>
-          <w:rFonts w:ascii="Times New Roman" w:hAnsi="Times New Roman" w:cs="Times New Roman"/>
-        </w:rPr>
-        <w:t>ir proposed phylogenetic origin</w:t>
-      </w:r>
-      <w:r>
-        <w:rPr>
-          <w:rFonts w:ascii="Times New Roman" w:hAnsi="Times New Roman" w:cs="Times New Roman"/>
-        </w:rPr>
-        <w:t xml:space="preserve"> (*Figure</w:t>
-      </w:r>
-      <w:r>
-        <w:rPr>
-          <w:rFonts w:ascii="Times New Roman" w:hAnsi="Times New Roman" w:cs="Times New Roman"/>
-        </w:rPr>
-        <w:t>).</w:t>
-      </w:r>
-      <w:r>
-        <w:rPr>
-          <w:rFonts w:ascii="Times New Roman" w:hAnsi="Times New Roman" w:cs="Times New Roman"/>
-        </w:rPr>
-        <w:t xml:space="preserve"> </w:t>
-      </w:r>
-      <w:r>
-        <w:rPr>
-          <w:rFonts w:ascii="Times New Roman" w:hAnsi="Times New Roman" w:cs="Times New Roman"/>
-        </w:rPr>
-        <w:t xml:space="preserve">From its abundance and concentration on the 3.0 µm fraction, the OL rhodopsin group most likely </w:t>
-      </w:r>
-      <w:r>
-        <w:rPr>
-          <w:rFonts w:ascii="Times New Roman" w:hAnsi="Times New Roman" w:cs="Times New Roman"/>
-        </w:rPr>
-        <w:t xml:space="preserve">originated from </w:t>
-      </w:r>
-      <w:r>
-        <w:rPr>
-          <w:rFonts w:ascii="Times New Roman" w:hAnsi="Times New Roman" w:cs="Times New Roman"/>
-          <w:i/>
-        </w:rPr>
-        <w:t>Roseovarius</w:t>
-      </w:r>
-      <w:r>
-        <w:rPr>
-          <w:rFonts w:ascii="Times New Roman" w:hAnsi="Times New Roman" w:cs="Times New Roman"/>
-          <w:i/>
-        </w:rPr>
-        <w:t xml:space="preserve"> </w:t>
-      </w:r>
-      <w:r>
-        <w:rPr>
-          <w:rFonts w:ascii="Times New Roman" w:hAnsi="Times New Roman" w:cs="Times New Roman"/>
-        </w:rPr>
-        <w:t>or other unclassified Rhodobacterales</w:t>
-      </w:r>
-      <w:r>
-        <w:rPr>
-          <w:rFonts w:ascii="Times New Roman" w:hAnsi="Times New Roman" w:cs="Times New Roman"/>
-        </w:rPr>
-        <w:t xml:space="preserve"> (*what about euk? or Flavo origin?)</w:t>
-      </w:r>
-      <w:r>
-        <w:rPr>
-          <w:rFonts w:ascii="Times New Roman" w:hAnsi="Times New Roman" w:cs="Times New Roman"/>
-        </w:rPr>
-        <w:t xml:space="preserve">. </w:t>
       </w:r>
     </w:p>
     <w:p>
@@ -16202,109 +16047,367 @@
         <w:rPr>
           <w:rFonts w:ascii="Times New Roman" w:hAnsi="Times New Roman" w:cs="Times New Roman"/>
         </w:rPr>
-        <w:t xml:space="preserve">Recently, proteorhodopsins of marine Flavobacteria and </w:t>
-      </w:r>
-      <w:r>
-        <w:rPr>
-          <w:rFonts w:ascii="Times New Roman" w:hAnsi="Times New Roman" w:cs="Times New Roman"/>
-          <w:i/>
-        </w:rPr>
-        <w:t xml:space="preserve">Vibrio </w:t>
-      </w:r>
-      <w:r>
-        <w:rPr>
-          <w:rFonts w:ascii="Times New Roman" w:hAnsi="Times New Roman" w:cs="Times New Roman"/>
-        </w:rPr>
-        <w:t>have been associated with light-dependent energy generation (</w:t>
-      </w:r>
-      <w:r>
-        <w:rPr>
-          <w:rFonts w:ascii="Times New Roman" w:hAnsi="Times New Roman" w:cs="Times New Roman"/>
-        </w:rPr>
-        <w:t xml:space="preserve">Gomez-Consarnau </w:t>
-      </w:r>
-      <w:r>
-        <w:rPr>
-          <w:rFonts w:ascii="Times New Roman" w:hAnsi="Times New Roman" w:cs="Times New Roman"/>
-          <w:i/>
-        </w:rPr>
-        <w:t>et al</w:t>
-      </w:r>
-      <w:r>
-        <w:rPr>
-          <w:rFonts w:ascii="Times New Roman" w:hAnsi="Times New Roman" w:cs="Times New Roman"/>
-        </w:rPr>
-        <w:t>., 2007</w:t>
-      </w:r>
-      <w:r>
-        <w:rPr>
-          <w:rFonts w:ascii="Times New Roman" w:hAnsi="Times New Roman" w:cs="Times New Roman"/>
-        </w:rPr>
-        <w:t xml:space="preserve">), especially under low carbon conditions (*ref). This is </w:t>
+        <w:t>T</w:t>
+      </w:r>
+      <w:r>
+        <w:rPr>
+          <w:rFonts w:ascii="Times New Roman" w:hAnsi="Times New Roman" w:cs="Times New Roman"/>
+        </w:rPr>
+        <w:t xml:space="preserve">he most abundant </w:t>
+      </w:r>
+      <w:r>
+        <w:rPr>
+          <w:rFonts w:ascii="Times New Roman" w:hAnsi="Times New Roman" w:cs="Times New Roman"/>
+        </w:rPr>
+        <w:t>groups</w:t>
+      </w:r>
+      <w:r>
+        <w:rPr>
+          <w:rFonts w:ascii="Times New Roman" w:hAnsi="Times New Roman" w:cs="Times New Roman"/>
+        </w:rPr>
+        <w:t xml:space="preserve"> were</w:t>
+      </w:r>
+      <w:r>
+        <w:rPr>
+          <w:rFonts w:ascii="Times New Roman" w:hAnsi="Times New Roman" w:cs="Times New Roman"/>
+        </w:rPr>
+        <w:t>:</w:t>
+      </w:r>
+      <w:r>
+        <w:rPr>
+          <w:rFonts w:ascii="Times New Roman" w:hAnsi="Times New Roman" w:cs="Times New Roman"/>
+        </w:rPr>
+        <w:t xml:space="preserve"> </w:t>
+      </w:r>
+      <w:r>
+        <w:rPr>
+          <w:rFonts w:ascii="Times New Roman" w:hAnsi="Times New Roman" w:cs="Times New Roman"/>
+        </w:rPr>
+        <w:t>the</w:t>
+      </w:r>
+      <w:r>
+        <w:rPr>
+          <w:rFonts w:ascii="Times New Roman" w:hAnsi="Times New Roman" w:cs="Times New Roman"/>
+        </w:rPr>
+        <w:t xml:space="preserve"> unknown </w:t>
+      </w:r>
+      <w:r>
+        <w:rPr>
+          <w:rFonts w:ascii="Times New Roman" w:hAnsi="Times New Roman" w:cs="Times New Roman"/>
+        </w:rPr>
+        <w:t>OL rho</w:t>
+      </w:r>
+      <w:r>
+        <w:rPr>
+          <w:rFonts w:ascii="Times New Roman" w:hAnsi="Times New Roman" w:cs="Times New Roman"/>
+        </w:rPr>
+        <w:t>dopsin</w:t>
+      </w:r>
+      <w:r>
+        <w:rPr>
+          <w:rFonts w:ascii="Times New Roman" w:hAnsi="Times New Roman" w:cs="Times New Roman"/>
+        </w:rPr>
+        <w:t>;</w:t>
+      </w:r>
+      <w:r>
+        <w:rPr>
+          <w:rFonts w:ascii="Times New Roman" w:hAnsi="Times New Roman" w:cs="Times New Roman"/>
+        </w:rPr>
+        <w:t xml:space="preserve"> </w:t>
+      </w:r>
+      <w:r>
+        <w:rPr>
+          <w:rFonts w:ascii="Times New Roman" w:hAnsi="Times New Roman" w:cs="Times New Roman"/>
+        </w:rPr>
+        <w:t>the</w:t>
+      </w:r>
+      <w:r>
+        <w:rPr>
+          <w:rFonts w:ascii="Times New Roman" w:hAnsi="Times New Roman" w:cs="Times New Roman"/>
+        </w:rPr>
+        <w:t xml:space="preserve"> </w:t>
+      </w:r>
+      <w:r>
+        <w:rPr>
+          <w:rFonts w:ascii="Times New Roman" w:hAnsi="Times New Roman" w:cs="Times New Roman"/>
+          <w:i/>
+        </w:rPr>
+        <w:t>Marinobacter</w:t>
+      </w:r>
+      <w:r>
+        <w:rPr>
+          <w:rFonts w:ascii="Times New Roman" w:hAnsi="Times New Roman" w:cs="Times New Roman"/>
+        </w:rPr>
+        <w:t xml:space="preserve"> group, which clustered with </w:t>
+      </w:r>
+      <w:r>
+        <w:rPr>
+          <w:rFonts w:ascii="Times New Roman" w:hAnsi="Times New Roman" w:cs="Times New Roman"/>
+          <w:i/>
+        </w:rPr>
+        <w:t>Marinobacter</w:t>
+      </w:r>
+      <w:r>
+        <w:rPr>
+          <w:rFonts w:ascii="Times New Roman" w:hAnsi="Times New Roman" w:cs="Times New Roman"/>
+          <w:i/>
+        </w:rPr>
+        <w:t xml:space="preserve"> </w:t>
+      </w:r>
+      <w:r>
+        <w:rPr>
+          <w:rFonts w:ascii="Times New Roman" w:hAnsi="Times New Roman" w:cs="Times New Roman"/>
+        </w:rPr>
+        <w:t>sp. ELB17</w:t>
+      </w:r>
+      <w:r>
+        <w:rPr>
+          <w:rFonts w:ascii="Times New Roman" w:hAnsi="Times New Roman" w:cs="Times New Roman"/>
+        </w:rPr>
+        <w:t xml:space="preserve"> </w:t>
+      </w:r>
+      <w:r>
+        <w:rPr>
+          <w:rFonts w:ascii="Times New Roman" w:hAnsi="Times New Roman" w:cs="Times New Roman"/>
+        </w:rPr>
+        <w:t xml:space="preserve">isolated from the </w:t>
+      </w:r>
+      <w:r>
+        <w:rPr>
+          <w:rFonts w:ascii="Times New Roman" w:hAnsi="Times New Roman" w:cs="Times New Roman"/>
+        </w:rPr>
+        <w:t xml:space="preserve">Antarctic </w:t>
+      </w:r>
+      <w:r>
+        <w:rPr>
+          <w:rFonts w:ascii="Times New Roman" w:hAnsi="Times New Roman" w:cs="Times New Roman"/>
+        </w:rPr>
+        <w:t xml:space="preserve">hypersaline Lake Bonney </w:t>
+      </w:r>
+      <w:r>
+        <w:rPr>
+          <w:rFonts w:ascii="Times New Roman" w:hAnsi="Times New Roman" w:cs="Times New Roman"/>
+        </w:rPr>
+        <w:t xml:space="preserve">(*ref) </w:t>
+      </w:r>
+      <w:r>
+        <w:rPr>
+          <w:rFonts w:ascii="Times New Roman" w:hAnsi="Times New Roman" w:cs="Times New Roman"/>
+        </w:rPr>
+        <w:t xml:space="preserve">and </w:t>
+      </w:r>
+      <w:r>
+        <w:rPr>
+          <w:rFonts w:ascii="Times New Roman" w:hAnsi="Times New Roman" w:cs="Times New Roman"/>
+        </w:rPr>
+        <w:t xml:space="preserve">the </w:t>
+      </w:r>
+      <w:r>
+        <w:rPr>
+          <w:rFonts w:ascii="Times New Roman" w:hAnsi="Times New Roman" w:cs="Times New Roman"/>
+          <w:i/>
+        </w:rPr>
+        <w:t>Flavobacteria</w:t>
+      </w:r>
+      <w:r>
+        <w:rPr>
+          <w:rFonts w:ascii="Times New Roman" w:hAnsi="Times New Roman" w:cs="Times New Roman"/>
+        </w:rPr>
+        <w:t xml:space="preserve"> group</w:t>
+      </w:r>
+      <w:r>
+        <w:rPr>
+          <w:rFonts w:ascii="Times New Roman" w:hAnsi="Times New Roman" w:cs="Times New Roman"/>
+        </w:rPr>
+        <w:t xml:space="preserve">, most closely related to </w:t>
+      </w:r>
+      <w:r>
+        <w:rPr>
+          <w:rFonts w:ascii="Times New Roman" w:hAnsi="Times New Roman" w:cs="Times New Roman"/>
+          <w:i/>
+        </w:rPr>
+        <w:t>Psychroflexus</w:t>
+      </w:r>
+      <w:r>
+        <w:rPr>
+          <w:rFonts w:ascii="Times New Roman" w:hAnsi="Times New Roman" w:cs="Times New Roman"/>
+          <w:i/>
+        </w:rPr>
+        <w:t xml:space="preserve"> </w:t>
+      </w:r>
+      <w:r>
+        <w:rPr>
+          <w:rFonts w:ascii="Times New Roman" w:hAnsi="Times New Roman" w:cs="Times New Roman"/>
+        </w:rPr>
+        <w:t>species</w:t>
+      </w:r>
+      <w:r>
+        <w:rPr>
+          <w:rFonts w:ascii="Times New Roman" w:hAnsi="Times New Roman" w:cs="Times New Roman"/>
+          <w:i/>
+        </w:rPr>
+        <w:t>.</w:t>
+      </w:r>
+      <w:r>
+        <w:rPr>
+          <w:rFonts w:ascii="Times New Roman" w:hAnsi="Times New Roman" w:cs="Times New Roman"/>
+        </w:rPr>
+        <w:t xml:space="preserve"> The relative abundance, size </w:t>
+      </w:r>
+      <w:r>
+        <w:rPr>
+          <w:rFonts w:ascii="Times New Roman" w:hAnsi="Times New Roman" w:cs="Times New Roman"/>
+        </w:rPr>
+        <w:t xml:space="preserve">and depth </w:t>
+      </w:r>
+      <w:r>
+        <w:rPr>
+          <w:rFonts w:ascii="Times New Roman" w:hAnsi="Times New Roman" w:cs="Times New Roman"/>
+        </w:rPr>
+        <w:t>distribution</w:t>
+      </w:r>
+      <w:r>
+        <w:rPr>
+          <w:rFonts w:ascii="Times New Roman" w:hAnsi="Times New Roman" w:cs="Times New Roman"/>
+        </w:rPr>
+        <w:t>s</w:t>
+      </w:r>
+      <w:r>
+        <w:rPr>
+          <w:rFonts w:ascii="Times New Roman" w:hAnsi="Times New Roman" w:cs="Times New Roman"/>
+        </w:rPr>
+        <w:t xml:space="preserve"> of the </w:t>
+      </w:r>
+      <w:r>
+        <w:rPr>
+          <w:rFonts w:ascii="Times New Roman" w:hAnsi="Times New Roman" w:cs="Times New Roman"/>
+          <w:i/>
+        </w:rPr>
+        <w:t>Marinobacter</w:t>
+      </w:r>
+      <w:r>
+        <w:rPr>
+          <w:rFonts w:ascii="Times New Roman" w:hAnsi="Times New Roman" w:cs="Times New Roman"/>
+        </w:rPr>
+        <w:t xml:space="preserve">, </w:t>
+      </w:r>
+      <w:r>
+        <w:rPr>
+          <w:rFonts w:ascii="Times New Roman" w:hAnsi="Times New Roman" w:cs="Times New Roman"/>
+          <w:i/>
+        </w:rPr>
+        <w:t>Flavobacteria</w:t>
+      </w:r>
+      <w:r>
+        <w:rPr>
+          <w:rFonts w:ascii="Times New Roman" w:hAnsi="Times New Roman" w:cs="Times New Roman"/>
+        </w:rPr>
+        <w:t xml:space="preserve"> and Actino</w:t>
+      </w:r>
+      <w:r>
+        <w:rPr>
+          <w:rFonts w:ascii="Times New Roman" w:hAnsi="Times New Roman" w:cs="Times New Roman"/>
+        </w:rPr>
+        <w:t>rhodopsin</w:t>
+      </w:r>
+      <w:r>
+        <w:rPr>
+          <w:rFonts w:ascii="Times New Roman" w:hAnsi="Times New Roman" w:cs="Times New Roman"/>
+        </w:rPr>
+        <w:t>*</w:t>
+      </w:r>
+      <w:r>
+        <w:rPr>
+          <w:rFonts w:ascii="Times New Roman" w:hAnsi="Times New Roman" w:cs="Times New Roman"/>
+        </w:rPr>
+        <w:t xml:space="preserve"> </w:t>
+      </w:r>
+      <w:r>
+        <w:rPr>
+          <w:rFonts w:ascii="Times New Roman" w:hAnsi="Times New Roman" w:cs="Times New Roman"/>
+        </w:rPr>
+        <w:t>homologs</w:t>
+      </w:r>
+      <w:r>
+        <w:rPr>
+          <w:rFonts w:ascii="Times New Roman" w:hAnsi="Times New Roman" w:cs="Times New Roman"/>
+        </w:rPr>
+        <w:t xml:space="preserve"> agrees with the</w:t>
+      </w:r>
+      <w:r>
+        <w:rPr>
+          <w:rFonts w:ascii="Times New Roman" w:hAnsi="Times New Roman" w:cs="Times New Roman"/>
+        </w:rPr>
+        <w:t xml:space="preserve">ir </w:t>
       </w:r>
       <w:r>
         <w:rPr>
           <w:rFonts w:ascii="Times New Roman" w:hAnsi="Times New Roman" w:cs="Times New Roman"/>
         </w:rPr>
         <w:lastRenderedPageBreak/>
-        <w:t xml:space="preserve">a potential mechanism for conserving carbon for growth and may contribute to the success of </w:t>
-      </w:r>
-      <w:r>
-        <w:rPr>
-          <w:rFonts w:ascii="Times New Roman" w:hAnsi="Times New Roman" w:cs="Times New Roman"/>
-        </w:rPr>
-        <w:t>PR</w:t>
-      </w:r>
-      <w:r>
-        <w:rPr>
-          <w:rFonts w:ascii="Times New Roman" w:hAnsi="Times New Roman" w:cs="Times New Roman"/>
-        </w:rPr>
-        <w:t xml:space="preserve"> bearing lineages Organic Lake. Certainly this is likely to be the case for Organic Lake </w:t>
-      </w:r>
-      <w:r>
-        <w:rPr>
-          <w:rFonts w:ascii="Times New Roman" w:hAnsi="Times New Roman" w:cs="Times New Roman"/>
-          <w:i/>
-        </w:rPr>
-        <w:t>Psychroflexus</w:t>
-      </w:r>
-      <w:r>
-        <w:rPr>
-          <w:rFonts w:ascii="Times New Roman" w:hAnsi="Times New Roman" w:cs="Times New Roman"/>
-        </w:rPr>
-        <w:t xml:space="preserve"> which are in the same </w:t>
-      </w:r>
-      <w:r>
-        <w:rPr>
-          <w:rFonts w:ascii="Times New Roman" w:hAnsi="Times New Roman" w:cs="Times New Roman"/>
-        </w:rPr>
-        <w:t>clade as</w:t>
-      </w:r>
-      <w:r>
-        <w:rPr>
-          <w:rFonts w:ascii="Times New Roman" w:hAnsi="Times New Roman" w:cs="Times New Roman"/>
-        </w:rPr>
-        <w:t xml:space="preserve"> </w:t>
-      </w:r>
-      <w:r>
-        <w:rPr>
-          <w:rFonts w:ascii="Times New Roman" w:hAnsi="Times New Roman" w:cs="Times New Roman"/>
-          <w:i/>
-        </w:rPr>
-        <w:t>Dokdonia</w:t>
-      </w:r>
-      <w:r>
-        <w:rPr>
-          <w:rFonts w:ascii="Times New Roman" w:hAnsi="Times New Roman" w:cs="Times New Roman"/>
-          <w:i/>
-        </w:rPr>
-        <w:t xml:space="preserve"> </w:t>
-      </w:r>
-      <w:r>
-        <w:rPr>
-          <w:rFonts w:ascii="Times New Roman" w:hAnsi="Times New Roman" w:cs="Times New Roman"/>
-        </w:rPr>
-        <w:t>PR</w:t>
+        <w:t>proposed phylogenetic origin</w:t>
+      </w:r>
+      <w:r>
+        <w:rPr>
+          <w:rFonts w:ascii="Times New Roman" w:hAnsi="Times New Roman" w:cs="Times New Roman"/>
+        </w:rPr>
+        <w:t xml:space="preserve"> (*Figure</w:t>
+      </w:r>
+      <w:r>
+        <w:rPr>
+          <w:rFonts w:ascii="Times New Roman" w:hAnsi="Times New Roman" w:cs="Times New Roman"/>
+        </w:rPr>
+        <w:t>).</w:t>
+      </w:r>
+      <w:r>
+        <w:rPr>
+          <w:rFonts w:ascii="Times New Roman" w:hAnsi="Times New Roman" w:cs="Times New Roman"/>
+        </w:rPr>
+        <w:t xml:space="preserve"> </w:t>
+      </w:r>
+      <w:r>
+        <w:rPr>
+          <w:rFonts w:ascii="Times New Roman" w:hAnsi="Times New Roman" w:cs="Times New Roman"/>
+        </w:rPr>
+        <w:t xml:space="preserve">From its abundance and concentration on the 3.0 µm fraction, the OL rhodopsin group most likely </w:t>
+      </w:r>
+      <w:r>
+        <w:rPr>
+          <w:rFonts w:ascii="Times New Roman" w:hAnsi="Times New Roman" w:cs="Times New Roman"/>
+        </w:rPr>
+        <w:t xml:space="preserve">originated from </w:t>
+      </w:r>
+      <w:r>
+        <w:rPr>
+          <w:rFonts w:ascii="Times New Roman" w:hAnsi="Times New Roman" w:cs="Times New Roman"/>
+          <w:i/>
+        </w:rPr>
+        <w:t>Roseovarius</w:t>
+      </w:r>
+      <w:r>
+        <w:rPr>
+          <w:rFonts w:ascii="Times New Roman" w:hAnsi="Times New Roman" w:cs="Times New Roman"/>
+          <w:i/>
+        </w:rPr>
+        <w:t xml:space="preserve"> </w:t>
+      </w:r>
+      <w:r>
+        <w:rPr>
+          <w:rFonts w:ascii="Times New Roman" w:hAnsi="Times New Roman" w:cs="Times New Roman"/>
+        </w:rPr>
+        <w:t>or other unclassified Rhodobacter</w:t>
+      </w:r>
+      <w:r>
+        <w:rPr>
+          <w:rFonts w:ascii="Times New Roman" w:hAnsi="Times New Roman" w:cs="Times New Roman"/>
+        </w:rPr>
+        <w:t>ales</w:t>
+      </w:r>
+      <w:r>
+        <w:rPr>
+          <w:rFonts w:ascii="Times New Roman" w:hAnsi="Times New Roman" w:cs="Times New Roman"/>
+        </w:rPr>
+        <w:t xml:space="preserve"> (*Figure)</w:t>
       </w:r>
       <w:r>
         <w:rPr>
@@ -16316,171 +16419,122 @@
         <w:rPr>
           <w:rFonts w:ascii="Times New Roman" w:hAnsi="Times New Roman" w:cs="Times New Roman"/>
         </w:rPr>
-        <w:t xml:space="preserve"> This is less clear for the </w:t>
-      </w:r>
-      <w:r>
-        <w:rPr>
-          <w:rFonts w:ascii="Times New Roman" w:hAnsi="Times New Roman" w:cs="Times New Roman"/>
-          <w:i/>
-        </w:rPr>
-        <w:t>Marinobacter</w:t>
-      </w:r>
-      <w:r>
-        <w:rPr>
-          <w:rFonts w:ascii="Times New Roman" w:hAnsi="Times New Roman" w:cs="Times New Roman"/>
-        </w:rPr>
-        <w:t xml:space="preserve"> and OL rhodopsin groups as they do not have well characterized relatives.</w:t>
-      </w:r>
-      <w:r>
-        <w:rPr>
-          <w:rFonts w:ascii="Times New Roman" w:hAnsi="Times New Roman" w:cs="Times New Roman"/>
-          <w:i/>
-        </w:rPr>
-        <w:t xml:space="preserve"> </w:t>
-      </w:r>
-      <w:r>
-        <w:rPr>
-          <w:rFonts w:ascii="Times New Roman" w:hAnsi="Times New Roman" w:cs="Times New Roman"/>
-        </w:rPr>
-        <w:t>Thus far, the only known Roseobacter to possess a rhodopsin is the Alphaproteobacteria HTCC2255 isolate (*ref, Moran 2007</w:t>
-      </w:r>
-      <w:proofErr w:type="gramStart"/>
-      <w:r>
-        <w:rPr>
-          <w:rFonts w:ascii="Times New Roman" w:hAnsi="Times New Roman" w:cs="Times New Roman"/>
-        </w:rPr>
-        <w:t>)</w:t>
-      </w:r>
-      <w:r>
-        <w:rPr>
-          <w:rFonts w:ascii="Times New Roman" w:hAnsi="Times New Roman" w:cs="Times New Roman"/>
-        </w:rPr>
-        <w:t>(</w:t>
-      </w:r>
-      <w:proofErr w:type="gramEnd"/>
-      <w:r>
-        <w:rPr>
-          <w:rFonts w:ascii="Times New Roman" w:hAnsi="Times New Roman" w:cs="Times New Roman"/>
-        </w:rPr>
-        <w:t>*remake tree with alphaproteobacteria homolog)(*distribution?)</w:t>
-      </w:r>
-      <w:r>
-        <w:rPr>
-          <w:rFonts w:ascii="Times New Roman" w:hAnsi="Times New Roman" w:cs="Times New Roman"/>
-        </w:rPr>
-        <w:t xml:space="preserve">(*what </w:t>
-      </w:r>
-      <w:proofErr w:type="gramStart"/>
-      <w:r>
-        <w:rPr>
-          <w:rFonts w:ascii="Times New Roman" w:hAnsi="Times New Roman" w:cs="Times New Roman"/>
-        </w:rPr>
-        <w:t>proportion have</w:t>
-      </w:r>
-      <w:proofErr w:type="gramEnd"/>
-      <w:r>
-        <w:rPr>
-          <w:rFonts w:ascii="Times New Roman" w:hAnsi="Times New Roman" w:cs="Times New Roman"/>
-        </w:rPr>
-        <w:t xml:space="preserve"> it? use recA?)</w:t>
-      </w:r>
-      <w:r>
-        <w:rPr>
-          <w:rFonts w:ascii="Times New Roman" w:hAnsi="Times New Roman" w:cs="Times New Roman"/>
-        </w:rPr>
-        <w:t xml:space="preserve">. If </w:t>
-      </w:r>
-      <w:proofErr w:type="gramStart"/>
-      <w:r>
-        <w:rPr>
-          <w:rFonts w:ascii="Times New Roman" w:hAnsi="Times New Roman" w:cs="Times New Roman"/>
-        </w:rPr>
-        <w:t xml:space="preserve">these proteorhodopsin homologs in </w:t>
-      </w:r>
-      <w:r>
-        <w:rPr>
-          <w:rFonts w:ascii="Times New Roman" w:hAnsi="Times New Roman" w:cs="Times New Roman"/>
-        </w:rPr>
-        <w:t>O</w:t>
-      </w:r>
-      <w:r>
-        <w:rPr>
-          <w:rFonts w:ascii="Times New Roman" w:hAnsi="Times New Roman" w:cs="Times New Roman"/>
-        </w:rPr>
-        <w:t>rganic Lake</w:t>
-      </w:r>
-      <w:r>
-        <w:rPr>
-          <w:rFonts w:ascii="Times New Roman" w:hAnsi="Times New Roman" w:cs="Times New Roman"/>
-        </w:rPr>
-        <w:t xml:space="preserve"> adds</w:t>
-      </w:r>
-      <w:proofErr w:type="gramEnd"/>
-      <w:r>
-        <w:rPr>
-          <w:rFonts w:ascii="Times New Roman" w:hAnsi="Times New Roman" w:cs="Times New Roman"/>
-        </w:rPr>
-        <w:t xml:space="preserve"> to energy generation</w:t>
-      </w:r>
-      <w:r>
-        <w:rPr>
-          <w:rFonts w:ascii="Times New Roman" w:hAnsi="Times New Roman" w:cs="Times New Roman"/>
-        </w:rPr>
-        <w:t xml:space="preserve">, this would indicate mixotrophy </w:t>
-      </w:r>
-      <w:r>
-        <w:rPr>
-          <w:rFonts w:ascii="Times New Roman" w:hAnsi="Times New Roman" w:cs="Times New Roman"/>
-        </w:rPr>
-        <w:t xml:space="preserve">is a common strategy </w:t>
-      </w:r>
-      <w:r>
-        <w:rPr>
-          <w:rFonts w:ascii="Times New Roman" w:hAnsi="Times New Roman" w:cs="Times New Roman"/>
-        </w:rPr>
-        <w:t xml:space="preserve">in </w:t>
-      </w:r>
-      <w:r>
-        <w:rPr>
-          <w:rFonts w:ascii="Times New Roman" w:hAnsi="Times New Roman" w:cs="Times New Roman"/>
-        </w:rPr>
-        <w:t>the</w:t>
-      </w:r>
-      <w:r>
-        <w:rPr>
-          <w:rFonts w:ascii="Times New Roman" w:hAnsi="Times New Roman" w:cs="Times New Roman"/>
-        </w:rPr>
-        <w:t xml:space="preserve"> </w:t>
-      </w:r>
-      <w:r>
-        <w:rPr>
-          <w:rFonts w:ascii="Times New Roman" w:hAnsi="Times New Roman" w:cs="Times New Roman"/>
-        </w:rPr>
-        <w:t xml:space="preserve">dominant </w:t>
-      </w:r>
-      <w:r>
-        <w:rPr>
-          <w:rFonts w:ascii="Times New Roman" w:hAnsi="Times New Roman" w:cs="Times New Roman"/>
-        </w:rPr>
-        <w:t>bacterial</w:t>
-      </w:r>
-      <w:r>
-        <w:rPr>
-          <w:rFonts w:ascii="Times New Roman" w:hAnsi="Times New Roman" w:cs="Times New Roman"/>
-        </w:rPr>
-        <w:t xml:space="preserve"> lineages present</w:t>
-      </w:r>
-      <w:r>
-        <w:rPr>
-          <w:rFonts w:ascii="Times New Roman" w:hAnsi="Times New Roman" w:cs="Times New Roman"/>
-        </w:rPr>
-        <w:t>. This may also allow them to occupy low oxygen environments?</w:t>
-      </w:r>
-      <w:r>
-        <w:rPr>
-          <w:rFonts w:ascii="Times New Roman" w:hAnsi="Times New Roman" w:cs="Times New Roman"/>
-        </w:rPr>
-        <w:t xml:space="preserve"> </w:t>
+        <w:t xml:space="preserve"> </w:t>
+      </w:r>
+      <w:r>
+        <w:rPr>
+          <w:rFonts w:ascii="Times New Roman" w:hAnsi="Times New Roman" w:cs="Times New Roman"/>
+        </w:rPr>
+        <w:t>C</w:t>
+      </w:r>
+      <w:r>
+        <w:rPr>
+          <w:rFonts w:ascii="Times New Roman" w:hAnsi="Times New Roman" w:cs="Times New Roman"/>
+        </w:rPr>
+        <w:t>urrently only two rhodopsin types</w:t>
+      </w:r>
+      <w:r>
+        <w:rPr>
+          <w:rFonts w:ascii="Times New Roman" w:hAnsi="Times New Roman" w:cs="Times New Roman"/>
+        </w:rPr>
+        <w:t xml:space="preserve"> </w:t>
+      </w:r>
+      <w:r>
+        <w:rPr>
+          <w:rFonts w:ascii="Times New Roman" w:hAnsi="Times New Roman" w:cs="Times New Roman"/>
+        </w:rPr>
+        <w:t xml:space="preserve">linked to Roseobacters, </w:t>
+      </w:r>
+      <w:r>
+        <w:rPr>
+          <w:rFonts w:ascii="Times New Roman" w:hAnsi="Times New Roman" w:cs="Times New Roman"/>
+          <w:i/>
+        </w:rPr>
+        <w:t>Octadecabacter</w:t>
+      </w:r>
+      <w:r>
+        <w:rPr>
+          <w:rFonts w:ascii="Times New Roman" w:hAnsi="Times New Roman" w:cs="Times New Roman"/>
+        </w:rPr>
+        <w:t xml:space="preserve"> rhodopsin, which groups with Xanthorhodopsin-Actinorhodopsins and </w:t>
+      </w:r>
+      <w:r>
+        <w:rPr>
+          <w:rFonts w:ascii="Times New Roman" w:hAnsi="Times New Roman" w:cs="Times New Roman"/>
+        </w:rPr>
+        <w:t xml:space="preserve">Alphaproteobacteria HTCC2255 isolate </w:t>
+      </w:r>
+      <w:r>
+        <w:rPr>
+          <w:rFonts w:ascii="Times New Roman" w:hAnsi="Times New Roman" w:cs="Times New Roman"/>
+        </w:rPr>
+        <w:t xml:space="preserve">which is a PR </w:t>
+      </w:r>
+      <w:r>
+        <w:rPr>
+          <w:rFonts w:ascii="Times New Roman" w:hAnsi="Times New Roman" w:cs="Times New Roman"/>
+        </w:rPr>
+        <w:t>(*ref, Moran 2007)</w:t>
+      </w:r>
+      <w:r>
+        <w:rPr>
+          <w:rFonts w:ascii="Times New Roman" w:hAnsi="Times New Roman" w:cs="Times New Roman"/>
+        </w:rPr>
+        <w:t xml:space="preserve"> despite the 40 partial genomes available</w:t>
+      </w:r>
+      <w:r>
+        <w:rPr>
+          <w:rFonts w:ascii="Times New Roman" w:hAnsi="Times New Roman" w:cs="Times New Roman"/>
+        </w:rPr>
+        <w:t xml:space="preserve">. This </w:t>
+      </w:r>
+      <w:r>
+        <w:rPr>
+          <w:rFonts w:ascii="Times New Roman" w:hAnsi="Times New Roman" w:cs="Times New Roman"/>
+        </w:rPr>
+        <w:t>demonstrates</w:t>
+      </w:r>
+      <w:r>
+        <w:rPr>
+          <w:rFonts w:ascii="Times New Roman" w:hAnsi="Times New Roman" w:cs="Times New Roman"/>
+        </w:rPr>
+        <w:t xml:space="preserve"> </w:t>
+      </w:r>
+      <w:r>
+        <w:rPr>
+          <w:rFonts w:ascii="Times New Roman" w:hAnsi="Times New Roman" w:cs="Times New Roman"/>
+        </w:rPr>
+        <w:t xml:space="preserve">the phylogenetic origin of </w:t>
+      </w:r>
+      <w:r>
+        <w:rPr>
+          <w:rFonts w:ascii="Times New Roman" w:hAnsi="Times New Roman" w:cs="Times New Roman"/>
+        </w:rPr>
+        <w:t xml:space="preserve">rhodopsins </w:t>
+      </w:r>
+      <w:r>
+        <w:rPr>
+          <w:rFonts w:ascii="Times New Roman" w:hAnsi="Times New Roman" w:cs="Times New Roman"/>
+        </w:rPr>
+        <w:t>is unclear</w:t>
+      </w:r>
+      <w:r>
+        <w:rPr>
+          <w:rFonts w:ascii="Times New Roman" w:hAnsi="Times New Roman" w:cs="Times New Roman"/>
+        </w:rPr>
+        <w:t xml:space="preserve">. </w:t>
+      </w:r>
+      <w:r>
+        <w:rPr>
+          <w:rFonts w:ascii="Times New Roman" w:hAnsi="Times New Roman" w:cs="Times New Roman"/>
+        </w:rPr>
+        <w:t>(*what about euk? or Flavo origin?)</w:t>
+      </w:r>
+      <w:r>
+        <w:rPr>
+          <w:rFonts w:ascii="Times New Roman" w:hAnsi="Times New Roman" w:cs="Times New Roman"/>
+        </w:rPr>
+        <w:t xml:space="preserve">. </w:t>
       </w:r>
     </w:p>
     <w:p>
@@ -16495,6 +16549,258 @@
         <w:rPr>
           <w:rFonts w:ascii="Times New Roman" w:hAnsi="Times New Roman" w:cs="Times New Roman"/>
         </w:rPr>
+        <w:t xml:space="preserve">Recently, proteorhodopsins of marine Flavobacteria and </w:t>
+      </w:r>
+      <w:r>
+        <w:rPr>
+          <w:rFonts w:ascii="Times New Roman" w:hAnsi="Times New Roman" w:cs="Times New Roman"/>
+          <w:i/>
+        </w:rPr>
+        <w:t xml:space="preserve">Vibrio </w:t>
+      </w:r>
+      <w:r>
+        <w:rPr>
+          <w:rFonts w:ascii="Times New Roman" w:hAnsi="Times New Roman" w:cs="Times New Roman"/>
+        </w:rPr>
+        <w:t>have been associated with light-dependent energy generation (</w:t>
+      </w:r>
+      <w:r>
+        <w:rPr>
+          <w:rFonts w:ascii="Times New Roman" w:hAnsi="Times New Roman" w:cs="Times New Roman"/>
+        </w:rPr>
+        <w:t xml:space="preserve">Gomez-Consarnau </w:t>
+      </w:r>
+      <w:r>
+        <w:rPr>
+          <w:rFonts w:ascii="Times New Roman" w:hAnsi="Times New Roman" w:cs="Times New Roman"/>
+          <w:i/>
+        </w:rPr>
+        <w:t>et al</w:t>
+      </w:r>
+      <w:r>
+        <w:rPr>
+          <w:rFonts w:ascii="Times New Roman" w:hAnsi="Times New Roman" w:cs="Times New Roman"/>
+        </w:rPr>
+        <w:t>., 2007</w:t>
+      </w:r>
+      <w:r>
+        <w:rPr>
+          <w:rFonts w:ascii="Times New Roman" w:hAnsi="Times New Roman" w:cs="Times New Roman"/>
+        </w:rPr>
+        <w:t xml:space="preserve">), especially under low carbon conditions (*ref). This is a potential mechanism for conserving carbon for growth and may contribute to the success of </w:t>
+      </w:r>
+      <w:r>
+        <w:rPr>
+          <w:rFonts w:ascii="Times New Roman" w:hAnsi="Times New Roman" w:cs="Times New Roman"/>
+        </w:rPr>
+        <w:t>PR</w:t>
+      </w:r>
+      <w:r>
+        <w:rPr>
+          <w:rFonts w:ascii="Times New Roman" w:hAnsi="Times New Roman" w:cs="Times New Roman"/>
+        </w:rPr>
+        <w:t xml:space="preserve"> bearing lineages Organic Lake. Certainly this is likely to be the case for Organic Lake </w:t>
+      </w:r>
+      <w:r>
+        <w:rPr>
+          <w:rFonts w:ascii="Times New Roman" w:hAnsi="Times New Roman" w:cs="Times New Roman"/>
+          <w:i/>
+        </w:rPr>
+        <w:t>Psychroflexus</w:t>
+      </w:r>
+      <w:r>
+        <w:rPr>
+          <w:rFonts w:ascii="Times New Roman" w:hAnsi="Times New Roman" w:cs="Times New Roman"/>
+        </w:rPr>
+        <w:t xml:space="preserve"> which are in the same </w:t>
+      </w:r>
+      <w:r>
+        <w:rPr>
+          <w:rFonts w:ascii="Times New Roman" w:hAnsi="Times New Roman" w:cs="Times New Roman"/>
+        </w:rPr>
+        <w:t>clade as</w:t>
+      </w:r>
+      <w:r>
+        <w:rPr>
+          <w:rFonts w:ascii="Times New Roman" w:hAnsi="Times New Roman" w:cs="Times New Roman"/>
+        </w:rPr>
+        <w:t xml:space="preserve"> </w:t>
+      </w:r>
+      <w:r>
+        <w:rPr>
+          <w:rFonts w:ascii="Times New Roman" w:hAnsi="Times New Roman" w:cs="Times New Roman"/>
+          <w:i/>
+        </w:rPr>
+        <w:t>Dokdonia</w:t>
+      </w:r>
+      <w:r>
+        <w:rPr>
+          <w:rFonts w:ascii="Times New Roman" w:hAnsi="Times New Roman" w:cs="Times New Roman"/>
+          <w:i/>
+        </w:rPr>
+        <w:t xml:space="preserve"> </w:t>
+      </w:r>
+      <w:r>
+        <w:rPr>
+          <w:rFonts w:ascii="Times New Roman" w:hAnsi="Times New Roman" w:cs="Times New Roman"/>
+        </w:rPr>
+        <w:t>PR</w:t>
+      </w:r>
+      <w:r>
+        <w:rPr>
+          <w:rFonts w:ascii="Times New Roman" w:hAnsi="Times New Roman" w:cs="Times New Roman"/>
+        </w:rPr>
+        <w:t>.</w:t>
+      </w:r>
+      <w:r>
+        <w:rPr>
+          <w:rFonts w:ascii="Times New Roman" w:hAnsi="Times New Roman" w:cs="Times New Roman"/>
+        </w:rPr>
+        <w:t xml:space="preserve"> This is less clear for the </w:t>
+      </w:r>
+      <w:r>
+        <w:rPr>
+          <w:rFonts w:ascii="Times New Roman" w:hAnsi="Times New Roman" w:cs="Times New Roman"/>
+          <w:i/>
+        </w:rPr>
+        <w:t>Marinobacter</w:t>
+      </w:r>
+      <w:r>
+        <w:rPr>
+          <w:rFonts w:ascii="Times New Roman" w:hAnsi="Times New Roman" w:cs="Times New Roman"/>
+        </w:rPr>
+        <w:t xml:space="preserve"> and OL rhodopsin groups as they do not have well characterized relatives.</w:t>
+      </w:r>
+      <w:r>
+        <w:rPr>
+          <w:rFonts w:ascii="Times New Roman" w:hAnsi="Times New Roman" w:cs="Times New Roman"/>
+          <w:i/>
+        </w:rPr>
+        <w:t xml:space="preserve"> </w:t>
+      </w:r>
+      <w:r>
+        <w:rPr>
+          <w:rFonts w:ascii="Times New Roman" w:hAnsi="Times New Roman" w:cs="Times New Roman"/>
+        </w:rPr>
+        <w:t xml:space="preserve">If </w:t>
+      </w:r>
+      <w:proofErr w:type="gramStart"/>
+      <w:r>
+        <w:rPr>
+          <w:rFonts w:ascii="Times New Roman" w:hAnsi="Times New Roman" w:cs="Times New Roman"/>
+        </w:rPr>
+        <w:t xml:space="preserve">these proteorhodopsin homologs in </w:t>
+      </w:r>
+      <w:r>
+        <w:rPr>
+          <w:rFonts w:ascii="Times New Roman" w:hAnsi="Times New Roman" w:cs="Times New Roman"/>
+        </w:rPr>
+        <w:t>O</w:t>
+      </w:r>
+      <w:r>
+        <w:rPr>
+          <w:rFonts w:ascii="Times New Roman" w:hAnsi="Times New Roman" w:cs="Times New Roman"/>
+        </w:rPr>
+        <w:t>rganic Lake</w:t>
+      </w:r>
+      <w:r>
+        <w:rPr>
+          <w:rFonts w:ascii="Times New Roman" w:hAnsi="Times New Roman" w:cs="Times New Roman"/>
+        </w:rPr>
+        <w:t xml:space="preserve"> adds</w:t>
+      </w:r>
+      <w:proofErr w:type="gramEnd"/>
+      <w:r>
+        <w:rPr>
+          <w:rFonts w:ascii="Times New Roman" w:hAnsi="Times New Roman" w:cs="Times New Roman"/>
+        </w:rPr>
+        <w:t xml:space="preserve"> to energy generation</w:t>
+      </w:r>
+      <w:r>
+        <w:rPr>
+          <w:rFonts w:ascii="Times New Roman" w:hAnsi="Times New Roman" w:cs="Times New Roman"/>
+        </w:rPr>
+        <w:t xml:space="preserve">, this would indicate mixotrophy </w:t>
+      </w:r>
+      <w:r>
+        <w:rPr>
+          <w:rFonts w:ascii="Times New Roman" w:hAnsi="Times New Roman" w:cs="Times New Roman"/>
+        </w:rPr>
+        <w:t xml:space="preserve">is a common strategy </w:t>
+      </w:r>
+      <w:r>
+        <w:rPr>
+          <w:rFonts w:ascii="Times New Roman" w:hAnsi="Times New Roman" w:cs="Times New Roman"/>
+        </w:rPr>
+        <w:t xml:space="preserve">in </w:t>
+      </w:r>
+      <w:r>
+        <w:rPr>
+          <w:rFonts w:ascii="Times New Roman" w:hAnsi="Times New Roman" w:cs="Times New Roman"/>
+        </w:rPr>
+        <w:t>the</w:t>
+      </w:r>
+      <w:r>
+        <w:rPr>
+          <w:rFonts w:ascii="Times New Roman" w:hAnsi="Times New Roman" w:cs="Times New Roman"/>
+        </w:rPr>
+        <w:t xml:space="preserve"> </w:t>
+      </w:r>
+      <w:r>
+        <w:rPr>
+          <w:rFonts w:ascii="Times New Roman" w:hAnsi="Times New Roman" w:cs="Times New Roman"/>
+        </w:rPr>
+        <w:t xml:space="preserve">dominant </w:t>
+      </w:r>
+      <w:r>
+        <w:rPr>
+          <w:rFonts w:ascii="Times New Roman" w:hAnsi="Times New Roman" w:cs="Times New Roman"/>
+        </w:rPr>
+        <w:t>bacterial</w:t>
+      </w:r>
+      <w:r>
+        <w:rPr>
+          <w:rFonts w:ascii="Times New Roman" w:hAnsi="Times New Roman" w:cs="Times New Roman"/>
+        </w:rPr>
+        <w:t xml:space="preserve"> lineages present</w:t>
+      </w:r>
+      <w:r>
+        <w:rPr>
+          <w:rFonts w:ascii="Times New Roman" w:hAnsi="Times New Roman" w:cs="Times New Roman"/>
+        </w:rPr>
+        <w:t>. This may also allow them to</w:t>
+      </w:r>
+      <w:r>
+        <w:rPr>
+          <w:rFonts w:ascii="Times New Roman" w:hAnsi="Times New Roman" w:cs="Times New Roman"/>
+        </w:rPr>
+        <w:t xml:space="preserve"> occupy </w:t>
+      </w:r>
+      <w:r>
+        <w:rPr>
+          <w:rFonts w:ascii="Times New Roman" w:hAnsi="Times New Roman" w:cs="Times New Roman"/>
+        </w:rPr>
+        <w:t>low oxygen</w:t>
+      </w:r>
+      <w:r>
+        <w:rPr>
+          <w:rFonts w:ascii="Times New Roman" w:hAnsi="Times New Roman" w:cs="Times New Roman"/>
+        </w:rPr>
+        <w:t xml:space="preserve"> environments.</w:t>
+      </w:r>
+    </w:p>
+    <w:p>
+      <w:pPr>
+        <w:spacing w:line="240" w:lineRule="auto"/>
+        <w:jc w:val="both"/>
+        <w:rPr>
+          <w:rFonts w:ascii="Times New Roman" w:hAnsi="Times New Roman" w:cs="Times New Roman"/>
+        </w:rPr>
+      </w:pPr>
+      <w:r>
+        <w:rPr>
+          <w:rFonts w:ascii="Times New Roman" w:hAnsi="Times New Roman" w:cs="Times New Roman"/>
+        </w:rPr>
         <w:t>The Xanthorhodopsin may play a sensory role in Organic Lake, but by far, the most abundant rhodopsin type was related to proteorhodospins.</w:t>
       </w:r>
       <w:r>
@@ -17881,7 +18187,14 @@
         <w:rPr>
           <w:rFonts w:ascii="Times New Roman" w:hAnsi="Times New Roman" w:cs="Times New Roman"/>
         </w:rPr>
-        <w:t xml:space="preserve"> the first </w:t>
+        <w:t xml:space="preserve"> </w:t>
+      </w:r>
+      <w:r>
+        <w:rPr>
+          <w:rFonts w:ascii="Times New Roman" w:hAnsi="Times New Roman" w:cs="Times New Roman"/>
+        </w:rPr>
+        <w:lastRenderedPageBreak/>
+        <w:t xml:space="preserve">the first </w:t>
       </w:r>
       <w:r>
         <w:rPr>
@@ -18070,14 +18383,7 @@
         <w:rPr>
           <w:rFonts w:ascii="Times New Roman" w:hAnsi="Times New Roman" w:cs="Times New Roman"/>
         </w:rPr>
-        <w:t xml:space="preserve">at 6.5 m </w:t>
-      </w:r>
-      <w:r>
-        <w:rPr>
-          <w:rFonts w:ascii="Times New Roman" w:hAnsi="Times New Roman" w:cs="Times New Roman"/>
-        </w:rPr>
-        <w:lastRenderedPageBreak/>
-        <w:t xml:space="preserve">indicates </w:t>
+        <w:t xml:space="preserve">at 6.5 m indicates </w:t>
       </w:r>
       <w:r>
         <w:rPr>
@@ -19314,6 +19620,7 @@
           <w:sz w:val="16"/>
           <w:szCs w:val="16"/>
         </w:rPr>
+        <w:lastRenderedPageBreak/>
         <w:t>The high DMS concentration was hypothesized to originate from DMSP breakdown and/or anaerobic DMS production (*ref). One possible pathway of anaerobic generation is methylation of methanethiol (methylmercaptan)</w:t>
       </w:r>
       <w:proofErr w:type="gramStart"/>
@@ -19427,7 +19734,6 @@
         <w:spacing w:line="240" w:lineRule="auto"/>
       </w:pPr>
       <w:r>
-        <w:lastRenderedPageBreak/>
         <w:t>Acknowledgements</w:t>
       </w:r>
     </w:p>
@@ -20258,6 +20564,7 @@
         <w:rPr>
           <w:rFonts w:ascii="Times New Roman" w:hAnsi="Times New Roman" w:cs="Times New Roman"/>
         </w:rPr>
+        <w:lastRenderedPageBreak/>
         <w:t>Clarke KR</w:t>
       </w:r>
       <w:r>
@@ -20376,7 +20683,6 @@
         <w:rPr>
           <w:rFonts w:ascii="Times New Roman" w:hAnsi="Times New Roman" w:cs="Times New Roman"/>
         </w:rPr>
-        <w:lastRenderedPageBreak/>
         <w:t xml:space="preserve">Curson ARJ, Rogers R, Todd JD, Bearley CA, Johnston AWB (2008) Molecular genetic analysis of a dimethysulfonioproprionate lyase that liberates the climate-changing gas dimethylsulfide in several marine α-proteobacteria and </w:t>
       </w:r>
       <w:r>
@@ -21248,6 +21554,7 @@
         <w:rPr>
           <w:rFonts w:ascii="Times New Roman" w:hAnsi="Times New Roman" w:cs="Times New Roman"/>
         </w:rPr>
+        <w:lastRenderedPageBreak/>
         <w:t xml:space="preserve">Frigaard NU, Martinez A, Mincer TJ, DeLong EF. (2006) Proteorhodopsin lateral gene transfer between marine planktonic Bacteria and Archaea. </w:t>
       </w:r>
       <w:r>
@@ -21366,7 +21673,6 @@
         <w:rPr>
           <w:rFonts w:ascii="Times New Roman" w:hAnsi="Times New Roman" w:cs="Times New Roman"/>
         </w:rPr>
-        <w:lastRenderedPageBreak/>
         <w:t xml:space="preserve">Fuhrman JA, Schwalbach MS, Stingl U. (2008) Proteorhodopsins: an array of physiological roles? </w:t>
       </w:r>
       <w:r>
@@ -22241,6 +22547,7 @@
         <w:rPr>
           <w:rFonts w:ascii="Times New Roman" w:hAnsi="Times New Roman" w:cs="Times New Roman"/>
         </w:rPr>
+        <w:lastRenderedPageBreak/>
         <w:t>James SR, Dobson SJ, Franzmann PD, McMeekin TA</w:t>
       </w:r>
       <w:r>
@@ -22320,7 +22627,6 @@
         <w:rPr>
           <w:rFonts w:ascii="Times New Roman" w:hAnsi="Times New Roman" w:cs="Times New Roman"/>
         </w:rPr>
-        <w:lastRenderedPageBreak/>
         <w:t xml:space="preserve">James SR, Burton HR, McMeekin TA, Mancuso CA. (1994) Seasonal abundance of </w:t>
       </w:r>
       <w:r>
@@ -23465,6 +23771,7 @@
         <w:rPr>
           <w:rFonts w:ascii="Times New Roman" w:hAnsi="Times New Roman" w:cs="Times New Roman"/>
         </w:rPr>
+        <w:lastRenderedPageBreak/>
         <w:t xml:space="preserve">Noguchi H, Park J, </w:t>
       </w:r>
       <w:proofErr w:type="gramStart"/>
@@ -23519,7 +23826,6 @@
         <w:rPr>
           <w:rFonts w:ascii="Times New Roman" w:hAnsi="Times New Roman" w:cs="Times New Roman"/>
         </w:rPr>
-        <w:lastRenderedPageBreak/>
         <w:t xml:space="preserve">Pagaling E, Wang H, Venables M, Wallace A, Grant WD, Cowan DA, Jones BE </w:t>
       </w:r>
       <w:r>
@@ -23952,46 +24258,46 @@
         <w:rPr>
           <w:rFonts w:ascii="Times New Roman" w:hAnsi="Times New Roman" w:cs="Times New Roman"/>
         </w:rPr>
-        <w:t xml:space="preserve">Samsudin AA, Evans PN, Wright AG, </w:t>
-      </w:r>
-      <w:r>
-        <w:rPr>
-          <w:rFonts w:ascii="Times New Roman" w:hAnsi="Times New Roman" w:cs="Times New Roman"/>
-        </w:rPr>
-        <w:t>Al Jassim R. (2011) Molecular diversity of the foregut bacteria community in the dromedary camel (</w:t>
-      </w:r>
-      <w:r>
-        <w:rPr>
-          <w:rFonts w:ascii="Times New Roman" w:hAnsi="Times New Roman" w:cs="Times New Roman"/>
-          <w:i/>
-        </w:rPr>
-        <w:t>Camelus dromedariusi</w:t>
-      </w:r>
-      <w:r>
-        <w:rPr>
-          <w:rFonts w:ascii="Times New Roman" w:hAnsi="Times New Roman" w:cs="Times New Roman"/>
-        </w:rPr>
-        <w:t xml:space="preserve">). </w:t>
-      </w:r>
-      <w:r>
-        <w:rPr>
-          <w:rFonts w:ascii="Times New Roman" w:hAnsi="Times New Roman" w:cs="Times New Roman"/>
-          <w:i/>
-        </w:rPr>
-        <w:t xml:space="preserve">Environ Microbiol </w:t>
+        <w:t xml:space="preserve">Sabehi G, Loy A, Jung K-H, Partha R, Spudich JL, Isaacson T, Hirschberg J </w:t>
+      </w:r>
+      <w:r>
+        <w:rPr>
+          <w:rFonts w:ascii="Times New Roman" w:hAnsi="Times New Roman" w:cs="Times New Roman"/>
+          <w:i/>
+        </w:rPr>
+        <w:t>et al</w:t>
+      </w:r>
+      <w:r>
+        <w:rPr>
+          <w:rFonts w:ascii="Times New Roman" w:hAnsi="Times New Roman" w:cs="Times New Roman"/>
+        </w:rPr>
+        <w:t xml:space="preserve">. (2005) New insights into metabolic properties of marine bacteria encoding proteorhodopsins. </w:t>
+      </w:r>
+      <w:r>
+        <w:rPr>
+          <w:rFonts w:ascii="Times New Roman" w:hAnsi="Times New Roman" w:cs="Times New Roman"/>
+          <w:i/>
+        </w:rPr>
+        <w:t>PLoS Biol</w:t>
+      </w:r>
+      <w:r>
+        <w:rPr>
+          <w:rFonts w:ascii="Times New Roman" w:hAnsi="Times New Roman" w:cs="Times New Roman"/>
+        </w:rPr>
+        <w:t xml:space="preserve"> </w:t>
       </w:r>
       <w:r>
         <w:rPr>
           <w:rFonts w:ascii="Times New Roman" w:hAnsi="Times New Roman" w:cs="Times New Roman"/>
           <w:b/>
         </w:rPr>
-        <w:t>13</w:t>
-      </w:r>
-      <w:r>
-        <w:rPr>
-          <w:rFonts w:ascii="Times New Roman" w:hAnsi="Times New Roman" w:cs="Times New Roman"/>
-        </w:rPr>
-        <w:t>: 3024–3035.</w:t>
+        <w:t>3</w:t>
+      </w:r>
+      <w:r>
+        <w:rPr>
+          <w:rFonts w:ascii="Times New Roman" w:hAnsi="Times New Roman" w:cs="Times New Roman"/>
+        </w:rPr>
+        <w:t>: e273.</w:t>
       </w:r>
     </w:p>
     <w:p>
@@ -24005,33 +24311,46 @@
         <w:rPr>
           <w:rFonts w:ascii="Times New Roman" w:hAnsi="Times New Roman" w:cs="Times New Roman"/>
         </w:rPr>
-        <w:t xml:space="preserve">Schmidtova J, Hallam SJ, Baldwin SA. (2009) Phylogenetic diversity of transition and anoxic zone bacterial communities within a near-shore anoxic basin: Nitinat Lake. </w:t>
-      </w:r>
-      <w:r>
-        <w:rPr>
-          <w:rFonts w:ascii="Times New Roman" w:hAnsi="Times New Roman" w:cs="Times New Roman"/>
-          <w:i/>
-        </w:rPr>
-        <w:t>Environ Microbiol</w:t>
-      </w:r>
-      <w:r>
-        <w:rPr>
-          <w:rFonts w:ascii="Times New Roman" w:hAnsi="Times New Roman" w:cs="Times New Roman"/>
-        </w:rPr>
-        <w:t xml:space="preserve"> </w:t>
+        <w:t xml:space="preserve">Samsudin AA, Evans PN, Wright AG, </w:t>
+      </w:r>
+      <w:r>
+        <w:rPr>
+          <w:rFonts w:ascii="Times New Roman" w:hAnsi="Times New Roman" w:cs="Times New Roman"/>
+        </w:rPr>
+        <w:t>Al Jassim R. (2011) Molecular diversity of the foregut bacteria community in the dromedary camel (</w:t>
+      </w:r>
+      <w:r>
+        <w:rPr>
+          <w:rFonts w:ascii="Times New Roman" w:hAnsi="Times New Roman" w:cs="Times New Roman"/>
+          <w:i/>
+        </w:rPr>
+        <w:t>Camelus dromedariusi</w:t>
+      </w:r>
+      <w:r>
+        <w:rPr>
+          <w:rFonts w:ascii="Times New Roman" w:hAnsi="Times New Roman" w:cs="Times New Roman"/>
+        </w:rPr>
+        <w:t xml:space="preserve">). </w:t>
+      </w:r>
+      <w:r>
+        <w:rPr>
+          <w:rFonts w:ascii="Times New Roman" w:hAnsi="Times New Roman" w:cs="Times New Roman"/>
+          <w:i/>
+        </w:rPr>
+        <w:t xml:space="preserve">Environ Microbiol </w:t>
       </w:r>
       <w:r>
         <w:rPr>
           <w:rFonts w:ascii="Times New Roman" w:hAnsi="Times New Roman" w:cs="Times New Roman"/>
           <w:b/>
         </w:rPr>
-        <w:t>11</w:t>
-      </w:r>
-      <w:r>
-        <w:rPr>
-          <w:rFonts w:ascii="Times New Roman" w:hAnsi="Times New Roman" w:cs="Times New Roman"/>
-        </w:rPr>
-        <w:t>: 3233–3251.</w:t>
+        <w:t>13</w:t>
+      </w:r>
+      <w:r>
+        <w:rPr>
+          <w:rFonts w:ascii="Times New Roman" w:hAnsi="Times New Roman" w:cs="Times New Roman"/>
+        </w:rPr>
+        <w:t>: 3024–3035.</w:t>
       </w:r>
     </w:p>
     <w:p>
@@ -24045,27 +24364,14 @@
         <w:rPr>
           <w:rFonts w:ascii="Times New Roman" w:hAnsi="Times New Roman" w:cs="Times New Roman"/>
         </w:rPr>
-        <w:t xml:space="preserve">Tajima K, Aminov RI, Nagamine T, Ogata K, Nakamura M, Matsui H </w:t>
-      </w:r>
-      <w:r>
-        <w:rPr>
-          <w:rFonts w:ascii="Times New Roman" w:hAnsi="Times New Roman" w:cs="Times New Roman"/>
-          <w:i/>
-        </w:rPr>
-        <w:t>et al</w:t>
-      </w:r>
-      <w:r>
-        <w:rPr>
-          <w:rFonts w:ascii="Times New Roman" w:hAnsi="Times New Roman" w:cs="Times New Roman"/>
-        </w:rPr>
-        <w:t xml:space="preserve">. (1999) Rumen bacterial diversity as determined by sequence analysis of 16S rDNA. </w:t>
-      </w:r>
-      <w:r>
-        <w:rPr>
-          <w:rFonts w:ascii="Times New Roman" w:hAnsi="Times New Roman" w:cs="Times New Roman"/>
-          <w:i/>
-        </w:rPr>
-        <w:t>FEMS Microbiol Ecol</w:t>
+        <w:t xml:space="preserve">Schmidtova J, Hallam SJ, Baldwin SA. (2009) Phylogenetic diversity of transition and anoxic zone bacterial communities within a near-shore anoxic basin: Nitinat Lake. </w:t>
+      </w:r>
+      <w:r>
+        <w:rPr>
+          <w:rFonts w:ascii="Times New Roman" w:hAnsi="Times New Roman" w:cs="Times New Roman"/>
+          <w:i/>
+        </w:rPr>
+        <w:t>Environ Microbiol</w:t>
       </w:r>
       <w:r>
         <w:rPr>
@@ -24078,13 +24384,13 @@
           <w:rFonts w:ascii="Times New Roman" w:hAnsi="Times New Roman" w:cs="Times New Roman"/>
           <w:b/>
         </w:rPr>
-        <w:t>29</w:t>
-      </w:r>
-      <w:r>
-        <w:rPr>
-          <w:rFonts w:ascii="Times New Roman" w:hAnsi="Times New Roman" w:cs="Times New Roman"/>
-        </w:rPr>
-        <w:t xml:space="preserve">: 159–169. </w:t>
+        <w:t>11</w:t>
+      </w:r>
+      <w:r>
+        <w:rPr>
+          <w:rFonts w:ascii="Times New Roman" w:hAnsi="Times New Roman" w:cs="Times New Roman"/>
+        </w:rPr>
+        <w:t>: 3233–3251.</w:t>
       </w:r>
     </w:p>
     <w:p>
@@ -24094,18 +24400,26 @@
           <w:rFonts w:ascii="Times New Roman" w:hAnsi="Times New Roman" w:cs="Times New Roman"/>
         </w:rPr>
       </w:pPr>
-      <w:r>
-        <w:rPr>
-          <w:rFonts w:ascii="Times New Roman" w:hAnsi="Times New Roman" w:cs="Times New Roman"/>
-        </w:rPr>
-        <w:t xml:space="preserve">Tamura K, Peterson D, Peterson N, Stecher G, Nei M, Kumar S. (2011) MEGA5: Molecular evolutionary genetics analysis using maximum likelihood, evolutionary distance, and maximum parsimony methods. </w:t>
-      </w:r>
-      <w:r>
-        <w:rPr>
-          <w:rFonts w:ascii="Times New Roman" w:hAnsi="Times New Roman" w:cs="Times New Roman"/>
-          <w:i/>
-        </w:rPr>
-        <w:t>Mol Biol Evol</w:t>
+      <w:proofErr w:type="gramStart"/>
+      <w:r>
+        <w:rPr>
+          <w:rFonts w:ascii="Times New Roman" w:hAnsi="Times New Roman" w:cs="Times New Roman"/>
+        </w:rPr>
+        <w:t>Sharma AK, Zhaxybayeva O, Papke RT, Doolittle WF.</w:t>
+      </w:r>
+      <w:proofErr w:type="gramEnd"/>
+      <w:r>
+        <w:rPr>
+          <w:rFonts w:ascii="Times New Roman" w:hAnsi="Times New Roman" w:cs="Times New Roman"/>
+        </w:rPr>
+        <w:t xml:space="preserve"> (2008) Actinorhodopsins: proteorhodopsin-like gene sequences found predominantly in non-marine environments. </w:t>
+      </w:r>
+      <w:r>
+        <w:rPr>
+          <w:rFonts w:ascii="Times New Roman" w:hAnsi="Times New Roman" w:cs="Times New Roman"/>
+          <w:i/>
+        </w:rPr>
+        <w:t>Environ Microbiol</w:t>
       </w:r>
       <w:r>
         <w:rPr>
@@ -24118,13 +24432,13 @@
           <w:rFonts w:ascii="Times New Roman" w:hAnsi="Times New Roman" w:cs="Times New Roman"/>
           <w:b/>
         </w:rPr>
-        <w:t>28</w:t>
-      </w:r>
-      <w:r>
-        <w:rPr>
-          <w:rFonts w:ascii="Times New Roman" w:hAnsi="Times New Roman" w:cs="Times New Roman"/>
-        </w:rPr>
-        <w:t>: 2731–2739.</w:t>
+        <w:t>10</w:t>
+      </w:r>
+      <w:r>
+        <w:rPr>
+          <w:rFonts w:ascii="Times New Roman" w:hAnsi="Times New Roman" w:cs="Times New Roman"/>
+        </w:rPr>
+        <w:t>: 1039–1056.</w:t>
       </w:r>
     </w:p>
     <w:p>
@@ -24138,14 +24452,27 @@
         <w:rPr>
           <w:rFonts w:ascii="Times New Roman" w:hAnsi="Times New Roman" w:cs="Times New Roman"/>
         </w:rPr>
-        <w:t xml:space="preserve">Tang Y, Ji P, Hayashi J, Koike Y, Wu X, Kida K. (2011) Characteristic microbial community of a dry thermophilic methanogenic digester: its long-term stability and change with feeding. </w:t>
-      </w:r>
-      <w:r>
-        <w:rPr>
-          <w:rFonts w:ascii="Times New Roman" w:hAnsi="Times New Roman" w:cs="Times New Roman"/>
-          <w:i/>
-        </w:rPr>
-        <w:t>Appl Microbiol Biotechnol</w:t>
+        <w:t xml:space="preserve">Tajima K, Aminov RI, Nagamine T, Ogata K, Nakamura M, Matsui H </w:t>
+      </w:r>
+      <w:r>
+        <w:rPr>
+          <w:rFonts w:ascii="Times New Roman" w:hAnsi="Times New Roman" w:cs="Times New Roman"/>
+          <w:i/>
+        </w:rPr>
+        <w:t>et al</w:t>
+      </w:r>
+      <w:r>
+        <w:rPr>
+          <w:rFonts w:ascii="Times New Roman" w:hAnsi="Times New Roman" w:cs="Times New Roman"/>
+        </w:rPr>
+        <w:t xml:space="preserve">. (1999) Rumen bacterial diversity as determined by sequence analysis of 16S rDNA. </w:t>
+      </w:r>
+      <w:r>
+        <w:rPr>
+          <w:rFonts w:ascii="Times New Roman" w:hAnsi="Times New Roman" w:cs="Times New Roman"/>
+          <w:i/>
+        </w:rPr>
+        <w:t>FEMS Microbiol Ecol</w:t>
       </w:r>
       <w:r>
         <w:rPr>
@@ -24158,13 +24485,13 @@
           <w:rFonts w:ascii="Times New Roman" w:hAnsi="Times New Roman" w:cs="Times New Roman"/>
           <w:b/>
         </w:rPr>
-        <w:t>91</w:t>
-      </w:r>
-      <w:r>
-        <w:rPr>
-          <w:rFonts w:ascii="Times New Roman" w:hAnsi="Times New Roman" w:cs="Times New Roman"/>
-        </w:rPr>
-        <w:t xml:space="preserve">: 1477–1461. </w:t>
+        <w:t>29</w:t>
+      </w:r>
+      <w:r>
+        <w:rPr>
+          <w:rFonts w:ascii="Times New Roman" w:hAnsi="Times New Roman" w:cs="Times New Roman"/>
+        </w:rPr>
+        <w:t xml:space="preserve">: 159–169. </w:t>
       </w:r>
     </w:p>
     <w:p>
@@ -24178,46 +24505,14 @@
         <w:rPr>
           <w:rFonts w:ascii="Times New Roman" w:hAnsi="Times New Roman" w:cs="Times New Roman"/>
         </w:rPr>
-        <w:t>Tian F, Yu Y, Chen B, Li H, Yao Y</w:t>
-      </w:r>
-      <w:r>
-        <w:rPr>
-          <w:rFonts w:ascii="Times New Roman" w:hAnsi="Times New Roman" w:cs="Times New Roman"/>
-        </w:rPr>
-        <w:t>-F</w:t>
-      </w:r>
-      <w:r>
-        <w:rPr>
-          <w:rFonts w:ascii="Times New Roman" w:hAnsi="Times New Roman" w:cs="Times New Roman"/>
-        </w:rPr>
-        <w:t>, Guo X-K</w:t>
-      </w:r>
-      <w:r>
-        <w:rPr>
-          <w:rFonts w:ascii="Times New Roman" w:hAnsi="Times New Roman" w:cs="Times New Roman"/>
-        </w:rPr>
-        <w:t xml:space="preserve">. </w:t>
-      </w:r>
-      <w:proofErr w:type="gramStart"/>
-      <w:r>
-        <w:rPr>
-          <w:rFonts w:ascii="Times New Roman" w:hAnsi="Times New Roman" w:cs="Times New Roman"/>
-        </w:rPr>
-        <w:t>(2009) Bacterial, archaeal and eukaryotic diversity in Artic sediment as revealed by 16S rRNA and 18S rRNA gene clone libraries analysis.</w:t>
-      </w:r>
-      <w:proofErr w:type="gramEnd"/>
-      <w:r>
-        <w:rPr>
-          <w:rFonts w:ascii="Times New Roman" w:hAnsi="Times New Roman" w:cs="Times New Roman"/>
-        </w:rPr>
-        <w:t xml:space="preserve"> </w:t>
-      </w:r>
-      <w:r>
-        <w:rPr>
-          <w:rFonts w:ascii="Times New Roman" w:hAnsi="Times New Roman" w:cs="Times New Roman"/>
-          <w:i/>
-        </w:rPr>
-        <w:t>Polar Biol</w:t>
+        <w:t xml:space="preserve">Tamura K, Peterson D, Peterson N, Stecher G, Nei M, Kumar S. (2011) MEGA5: Molecular evolutionary genetics analysis using maximum likelihood, evolutionary distance, and maximum parsimony methods. </w:t>
+      </w:r>
+      <w:r>
+        <w:rPr>
+          <w:rFonts w:ascii="Times New Roman" w:hAnsi="Times New Roman" w:cs="Times New Roman"/>
+          <w:i/>
+        </w:rPr>
+        <w:t>Mol Biol Evol</w:t>
       </w:r>
       <w:r>
         <w:rPr>
@@ -24230,13 +24525,13 @@
           <w:rFonts w:ascii="Times New Roman" w:hAnsi="Times New Roman" w:cs="Times New Roman"/>
           <w:b/>
         </w:rPr>
-        <w:t>32</w:t>
-      </w:r>
-      <w:r>
-        <w:rPr>
-          <w:rFonts w:ascii="Times New Roman" w:hAnsi="Times New Roman" w:cs="Times New Roman"/>
-        </w:rPr>
-        <w:t>: 93–103.</w:t>
+        <w:t>28</w:t>
+      </w:r>
+      <w:r>
+        <w:rPr>
+          <w:rFonts w:ascii="Times New Roman" w:hAnsi="Times New Roman" w:cs="Times New Roman"/>
+        </w:rPr>
+        <w:t>: 2731–2739.</w:t>
       </w:r>
     </w:p>
     <w:p>
@@ -24250,27 +24545,33 @@
         <w:rPr>
           <w:rFonts w:ascii="Times New Roman" w:hAnsi="Times New Roman" w:cs="Times New Roman"/>
         </w:rPr>
-        <w:t xml:space="preserve">Unrein F, Izaguirre I, Massana R, Balagué V, Gasol JM. (2005) Nanoplankton assemblages in maritime Antarctic lakes: characterisation and molecular fingerprinting comparison. </w:t>
-      </w:r>
-      <w:r>
-        <w:rPr>
-          <w:rFonts w:ascii="Times New Roman" w:hAnsi="Times New Roman" w:cs="Times New Roman"/>
-          <w:i/>
-        </w:rPr>
-        <w:t xml:space="preserve">Aquat Microb Ecol </w:t>
+        <w:t xml:space="preserve">Tang Y, Ji P, Hayashi J, Koike Y, Wu X, Kida K. (2011) Characteristic microbial community of a dry thermophilic methanogenic digester: its long-term stability and change with feeding. </w:t>
+      </w:r>
+      <w:r>
+        <w:rPr>
+          <w:rFonts w:ascii="Times New Roman" w:hAnsi="Times New Roman" w:cs="Times New Roman"/>
+          <w:i/>
+        </w:rPr>
+        <w:t>Appl Microbiol Biotechnol</w:t>
+      </w:r>
+      <w:r>
+        <w:rPr>
+          <w:rFonts w:ascii="Times New Roman" w:hAnsi="Times New Roman" w:cs="Times New Roman"/>
+        </w:rPr>
+        <w:t xml:space="preserve"> </w:t>
       </w:r>
       <w:r>
         <w:rPr>
           <w:rFonts w:ascii="Times New Roman" w:hAnsi="Times New Roman" w:cs="Times New Roman"/>
           <w:b/>
         </w:rPr>
-        <w:t>40</w:t>
-      </w:r>
-      <w:r>
-        <w:rPr>
-          <w:rFonts w:ascii="Times New Roman" w:hAnsi="Times New Roman" w:cs="Times New Roman"/>
-        </w:rPr>
-        <w:t>: 269–282.</w:t>
+        <w:t>91</w:t>
+      </w:r>
+      <w:r>
+        <w:rPr>
+          <w:rFonts w:ascii="Times New Roman" w:hAnsi="Times New Roman" w:cs="Times New Roman"/>
+        </w:rPr>
+        <w:t xml:space="preserve">: 1477–1461. </w:t>
       </w:r>
     </w:p>
     <w:p>
@@ -24285,28 +24586,46 @@
           <w:rFonts w:ascii="Times New Roman" w:hAnsi="Times New Roman" w:cs="Times New Roman"/>
         </w:rPr>
         <w:lastRenderedPageBreak/>
-        <w:t xml:space="preserve">Van Trappen S, Mergaert J, Van Eygen S, Dawyndt P, Cnockaert MC, Swing J. (2002) Diversity of 746 heterotrophic bacteria isolated from microbial mats from </w:t>
+        <w:t>Tian F, Yu Y, Chen B, Li H, Yao Y</w:t>
+      </w:r>
+      <w:r>
+        <w:rPr>
+          <w:rFonts w:ascii="Times New Roman" w:hAnsi="Times New Roman" w:cs="Times New Roman"/>
+        </w:rPr>
+        <w:t>-F</w:t>
+      </w:r>
+      <w:r>
+        <w:rPr>
+          <w:rFonts w:ascii="Times New Roman" w:hAnsi="Times New Roman" w:cs="Times New Roman"/>
+        </w:rPr>
+        <w:t>, Guo X-K</w:t>
+      </w:r>
+      <w:r>
+        <w:rPr>
+          <w:rFonts w:ascii="Times New Roman" w:hAnsi="Times New Roman" w:cs="Times New Roman"/>
+        </w:rPr>
+        <w:t xml:space="preserve">. </w:t>
       </w:r>
       <w:proofErr w:type="gramStart"/>
       <w:r>
         <w:rPr>
           <w:rFonts w:ascii="Times New Roman" w:hAnsi="Times New Roman" w:cs="Times New Roman"/>
         </w:rPr>
-        <w:t>ten Antarctic lakes</w:t>
+        <w:t>(2009) Bacterial, archaeal and eukaryotic diversity in Artic sediment as revealed by 16S rRNA and 18S rRNA gene clone libraries analysis.</w:t>
       </w:r>
       <w:proofErr w:type="gramEnd"/>
       <w:r>
         <w:rPr>
           <w:rFonts w:ascii="Times New Roman" w:hAnsi="Times New Roman" w:cs="Times New Roman"/>
         </w:rPr>
-        <w:t xml:space="preserve">. </w:t>
-      </w:r>
-      <w:r>
-        <w:rPr>
-          <w:rFonts w:ascii="Times New Roman" w:hAnsi="Times New Roman" w:cs="Times New Roman"/>
-          <w:i/>
-        </w:rPr>
-        <w:t>System Appl Microbiol</w:t>
+        <w:t xml:space="preserve"> </w:t>
+      </w:r>
+      <w:r>
+        <w:rPr>
+          <w:rFonts w:ascii="Times New Roman" w:hAnsi="Times New Roman" w:cs="Times New Roman"/>
+          <w:i/>
+        </w:rPr>
+        <w:t>Polar Biol</w:t>
       </w:r>
       <w:r>
         <w:rPr>
@@ -24319,13 +24638,13 @@
           <w:rFonts w:ascii="Times New Roman" w:hAnsi="Times New Roman" w:cs="Times New Roman"/>
           <w:b/>
         </w:rPr>
-        <w:t>25</w:t>
-      </w:r>
-      <w:r>
-        <w:rPr>
-          <w:rFonts w:ascii="Times New Roman" w:hAnsi="Times New Roman" w:cs="Times New Roman"/>
-        </w:rPr>
-        <w:t>: 603–610.</w:t>
+        <w:t>32</w:t>
+      </w:r>
+      <w:r>
+        <w:rPr>
+          <w:rFonts w:ascii="Times New Roman" w:hAnsi="Times New Roman" w:cs="Times New Roman"/>
+        </w:rPr>
+        <w:t>: 93–103.</w:t>
       </w:r>
     </w:p>
     <w:p>
@@ -24339,52 +24658,27 @@
         <w:rPr>
           <w:rFonts w:ascii="Times New Roman" w:hAnsi="Times New Roman" w:cs="Times New Roman"/>
         </w:rPr>
-        <w:t xml:space="preserve">Venter JC, Remington K, Heidelberg JF, Halpern AL, Rusch D, Eisen JA </w:t>
-      </w:r>
-      <w:r>
-        <w:rPr>
-          <w:rFonts w:ascii="Times New Roman" w:hAnsi="Times New Roman" w:cs="Times New Roman"/>
-          <w:i/>
-        </w:rPr>
-        <w:t>et al</w:t>
-      </w:r>
-      <w:r>
-        <w:rPr>
-          <w:rFonts w:ascii="Times New Roman" w:hAnsi="Times New Roman" w:cs="Times New Roman"/>
-        </w:rPr>
-        <w:t>. (2004)</w:t>
-      </w:r>
-      <w:r>
-        <w:rPr>
-          <w:rFonts w:ascii="Times New Roman" w:hAnsi="Times New Roman" w:cs="Times New Roman"/>
-        </w:rPr>
-        <w:t xml:space="preserve"> Environmental genome shotgun sequencing of the Sargasso Sea. </w:t>
-      </w:r>
-      <w:r>
-        <w:rPr>
-          <w:rFonts w:ascii="Times New Roman" w:hAnsi="Times New Roman" w:cs="Times New Roman"/>
-          <w:i/>
-        </w:rPr>
-        <w:t>Science</w:t>
-      </w:r>
-      <w:r>
-        <w:rPr>
-          <w:rFonts w:ascii="Times New Roman" w:hAnsi="Times New Roman" w:cs="Times New Roman"/>
-        </w:rPr>
-        <w:t xml:space="preserve"> </w:t>
+        <w:t xml:space="preserve">Unrein F, Izaguirre I, Massana R, Balagué V, Gasol JM. (2005) Nanoplankton assemblages in maritime Antarctic lakes: characterisation and molecular fingerprinting comparison. </w:t>
+      </w:r>
+      <w:r>
+        <w:rPr>
+          <w:rFonts w:ascii="Times New Roman" w:hAnsi="Times New Roman" w:cs="Times New Roman"/>
+          <w:i/>
+        </w:rPr>
+        <w:t xml:space="preserve">Aquat Microb Ecol </w:t>
       </w:r>
       <w:r>
         <w:rPr>
           <w:rFonts w:ascii="Times New Roman" w:hAnsi="Times New Roman" w:cs="Times New Roman"/>
           <w:b/>
         </w:rPr>
-        <w:t>304</w:t>
-      </w:r>
-      <w:r>
-        <w:rPr>
-          <w:rFonts w:ascii="Times New Roman" w:hAnsi="Times New Roman" w:cs="Times New Roman"/>
-        </w:rPr>
-        <w:t>: 66–74.</w:t>
+        <w:t>40</w:t>
+      </w:r>
+      <w:r>
+        <w:rPr>
+          <w:rFonts w:ascii="Times New Roman" w:hAnsi="Times New Roman" w:cs="Times New Roman"/>
+        </w:rPr>
+        <w:t>: 269–282.</w:t>
       </w:r>
     </w:p>
     <w:p>
@@ -24392,42 +24686,34 @@
         <w:spacing w:line="240" w:lineRule="auto"/>
         <w:rPr>
           <w:rFonts w:ascii="Times New Roman" w:hAnsi="Times New Roman" w:cs="Times New Roman"/>
-          <w:i/>
         </w:rPr>
       </w:pPr>
+      <w:r>
+        <w:rPr>
+          <w:rFonts w:ascii="Times New Roman" w:hAnsi="Times New Roman" w:cs="Times New Roman"/>
+        </w:rPr>
+        <w:t xml:space="preserve">Van Trappen S, Mergaert J, Van Eygen S, Dawyndt P, Cnockaert MC, Swing J. (2002) Diversity of 746 heterotrophic bacteria isolated from microbial mats from </w:t>
+      </w:r>
       <w:proofErr w:type="gramStart"/>
       <w:r>
         <w:rPr>
           <w:rFonts w:ascii="Times New Roman" w:hAnsi="Times New Roman" w:cs="Times New Roman"/>
         </w:rPr>
-        <w:t xml:space="preserve">Wagner-Döbler I and Biebl H. (2006) Environmental biology of the marine </w:t>
-      </w:r>
-      <w:r>
-        <w:rPr>
-          <w:rFonts w:ascii="Times New Roman" w:hAnsi="Times New Roman" w:cs="Times New Roman"/>
-          <w:i/>
-        </w:rPr>
-        <w:t xml:space="preserve">Roseobacter </w:t>
-      </w:r>
-      <w:r>
-        <w:rPr>
-          <w:rFonts w:ascii="Times New Roman" w:hAnsi="Times New Roman" w:cs="Times New Roman"/>
-        </w:rPr>
-        <w:t>lineage.</w:t>
+        <w:t>ten Antarctic lakes</w:t>
       </w:r>
       <w:proofErr w:type="gramEnd"/>
       <w:r>
         <w:rPr>
           <w:rFonts w:ascii="Times New Roman" w:hAnsi="Times New Roman" w:cs="Times New Roman"/>
         </w:rPr>
-        <w:t xml:space="preserve"> </w:t>
-      </w:r>
-      <w:r>
-        <w:rPr>
-          <w:rFonts w:ascii="Times New Roman" w:hAnsi="Times New Roman" w:cs="Times New Roman"/>
-          <w:i/>
-        </w:rPr>
-        <w:t>Ann Rev Microbiol</w:t>
+        <w:t xml:space="preserve">. </w:t>
+      </w:r>
+      <w:r>
+        <w:rPr>
+          <w:rFonts w:ascii="Times New Roman" w:hAnsi="Times New Roman" w:cs="Times New Roman"/>
+          <w:i/>
+        </w:rPr>
+        <w:t>System Appl Microbiol</w:t>
       </w:r>
       <w:r>
         <w:rPr>
@@ -24440,13 +24726,13 @@
           <w:rFonts w:ascii="Times New Roman" w:hAnsi="Times New Roman" w:cs="Times New Roman"/>
           <w:b/>
         </w:rPr>
-        <w:t>60</w:t>
-      </w:r>
-      <w:r>
-        <w:rPr>
-          <w:rFonts w:ascii="Times New Roman" w:hAnsi="Times New Roman" w:cs="Times New Roman"/>
-        </w:rPr>
-        <w:t xml:space="preserve">: 255–280. </w:t>
+        <w:t>25</w:t>
+      </w:r>
+      <w:r>
+        <w:rPr>
+          <w:rFonts w:ascii="Times New Roman" w:hAnsi="Times New Roman" w:cs="Times New Roman"/>
+        </w:rPr>
+        <w:t>: 603–610.</w:t>
       </w:r>
     </w:p>
     <w:p>
@@ -24456,93 +24742,56 @@
           <w:rFonts w:ascii="Times New Roman" w:hAnsi="Times New Roman" w:cs="Times New Roman"/>
         </w:rPr>
       </w:pPr>
-      <w:proofErr w:type="gramStart"/>
-      <w:r>
-        <w:rPr>
-          <w:rFonts w:ascii="Times New Roman" w:hAnsi="Times New Roman" w:cs="Times New Roman"/>
-        </w:rPr>
-        <w:t>Wang Q</w:t>
-      </w:r>
-      <w:r>
-        <w:rPr>
-          <w:rFonts w:ascii="Times New Roman" w:hAnsi="Times New Roman" w:cs="Times New Roman"/>
-        </w:rPr>
-        <w:t>,</w:t>
-      </w:r>
-      <w:r>
-        <w:rPr>
-          <w:rFonts w:ascii="Times New Roman" w:hAnsi="Times New Roman" w:cs="Times New Roman"/>
-        </w:rPr>
-        <w:t xml:space="preserve"> </w:t>
-      </w:r>
-      <w:r>
-        <w:rPr>
-          <w:rFonts w:ascii="Times New Roman" w:hAnsi="Times New Roman" w:cs="Times New Roman"/>
-        </w:rPr>
-        <w:t>Garrity GM, Tiedje JM, Cole JR</w:t>
-      </w:r>
-      <w:r>
-        <w:rPr>
-          <w:rFonts w:ascii="Times New Roman" w:hAnsi="Times New Roman" w:cs="Times New Roman"/>
-        </w:rPr>
-        <w:t>.</w:t>
-      </w:r>
-      <w:r>
-        <w:rPr>
-          <w:rFonts w:ascii="Times New Roman" w:hAnsi="Times New Roman" w:cs="Times New Roman"/>
-        </w:rPr>
-        <w:t xml:space="preserve"> (2007) Naïve Bayesian classifier for rapid assignment of rRNA sequences into new bacterial taxonomy.</w:t>
-      </w:r>
-      <w:proofErr w:type="gramEnd"/>
-      <w:r>
-        <w:rPr>
-          <w:rFonts w:ascii="Times New Roman" w:hAnsi="Times New Roman" w:cs="Times New Roman"/>
-        </w:rPr>
-        <w:t xml:space="preserve"> </w:t>
-      </w:r>
-      <w:r>
-        <w:rPr>
-          <w:rFonts w:ascii="Times New Roman" w:hAnsi="Times New Roman" w:cs="Times New Roman"/>
-          <w:i/>
-        </w:rPr>
-        <w:t>Appl Environ Microbiol</w:t>
+      <w:r>
+        <w:rPr>
+          <w:rFonts w:ascii="Times New Roman" w:hAnsi="Times New Roman" w:cs="Times New Roman"/>
+        </w:rPr>
+        <w:t xml:space="preserve">Venter JC, Remington K, Heidelberg JF, Halpern AL, Rusch D, Eisen JA </w:t>
+      </w:r>
+      <w:r>
+        <w:rPr>
+          <w:rFonts w:ascii="Times New Roman" w:hAnsi="Times New Roman" w:cs="Times New Roman"/>
+          <w:i/>
+        </w:rPr>
+        <w:t>et al</w:t>
+      </w:r>
+      <w:r>
+        <w:rPr>
+          <w:rFonts w:ascii="Times New Roman" w:hAnsi="Times New Roman" w:cs="Times New Roman"/>
+        </w:rPr>
+        <w:t>. (2004)</w:t>
+      </w:r>
+      <w:r>
+        <w:rPr>
+          <w:rFonts w:ascii="Times New Roman" w:hAnsi="Times New Roman" w:cs="Times New Roman"/>
+        </w:rPr>
+        <w:t xml:space="preserve"> Environmental genome shotgun sequencing of the Sargasso Sea. </w:t>
+      </w:r>
+      <w:r>
+        <w:rPr>
+          <w:rFonts w:ascii="Times New Roman" w:hAnsi="Times New Roman" w:cs="Times New Roman"/>
+          <w:i/>
+        </w:rPr>
+        <w:t>Science</w:t>
+      </w:r>
+      <w:r>
+        <w:rPr>
+          <w:rFonts w:ascii="Times New Roman" w:hAnsi="Times New Roman" w:cs="Times New Roman"/>
+        </w:rPr>
+        <w:t xml:space="preserve"> </w:t>
       </w:r>
       <w:r>
         <w:rPr>
           <w:rFonts w:ascii="Times New Roman" w:hAnsi="Times New Roman" w:cs="Times New Roman"/>
           <w:b/>
         </w:rPr>
-        <w:t xml:space="preserve"> 73</w:t>
-      </w:r>
-      <w:r>
-        <w:rPr>
-          <w:rFonts w:ascii="Times New Roman" w:hAnsi="Times New Roman" w:cs="Times New Roman"/>
-        </w:rPr>
-        <w:t>:</w:t>
-      </w:r>
-      <w:r>
-        <w:rPr>
-          <w:rFonts w:ascii="Times New Roman" w:hAnsi="Times New Roman" w:cs="Times New Roman"/>
-        </w:rPr>
-        <w:t xml:space="preserve"> </w:t>
-      </w:r>
-      <w:r>
-        <w:rPr>
-          <w:rFonts w:ascii="Times New Roman" w:hAnsi="Times New Roman" w:cs="Times New Roman"/>
-        </w:rPr>
-        <w:t>5261–526</w:t>
-      </w:r>
-      <w:r>
-        <w:rPr>
-          <w:rFonts w:ascii="Times New Roman" w:hAnsi="Times New Roman" w:cs="Times New Roman"/>
-        </w:rPr>
-        <w:t>7</w:t>
-      </w:r>
-      <w:r>
-        <w:rPr>
-          <w:rFonts w:ascii="Times New Roman" w:hAnsi="Times New Roman" w:cs="Times New Roman"/>
-        </w:rPr>
-        <w:t>.</w:t>
+        <w:t>304</w:t>
+      </w:r>
+      <w:r>
+        <w:rPr>
+          <w:rFonts w:ascii="Times New Roman" w:hAnsi="Times New Roman" w:cs="Times New Roman"/>
+        </w:rPr>
+        <w:t>: 66–74.</w:t>
       </w:r>
     </w:p>
     <w:p>
@@ -24550,26 +24799,42 @@
         <w:spacing w:line="240" w:lineRule="auto"/>
         <w:rPr>
           <w:rFonts w:ascii="Times New Roman" w:hAnsi="Times New Roman" w:cs="Times New Roman"/>
+          <w:i/>
         </w:rPr>
       </w:pPr>
-      <w:r>
-        <w:rPr>
-          <w:rFonts w:ascii="Times New Roman" w:hAnsi="Times New Roman" w:cs="Times New Roman"/>
-        </w:rPr>
-        <w:t>*</w:t>
-      </w:r>
-      <w:r>
-        <w:rPr>
-          <w:rFonts w:ascii="Times New Roman" w:hAnsi="Times New Roman" w:cs="Times New Roman"/>
-        </w:rPr>
-        <w:t xml:space="preserve">Wu J, Mao X, Cai T, Luo J, Wei L. (2006) KOBAS server: a web-based platform for automated annotation and pathway identification. </w:t>
-      </w:r>
-      <w:r>
-        <w:rPr>
-          <w:rFonts w:ascii="Times New Roman" w:hAnsi="Times New Roman" w:cs="Times New Roman"/>
-          <w:i/>
-        </w:rPr>
-        <w:t>Nucleic Acids Res</w:t>
+      <w:proofErr w:type="gramStart"/>
+      <w:r>
+        <w:rPr>
+          <w:rFonts w:ascii="Times New Roman" w:hAnsi="Times New Roman" w:cs="Times New Roman"/>
+        </w:rPr>
+        <w:t xml:space="preserve">Wagner-Döbler I and Biebl H. (2006) Environmental biology of the marine </w:t>
+      </w:r>
+      <w:r>
+        <w:rPr>
+          <w:rFonts w:ascii="Times New Roman" w:hAnsi="Times New Roman" w:cs="Times New Roman"/>
+          <w:i/>
+        </w:rPr>
+        <w:t xml:space="preserve">Roseobacter </w:t>
+      </w:r>
+      <w:r>
+        <w:rPr>
+          <w:rFonts w:ascii="Times New Roman" w:hAnsi="Times New Roman" w:cs="Times New Roman"/>
+        </w:rPr>
+        <w:t>lineage.</w:t>
+      </w:r>
+      <w:proofErr w:type="gramEnd"/>
+      <w:r>
+        <w:rPr>
+          <w:rFonts w:ascii="Times New Roman" w:hAnsi="Times New Roman" w:cs="Times New Roman"/>
+        </w:rPr>
+        <w:t xml:space="preserve"> </w:t>
+      </w:r>
+      <w:r>
+        <w:rPr>
+          <w:rFonts w:ascii="Times New Roman" w:hAnsi="Times New Roman" w:cs="Times New Roman"/>
+          <w:i/>
+        </w:rPr>
+        <w:t>Ann Rev Microbiol</w:t>
       </w:r>
       <w:r>
         <w:rPr>
@@ -24582,19 +24847,13 @@
           <w:rFonts w:ascii="Times New Roman" w:hAnsi="Times New Roman" w:cs="Times New Roman"/>
           <w:b/>
         </w:rPr>
-        <w:t>34</w:t>
-      </w:r>
-      <w:r>
-        <w:rPr>
-          <w:rFonts w:ascii="Times New Roman" w:hAnsi="Times New Roman" w:cs="Times New Roman"/>
-        </w:rPr>
-        <w:t>: W720–</w:t>
-      </w:r>
-      <w:r>
-        <w:rPr>
-          <w:rFonts w:ascii="Times New Roman" w:hAnsi="Times New Roman" w:cs="Times New Roman"/>
-        </w:rPr>
-        <w:t>W724.</w:t>
+        <w:t>60</w:t>
+      </w:r>
+      <w:r>
+        <w:rPr>
+          <w:rFonts w:ascii="Times New Roman" w:hAnsi="Times New Roman" w:cs="Times New Roman"/>
+        </w:rPr>
+        <w:t xml:space="preserve">: 255–280. </w:t>
       </w:r>
     </w:p>
     <w:p>
@@ -24604,37 +24863,93 @@
           <w:rFonts w:ascii="Times New Roman" w:hAnsi="Times New Roman" w:cs="Times New Roman"/>
         </w:rPr>
       </w:pPr>
-      <w:r>
-        <w:rPr>
-          <w:rFonts w:ascii="Times New Roman" w:hAnsi="Times New Roman" w:cs="Times New Roman"/>
-        </w:rPr>
-        <w:t xml:space="preserve">Xie C, Mao X, Huang J, Ding Y, Wu J, Dong S, Kong L, Gao G, Li CY, Wei L. (2011) KOBAS 2.0: a web server for annotation and identification of enriched pathways and diseases. </w:t>
-      </w:r>
-      <w:r>
-        <w:rPr>
-          <w:rFonts w:ascii="Times New Roman" w:hAnsi="Times New Roman" w:cs="Times New Roman"/>
-          <w:i/>
-        </w:rPr>
-        <w:t>Nucleic Acids Res</w:t>
-      </w:r>
-      <w:r>
-        <w:rPr>
-          <w:rFonts w:ascii="Times New Roman" w:hAnsi="Times New Roman" w:cs="Times New Roman"/>
-        </w:rPr>
-        <w:t xml:space="preserve"> </w:t>
+      <w:proofErr w:type="gramStart"/>
+      <w:r>
+        <w:rPr>
+          <w:rFonts w:ascii="Times New Roman" w:hAnsi="Times New Roman" w:cs="Times New Roman"/>
+        </w:rPr>
+        <w:t>Wang Q</w:t>
+      </w:r>
+      <w:r>
+        <w:rPr>
+          <w:rFonts w:ascii="Times New Roman" w:hAnsi="Times New Roman" w:cs="Times New Roman"/>
+        </w:rPr>
+        <w:t>,</w:t>
+      </w:r>
+      <w:r>
+        <w:rPr>
+          <w:rFonts w:ascii="Times New Roman" w:hAnsi="Times New Roman" w:cs="Times New Roman"/>
+        </w:rPr>
+        <w:t xml:space="preserve"> </w:t>
+      </w:r>
+      <w:r>
+        <w:rPr>
+          <w:rFonts w:ascii="Times New Roman" w:hAnsi="Times New Roman" w:cs="Times New Roman"/>
+        </w:rPr>
+        <w:t>Garrity GM, Tiedje JM, Cole JR</w:t>
+      </w:r>
+      <w:r>
+        <w:rPr>
+          <w:rFonts w:ascii="Times New Roman" w:hAnsi="Times New Roman" w:cs="Times New Roman"/>
+        </w:rPr>
+        <w:t>.</w:t>
+      </w:r>
+      <w:r>
+        <w:rPr>
+          <w:rFonts w:ascii="Times New Roman" w:hAnsi="Times New Roman" w:cs="Times New Roman"/>
+        </w:rPr>
+        <w:t xml:space="preserve"> (2007) Naïve Bayesian classifier for rapid assignment of rRNA sequences into new bacterial taxonomy.</w:t>
+      </w:r>
+      <w:proofErr w:type="gramEnd"/>
+      <w:r>
+        <w:rPr>
+          <w:rFonts w:ascii="Times New Roman" w:hAnsi="Times New Roman" w:cs="Times New Roman"/>
+        </w:rPr>
+        <w:t xml:space="preserve"> </w:t>
+      </w:r>
+      <w:r>
+        <w:rPr>
+          <w:rFonts w:ascii="Times New Roman" w:hAnsi="Times New Roman" w:cs="Times New Roman"/>
+          <w:i/>
+        </w:rPr>
+        <w:t>Appl Environ Microbiol</w:t>
       </w:r>
       <w:r>
         <w:rPr>
           <w:rFonts w:ascii="Times New Roman" w:hAnsi="Times New Roman" w:cs="Times New Roman"/>
           <w:b/>
         </w:rPr>
-        <w:t>39</w:t>
-      </w:r>
-      <w:r>
-        <w:rPr>
-          <w:rFonts w:ascii="Times New Roman" w:hAnsi="Times New Roman" w:cs="Times New Roman"/>
-        </w:rPr>
-        <w:t>: W316–W322.</w:t>
+        <w:t xml:space="preserve"> 73</w:t>
+      </w:r>
+      <w:r>
+        <w:rPr>
+          <w:rFonts w:ascii="Times New Roman" w:hAnsi="Times New Roman" w:cs="Times New Roman"/>
+        </w:rPr>
+        <w:t>:</w:t>
+      </w:r>
+      <w:r>
+        <w:rPr>
+          <w:rFonts w:ascii="Times New Roman" w:hAnsi="Times New Roman" w:cs="Times New Roman"/>
+        </w:rPr>
+        <w:t xml:space="preserve"> </w:t>
+      </w:r>
+      <w:r>
+        <w:rPr>
+          <w:rFonts w:ascii="Times New Roman" w:hAnsi="Times New Roman" w:cs="Times New Roman"/>
+        </w:rPr>
+        <w:t>5261–526</w:t>
+      </w:r>
+      <w:r>
+        <w:rPr>
+          <w:rFonts w:ascii="Times New Roman" w:hAnsi="Times New Roman" w:cs="Times New Roman"/>
+        </w:rPr>
+        <w:t>7</w:t>
+      </w:r>
+      <w:r>
+        <w:rPr>
+          <w:rFonts w:ascii="Times New Roman" w:hAnsi="Times New Roman" w:cs="Times New Roman"/>
+        </w:rPr>
+        <w:t>.</w:t>
       </w:r>
     </w:p>
     <w:p>
@@ -24648,40 +24963,20 @@
         <w:rPr>
           <w:rFonts w:ascii="Times New Roman" w:hAnsi="Times New Roman" w:cs="Times New Roman"/>
         </w:rPr>
-        <w:t xml:space="preserve">Xing P, Hahn MW, Wu QL. (2009) Low taxon richness of bacterioplankton in high-altitude lakes of the eastern Tibetan Plateau, with a predominance of </w:t>
-      </w:r>
-      <w:r>
-        <w:rPr>
-          <w:rFonts w:ascii="Times New Roman" w:hAnsi="Times New Roman" w:cs="Times New Roman"/>
-          <w:i/>
-        </w:rPr>
-        <w:t>Bacteroidetes</w:t>
-      </w:r>
-      <w:r>
-        <w:rPr>
-          <w:rFonts w:ascii="Times New Roman" w:hAnsi="Times New Roman" w:cs="Times New Roman"/>
-        </w:rPr>
-        <w:t xml:space="preserve"> and </w:t>
-      </w:r>
-      <w:r>
-        <w:rPr>
-          <w:rFonts w:ascii="Times New Roman" w:hAnsi="Times New Roman" w:cs="Times New Roman"/>
-          <w:i/>
-        </w:rPr>
-        <w:t>Synechoccocus</w:t>
-      </w:r>
-      <w:r>
-        <w:rPr>
-          <w:rFonts w:ascii="Times New Roman" w:hAnsi="Times New Roman" w:cs="Times New Roman"/>
-        </w:rPr>
-        <w:t xml:space="preserve"> spp. </w:t>
-      </w:r>
-      <w:r>
-        <w:rPr>
-          <w:rFonts w:ascii="Times New Roman" w:hAnsi="Times New Roman" w:cs="Times New Roman"/>
-          <w:i/>
-        </w:rPr>
-        <w:t>Appl Environ Microbiol</w:t>
+        <w:t>*</w:t>
+      </w:r>
+      <w:r>
+        <w:rPr>
+          <w:rFonts w:ascii="Times New Roman" w:hAnsi="Times New Roman" w:cs="Times New Roman"/>
+        </w:rPr>
+        <w:t xml:space="preserve">Wu J, Mao X, Cai T, Luo J, Wei L. (2006) KOBAS server: a web-based platform for automated annotation and pathway identification. </w:t>
+      </w:r>
+      <w:r>
+        <w:rPr>
+          <w:rFonts w:ascii="Times New Roman" w:hAnsi="Times New Roman" w:cs="Times New Roman"/>
+          <w:i/>
+        </w:rPr>
+        <w:t>Nucleic Acids Res</w:t>
       </w:r>
       <w:r>
         <w:rPr>
@@ -24694,13 +24989,19 @@
           <w:rFonts w:ascii="Times New Roman" w:hAnsi="Times New Roman" w:cs="Times New Roman"/>
           <w:b/>
         </w:rPr>
-        <w:t>75</w:t>
-      </w:r>
-      <w:r>
-        <w:rPr>
-          <w:rFonts w:ascii="Times New Roman" w:hAnsi="Times New Roman" w:cs="Times New Roman"/>
-        </w:rPr>
-        <w:t>: 7017–7025.</w:t>
+        <w:t>34</w:t>
+      </w:r>
+      <w:r>
+        <w:rPr>
+          <w:rFonts w:ascii="Times New Roman" w:hAnsi="Times New Roman" w:cs="Times New Roman"/>
+        </w:rPr>
+        <w:t>: W720–</w:t>
+      </w:r>
+      <w:r>
+        <w:rPr>
+          <w:rFonts w:ascii="Times New Roman" w:hAnsi="Times New Roman" w:cs="Times New Roman"/>
+        </w:rPr>
+        <w:t>W724.</w:t>
       </w:r>
     </w:p>
     <w:p>
@@ -24714,14 +25015,14 @@
         <w:rPr>
           <w:rFonts w:ascii="Times New Roman" w:hAnsi="Times New Roman" w:cs="Times New Roman"/>
         </w:rPr>
-        <w:t xml:space="preserve">Yamane K, Hattori Y, Ohtagaki H, Fujiwara K. (2011) Microbial diversity with dominance of 16S rRNA genes sequences with high GC contents at 74 and 98°C subsurface crude oil deposits in Japan. </w:t>
-      </w:r>
-      <w:r>
-        <w:rPr>
-          <w:rFonts w:ascii="Times New Roman" w:hAnsi="Times New Roman" w:cs="Times New Roman"/>
-          <w:i/>
-        </w:rPr>
-        <w:t>FEMS Microbiol Ecol</w:t>
+        <w:t xml:space="preserve">Xie C, Mao X, Huang J, Ding Y, Wu J, Dong S, Kong L, Gao G, Li CY, Wei L. (2011) KOBAS 2.0: a web server for annotation and identification of enriched pathways and diseases. </w:t>
+      </w:r>
+      <w:r>
+        <w:rPr>
+          <w:rFonts w:ascii="Times New Roman" w:hAnsi="Times New Roman" w:cs="Times New Roman"/>
+          <w:i/>
+        </w:rPr>
+        <w:t>Nucleic Acids Res</w:t>
       </w:r>
       <w:r>
         <w:rPr>
@@ -24734,13 +25035,13 @@
           <w:rFonts w:ascii="Times New Roman" w:hAnsi="Times New Roman" w:cs="Times New Roman"/>
           <w:b/>
         </w:rPr>
-        <w:t>76</w:t>
-      </w:r>
-      <w:r>
-        <w:rPr>
-          <w:rFonts w:ascii="Times New Roman" w:hAnsi="Times New Roman" w:cs="Times New Roman"/>
-        </w:rPr>
-        <w:t>: 220–235.</w:t>
+        <w:t>39</w:t>
+      </w:r>
+      <w:r>
+        <w:rPr>
+          <w:rFonts w:ascii="Times New Roman" w:hAnsi="Times New Roman" w:cs="Times New Roman"/>
+        </w:rPr>
+        <w:t>: W316–W322.</w:t>
       </w:r>
     </w:p>
     <w:p>
@@ -24754,14 +25055,40 @@
         <w:rPr>
           <w:rFonts w:ascii="Times New Roman" w:hAnsi="Times New Roman" w:cs="Times New Roman"/>
         </w:rPr>
-        <w:t xml:space="preserve">Yanagibayashi M, Nogi Y, Li L, Kato C. (1999) Changes in the microbial community in Japan Trench sediment from a depth of 6292 m during cultivation without decompression. </w:t>
-      </w:r>
-      <w:r>
-        <w:rPr>
-          <w:rFonts w:ascii="Times New Roman" w:hAnsi="Times New Roman" w:cs="Times New Roman"/>
-          <w:i/>
-        </w:rPr>
-        <w:t>FEMS Microbiol Lett</w:t>
+        <w:t xml:space="preserve">Xing P, Hahn MW, Wu QL. (2009) Low taxon richness of bacterioplankton in high-altitude lakes of the eastern Tibetan Plateau, with a predominance of </w:t>
+      </w:r>
+      <w:r>
+        <w:rPr>
+          <w:rFonts w:ascii="Times New Roman" w:hAnsi="Times New Roman" w:cs="Times New Roman"/>
+          <w:i/>
+        </w:rPr>
+        <w:t>Bacteroidetes</w:t>
+      </w:r>
+      <w:r>
+        <w:rPr>
+          <w:rFonts w:ascii="Times New Roman" w:hAnsi="Times New Roman" w:cs="Times New Roman"/>
+        </w:rPr>
+        <w:t xml:space="preserve"> and </w:t>
+      </w:r>
+      <w:r>
+        <w:rPr>
+          <w:rFonts w:ascii="Times New Roman" w:hAnsi="Times New Roman" w:cs="Times New Roman"/>
+          <w:i/>
+        </w:rPr>
+        <w:t>Synechoccocus</w:t>
+      </w:r>
+      <w:r>
+        <w:rPr>
+          <w:rFonts w:ascii="Times New Roman" w:hAnsi="Times New Roman" w:cs="Times New Roman"/>
+        </w:rPr>
+        <w:t xml:space="preserve"> spp. </w:t>
+      </w:r>
+      <w:r>
+        <w:rPr>
+          <w:rFonts w:ascii="Times New Roman" w:hAnsi="Times New Roman" w:cs="Times New Roman"/>
+          <w:i/>
+        </w:rPr>
+        <w:t>Appl Environ Microbiol</w:t>
       </w:r>
       <w:r>
         <w:rPr>
@@ -24774,13 +25101,13 @@
           <w:rFonts w:ascii="Times New Roman" w:hAnsi="Times New Roman" w:cs="Times New Roman"/>
           <w:b/>
         </w:rPr>
-        <w:t>170</w:t>
-      </w:r>
-      <w:r>
-        <w:rPr>
-          <w:rFonts w:ascii="Times New Roman" w:hAnsi="Times New Roman" w:cs="Times New Roman"/>
-        </w:rPr>
-        <w:t>: 271–279.</w:t>
+        <w:t>75</w:t>
+      </w:r>
+      <w:r>
+        <w:rPr>
+          <w:rFonts w:ascii="Times New Roman" w:hAnsi="Times New Roman" w:cs="Times New Roman"/>
+        </w:rPr>
+        <w:t>: 7017–7025.</w:t>
       </w:r>
     </w:p>
     <w:p>
@@ -24790,78 +25117,18 @@
           <w:rFonts w:ascii="Times New Roman" w:hAnsi="Times New Roman" w:cs="Times New Roman"/>
         </w:rPr>
       </w:pPr>
-      <w:proofErr w:type="gramStart"/>
-      <w:r>
-        <w:rPr>
-          <w:rFonts w:ascii="Times New Roman" w:hAnsi="Times New Roman" w:cs="Times New Roman"/>
-        </w:rPr>
-        <w:t>Yau S</w:t>
-      </w:r>
-      <w:r>
-        <w:rPr>
-          <w:rFonts w:ascii="Times New Roman" w:hAnsi="Times New Roman" w:cs="Times New Roman"/>
-        </w:rPr>
-        <w:t>,</w:t>
-      </w:r>
-      <w:r>
-        <w:rPr>
-          <w:rFonts w:ascii="Times New Roman" w:hAnsi="Times New Roman" w:cs="Times New Roman"/>
-        </w:rPr>
-        <w:t xml:space="preserve"> Lauro FM, DeMaere MZ, Brown MV, Thomas T, Raftery MJ</w:t>
-      </w:r>
-      <w:r>
-        <w:rPr>
-          <w:rFonts w:ascii="Times New Roman" w:hAnsi="Times New Roman" w:cs="Times New Roman"/>
-        </w:rPr>
-        <w:t xml:space="preserve"> </w:t>
-      </w:r>
-      <w:r>
-        <w:rPr>
-          <w:rFonts w:ascii="Times New Roman" w:hAnsi="Times New Roman" w:cs="Times New Roman"/>
-          <w:i/>
-        </w:rPr>
-        <w:t xml:space="preserve">et al. </w:t>
-      </w:r>
-      <w:r>
-        <w:rPr>
-          <w:rFonts w:ascii="Times New Roman" w:hAnsi="Times New Roman" w:cs="Times New Roman"/>
-        </w:rPr>
-        <w:t>(2011) Virophage control of antarctic algal host-virus dynamics.</w:t>
-      </w:r>
-      <w:proofErr w:type="gramEnd"/>
-      <w:r>
-        <w:rPr>
-          <w:rFonts w:ascii="Times New Roman" w:hAnsi="Times New Roman" w:cs="Times New Roman"/>
-        </w:rPr>
-        <w:t xml:space="preserve"> </w:t>
-      </w:r>
-      <w:r>
-        <w:rPr>
-          <w:rFonts w:ascii="Times New Roman" w:hAnsi="Times New Roman" w:cs="Times New Roman"/>
-          <w:i/>
-        </w:rPr>
-        <w:t xml:space="preserve">Proc </w:t>
-      </w:r>
-      <w:r>
-        <w:rPr>
-          <w:rFonts w:ascii="Times New Roman" w:hAnsi="Times New Roman" w:cs="Times New Roman"/>
-          <w:i/>
-        </w:rPr>
-        <w:t>Natl Acad</w:t>
-      </w:r>
-      <w:r>
-        <w:rPr>
-          <w:rFonts w:ascii="Times New Roman" w:hAnsi="Times New Roman" w:cs="Times New Roman"/>
-          <w:i/>
-        </w:rPr>
-        <w:t xml:space="preserve"> Sci</w:t>
-      </w:r>
-      <w:r>
-        <w:rPr>
-          <w:rFonts w:ascii="Times New Roman" w:hAnsi="Times New Roman" w:cs="Times New Roman"/>
-          <w:i/>
-        </w:rPr>
-        <w:t xml:space="preserve"> USA</w:t>
+      <w:r>
+        <w:rPr>
+          <w:rFonts w:ascii="Times New Roman" w:hAnsi="Times New Roman" w:cs="Times New Roman"/>
+        </w:rPr>
+        <w:t xml:space="preserve">Yamane K, Hattori Y, Ohtagaki H, Fujiwara K. (2011) Microbial diversity with dominance of 16S rRNA genes sequences with high GC contents at 74 and 98°C subsurface crude oil deposits in Japan. </w:t>
+      </w:r>
+      <w:r>
+        <w:rPr>
+          <w:rFonts w:ascii="Times New Roman" w:hAnsi="Times New Roman" w:cs="Times New Roman"/>
+          <w:i/>
+        </w:rPr>
+        <w:t>FEMS Microbiol Ecol</w:t>
       </w:r>
       <w:r>
         <w:rPr>
@@ -24874,32 +25141,13 @@
           <w:rFonts w:ascii="Times New Roman" w:hAnsi="Times New Roman" w:cs="Times New Roman"/>
           <w:b/>
         </w:rPr>
-        <w:t>108</w:t>
-      </w:r>
-      <w:r>
-        <w:rPr>
-          <w:rFonts w:ascii="Times New Roman" w:hAnsi="Times New Roman" w:cs="Times New Roman"/>
-        </w:rPr>
-        <w:t>: 6163</w:t>
-      </w:r>
-      <w:r>
-        <w:rPr>
-          <w:rFonts w:ascii="Times New Roman" w:hAnsi="Times New Roman" w:cs="Times New Roman"/>
-        </w:rPr>
-        <w:softHyphen/>
-        <w:t>–616</w:t>
-      </w:r>
-      <w:r>
-        <w:rPr>
-          <w:rFonts w:ascii="Times New Roman" w:hAnsi="Times New Roman" w:cs="Times New Roman"/>
-        </w:rPr>
-        <w:t>8</w:t>
-      </w:r>
-      <w:r>
-        <w:rPr>
-          <w:rFonts w:ascii="Times New Roman" w:hAnsi="Times New Roman" w:cs="Times New Roman"/>
-        </w:rPr>
-        <w:t>.</w:t>
+        <w:t>76</w:t>
+      </w:r>
+      <w:r>
+        <w:rPr>
+          <w:rFonts w:ascii="Times New Roman" w:hAnsi="Times New Roman" w:cs="Times New Roman"/>
+        </w:rPr>
+        <w:t>: 220–235.</w:t>
       </w:r>
     </w:p>
     <w:p>
@@ -24913,46 +25161,14 @@
         <w:rPr>
           <w:rFonts w:ascii="Times New Roman" w:hAnsi="Times New Roman" w:cs="Times New Roman"/>
         </w:rPr>
-        <w:t>Yilmaz P, Iversen MH, Hankeln W, Kottman R, Quast C,</w:t>
-      </w:r>
-      <w:r>
-        <w:rPr>
-          <w:rFonts w:ascii="Times New Roman" w:hAnsi="Times New Roman" w:cs="Times New Roman"/>
-        </w:rPr>
-        <w:t xml:space="preserve"> Glöckner FO.</w:t>
-      </w:r>
-      <w:r>
-        <w:rPr>
-          <w:rFonts w:ascii="Times New Roman" w:hAnsi="Times New Roman" w:cs="Times New Roman"/>
-        </w:rPr>
-        <w:t xml:space="preserve"> </w:t>
-      </w:r>
-      <w:proofErr w:type="gramStart"/>
-      <w:r>
-        <w:rPr>
-          <w:rFonts w:ascii="Times New Roman" w:hAnsi="Times New Roman" w:cs="Times New Roman"/>
-        </w:rPr>
-        <w:t>(2012)</w:t>
-      </w:r>
-      <w:r>
-        <w:rPr>
-          <w:rFonts w:ascii="Times New Roman" w:hAnsi="Times New Roman" w:cs="Times New Roman"/>
-        </w:rPr>
-        <w:t xml:space="preserve"> Ecological structuring of bacterial and archaeal taxa in surface ocean waters.</w:t>
-      </w:r>
-      <w:proofErr w:type="gramEnd"/>
-      <w:r>
-        <w:rPr>
-          <w:rFonts w:ascii="Times New Roman" w:hAnsi="Times New Roman" w:cs="Times New Roman"/>
-        </w:rPr>
-        <w:t xml:space="preserve"> </w:t>
-      </w:r>
-      <w:r>
-        <w:rPr>
-          <w:rFonts w:ascii="Times New Roman" w:hAnsi="Times New Roman" w:cs="Times New Roman"/>
-          <w:i/>
-        </w:rPr>
-        <w:t>FEMS Microbiol Ecol</w:t>
+        <w:t xml:space="preserve">Yanagibayashi M, Nogi Y, Li L, Kato C. (1999) Changes in the microbial community in Japan Trench sediment from a depth of 6292 m during cultivation without decompression. </w:t>
+      </w:r>
+      <w:r>
+        <w:rPr>
+          <w:rFonts w:ascii="Times New Roman" w:hAnsi="Times New Roman" w:cs="Times New Roman"/>
+          <w:i/>
+        </w:rPr>
+        <w:t>FEMS Microbiol Lett</w:t>
       </w:r>
       <w:r>
         <w:rPr>
@@ -24965,13 +25181,13 @@
           <w:rFonts w:ascii="Times New Roman" w:hAnsi="Times New Roman" w:cs="Times New Roman"/>
           <w:b/>
         </w:rPr>
-        <w:t>81</w:t>
-      </w:r>
-      <w:r>
-        <w:rPr>
-          <w:rFonts w:ascii="Times New Roman" w:hAnsi="Times New Roman" w:cs="Times New Roman"/>
-        </w:rPr>
-        <w:t>: 373–385.</w:t>
+        <w:t>170</w:t>
+      </w:r>
+      <w:r>
+        <w:rPr>
+          <w:rFonts w:ascii="Times New Roman" w:hAnsi="Times New Roman" w:cs="Times New Roman"/>
+        </w:rPr>
+        <w:t>: 271–279.</w:t>
       </w:r>
     </w:p>
     <w:p>
@@ -24981,45 +25197,78 @@
           <w:rFonts w:ascii="Times New Roman" w:hAnsi="Times New Roman" w:cs="Times New Roman"/>
         </w:rPr>
       </w:pPr>
-      <w:r>
-        <w:rPr>
-          <w:rFonts w:ascii="Times New Roman" w:hAnsi="Times New Roman" w:cs="Times New Roman"/>
-        </w:rPr>
-        <w:t xml:space="preserve">Yoon JH, Kang SJ, Jun YT, Oh TK. (2009) </w:t>
-      </w:r>
-      <w:r>
-        <w:rPr>
-          <w:rFonts w:ascii="Times New Roman" w:hAnsi="Times New Roman" w:cs="Times New Roman"/>
-          <w:i/>
-        </w:rPr>
-        <w:t>Psychroflexus salinarum</w:t>
-      </w:r>
-      <w:r>
-        <w:rPr>
-          <w:rFonts w:ascii="Times New Roman" w:hAnsi="Times New Roman" w:cs="Times New Roman"/>
-        </w:rPr>
-        <w:t xml:space="preserve"> sp. </w:t>
-      </w:r>
       <w:proofErr w:type="gramStart"/>
       <w:r>
         <w:rPr>
           <w:rFonts w:ascii="Times New Roman" w:hAnsi="Times New Roman" w:cs="Times New Roman"/>
         </w:rPr>
-        <w:t>nov</w:t>
+        <w:t>Yau S</w:t>
+      </w:r>
+      <w:r>
+        <w:rPr>
+          <w:rFonts w:ascii="Times New Roman" w:hAnsi="Times New Roman" w:cs="Times New Roman"/>
+        </w:rPr>
+        <w:t>,</w:t>
+      </w:r>
+      <w:r>
+        <w:rPr>
+          <w:rFonts w:ascii="Times New Roman" w:hAnsi="Times New Roman" w:cs="Times New Roman"/>
+        </w:rPr>
+        <w:t xml:space="preserve"> Lauro FM, DeMaere MZ, Brown MV, Thomas T, Raftery MJ</w:t>
+      </w:r>
+      <w:r>
+        <w:rPr>
+          <w:rFonts w:ascii="Times New Roman" w:hAnsi="Times New Roman" w:cs="Times New Roman"/>
+        </w:rPr>
+        <w:t xml:space="preserve"> </w:t>
+      </w:r>
+      <w:r>
+        <w:rPr>
+          <w:rFonts w:ascii="Times New Roman" w:hAnsi="Times New Roman" w:cs="Times New Roman"/>
+          <w:i/>
+        </w:rPr>
+        <w:t xml:space="preserve">et al. </w:t>
+      </w:r>
+      <w:r>
+        <w:rPr>
+          <w:rFonts w:ascii="Times New Roman" w:hAnsi="Times New Roman" w:cs="Times New Roman"/>
+        </w:rPr>
+        <w:t>(2011) Virophage control of antarctic algal host-virus dynamics.</w:t>
       </w:r>
       <w:proofErr w:type="gramEnd"/>
       <w:r>
         <w:rPr>
           <w:rFonts w:ascii="Times New Roman" w:hAnsi="Times New Roman" w:cs="Times New Roman"/>
         </w:rPr>
-        <w:t xml:space="preserve">., isolated from a marine solar saltern. </w:t>
-      </w:r>
-      <w:r>
-        <w:rPr>
-          <w:rFonts w:ascii="Times New Roman" w:hAnsi="Times New Roman" w:cs="Times New Roman"/>
-          <w:i/>
-        </w:rPr>
-        <w:t>Int J Syst Evol Microbiol</w:t>
+        <w:t xml:space="preserve"> </w:t>
+      </w:r>
+      <w:r>
+        <w:rPr>
+          <w:rFonts w:ascii="Times New Roman" w:hAnsi="Times New Roman" w:cs="Times New Roman"/>
+          <w:i/>
+        </w:rPr>
+        <w:t xml:space="preserve">Proc </w:t>
+      </w:r>
+      <w:r>
+        <w:rPr>
+          <w:rFonts w:ascii="Times New Roman" w:hAnsi="Times New Roman" w:cs="Times New Roman"/>
+          <w:i/>
+        </w:rPr>
+        <w:t>Natl Acad</w:t>
+      </w:r>
+      <w:r>
+        <w:rPr>
+          <w:rFonts w:ascii="Times New Roman" w:hAnsi="Times New Roman" w:cs="Times New Roman"/>
+          <w:i/>
+        </w:rPr>
+        <w:t xml:space="preserve"> Sci</w:t>
+      </w:r>
+      <w:r>
+        <w:rPr>
+          <w:rFonts w:ascii="Times New Roman" w:hAnsi="Times New Roman" w:cs="Times New Roman"/>
+          <w:i/>
+        </w:rPr>
+        <w:t xml:space="preserve"> USA</w:t>
       </w:r>
       <w:r>
         <w:rPr>
@@ -25032,13 +25281,32 @@
           <w:rFonts w:ascii="Times New Roman" w:hAnsi="Times New Roman" w:cs="Times New Roman"/>
           <w:b/>
         </w:rPr>
-        <w:t>59</w:t>
-      </w:r>
-      <w:r>
-        <w:rPr>
-          <w:rFonts w:ascii="Times New Roman" w:hAnsi="Times New Roman" w:cs="Times New Roman"/>
-        </w:rPr>
-        <w:t>: 2404–2407.</w:t>
+        <w:t>108</w:t>
+      </w:r>
+      <w:r>
+        <w:rPr>
+          <w:rFonts w:ascii="Times New Roman" w:hAnsi="Times New Roman" w:cs="Times New Roman"/>
+        </w:rPr>
+        <w:t>: 6163</w:t>
+      </w:r>
+      <w:r>
+        <w:rPr>
+          <w:rFonts w:ascii="Times New Roman" w:hAnsi="Times New Roman" w:cs="Times New Roman"/>
+        </w:rPr>
+        <w:softHyphen/>
+        <w:t>–616</w:t>
+      </w:r>
+      <w:r>
+        <w:rPr>
+          <w:rFonts w:ascii="Times New Roman" w:hAnsi="Times New Roman" w:cs="Times New Roman"/>
+        </w:rPr>
+        <w:t>8</w:t>
+      </w:r>
+      <w:r>
+        <w:rPr>
+          <w:rFonts w:ascii="Times New Roman" w:hAnsi="Times New Roman" w:cs="Times New Roman"/>
+        </w:rPr>
+        <w:t>.</w:t>
       </w:r>
     </w:p>
     <w:p>
@@ -25052,27 +25320,46 @@
         <w:rPr>
           <w:rFonts w:ascii="Times New Roman" w:hAnsi="Times New Roman" w:cs="Times New Roman"/>
         </w:rPr>
-        <w:t xml:space="preserve">Zhang H, Hosoi-Tanabe S, Nagata S, Ban S, Imura S. (2010) </w:t>
-      </w:r>
-      <w:r>
-        <w:rPr>
-          <w:rFonts w:ascii="Times New Roman" w:hAnsi="Times New Roman" w:cs="Times New Roman"/>
-          <w:i/>
-        </w:rPr>
-        <w:t>Psychroflexus</w:t>
-      </w:r>
-      <w:r>
-        <w:rPr>
-          <w:rFonts w:ascii="Times New Roman" w:hAnsi="Times New Roman" w:cs="Times New Roman"/>
-        </w:rPr>
-        <w:t xml:space="preserve"> lacisalsi sp. nov., a moderate halophilic bacterium isolated from a hypersaline lake (Hunazoko-Ike) in Antarctica. </w:t>
-      </w:r>
-      <w:r>
-        <w:rPr>
-          <w:rFonts w:ascii="Times New Roman" w:hAnsi="Times New Roman" w:cs="Times New Roman"/>
-          <w:i/>
-        </w:rPr>
-        <w:t>J Microbiol</w:t>
+        <w:t>Yilmaz P, Iversen MH, Hankeln W, Kottman R, Quast C,</w:t>
+      </w:r>
+      <w:r>
+        <w:rPr>
+          <w:rFonts w:ascii="Times New Roman" w:hAnsi="Times New Roman" w:cs="Times New Roman"/>
+        </w:rPr>
+        <w:t xml:space="preserve"> Glöckner FO.</w:t>
+      </w:r>
+      <w:r>
+        <w:rPr>
+          <w:rFonts w:ascii="Times New Roman" w:hAnsi="Times New Roman" w:cs="Times New Roman"/>
+        </w:rPr>
+        <w:t xml:space="preserve"> </w:t>
+      </w:r>
+      <w:proofErr w:type="gramStart"/>
+      <w:r>
+        <w:rPr>
+          <w:rFonts w:ascii="Times New Roman" w:hAnsi="Times New Roman" w:cs="Times New Roman"/>
+        </w:rPr>
+        <w:t>(2012)</w:t>
+      </w:r>
+      <w:r>
+        <w:rPr>
+          <w:rFonts w:ascii="Times New Roman" w:hAnsi="Times New Roman" w:cs="Times New Roman"/>
+        </w:rPr>
+        <w:t xml:space="preserve"> Ecological structuring of bacterial and archaeal taxa in surface ocean waters.</w:t>
+      </w:r>
+      <w:proofErr w:type="gramEnd"/>
+      <w:r>
+        <w:rPr>
+          <w:rFonts w:ascii="Times New Roman" w:hAnsi="Times New Roman" w:cs="Times New Roman"/>
+        </w:rPr>
+        <w:t xml:space="preserve"> </w:t>
+      </w:r>
+      <w:r>
+        <w:rPr>
+          <w:rFonts w:ascii="Times New Roman" w:hAnsi="Times New Roman" w:cs="Times New Roman"/>
+          <w:i/>
+        </w:rPr>
+        <w:t>FEMS Microbiol Ecol</w:t>
       </w:r>
       <w:r>
         <w:rPr>
@@ -25085,20 +25372,13 @@
           <w:rFonts w:ascii="Times New Roman" w:hAnsi="Times New Roman" w:cs="Times New Roman"/>
           <w:b/>
         </w:rPr>
-        <w:t>48</w:t>
-      </w:r>
-      <w:r>
-        <w:rPr>
-          <w:rFonts w:ascii="Times New Roman" w:hAnsi="Times New Roman" w:cs="Times New Roman"/>
-        </w:rPr>
-        <w:t>: 160</w:t>
-      </w:r>
-      <w:r>
-        <w:rPr>
-          <w:rFonts w:ascii="Times New Roman" w:hAnsi="Times New Roman" w:cs="Times New Roman"/>
-        </w:rPr>
-        <w:softHyphen/>
-        <w:t>–164.</w:t>
+        <w:t>81</w:t>
+      </w:r>
+      <w:r>
+        <w:rPr>
+          <w:rFonts w:ascii="Times New Roman" w:hAnsi="Times New Roman" w:cs="Times New Roman"/>
+        </w:rPr>
+        <w:t>: 373–385.</w:t>
       </w:r>
     </w:p>
     <w:p>
@@ -25112,6 +25392,134 @@
         <w:rPr>
           <w:rFonts w:ascii="Times New Roman" w:hAnsi="Times New Roman" w:cs="Times New Roman"/>
         </w:rPr>
+        <w:t xml:space="preserve">Yoon JH, Kang SJ, Jun YT, Oh TK. (2009) </w:t>
+      </w:r>
+      <w:r>
+        <w:rPr>
+          <w:rFonts w:ascii="Times New Roman" w:hAnsi="Times New Roman" w:cs="Times New Roman"/>
+          <w:i/>
+        </w:rPr>
+        <w:t>Psychroflexus salinarum</w:t>
+      </w:r>
+      <w:r>
+        <w:rPr>
+          <w:rFonts w:ascii="Times New Roman" w:hAnsi="Times New Roman" w:cs="Times New Roman"/>
+        </w:rPr>
+        <w:t xml:space="preserve"> sp. </w:t>
+      </w:r>
+      <w:proofErr w:type="gramStart"/>
+      <w:r>
+        <w:rPr>
+          <w:rFonts w:ascii="Times New Roman" w:hAnsi="Times New Roman" w:cs="Times New Roman"/>
+        </w:rPr>
+        <w:t>nov</w:t>
+      </w:r>
+      <w:proofErr w:type="gramEnd"/>
+      <w:r>
+        <w:rPr>
+          <w:rFonts w:ascii="Times New Roman" w:hAnsi="Times New Roman" w:cs="Times New Roman"/>
+        </w:rPr>
+        <w:t xml:space="preserve">., isolated from a marine solar saltern. </w:t>
+      </w:r>
+      <w:r>
+        <w:rPr>
+          <w:rFonts w:ascii="Times New Roman" w:hAnsi="Times New Roman" w:cs="Times New Roman"/>
+          <w:i/>
+        </w:rPr>
+        <w:t>Int J Syst Evol Microbiol</w:t>
+      </w:r>
+      <w:r>
+        <w:rPr>
+          <w:rFonts w:ascii="Times New Roman" w:hAnsi="Times New Roman" w:cs="Times New Roman"/>
+        </w:rPr>
+        <w:t xml:space="preserve"> </w:t>
+      </w:r>
+      <w:r>
+        <w:rPr>
+          <w:rFonts w:ascii="Times New Roman" w:hAnsi="Times New Roman" w:cs="Times New Roman"/>
+          <w:b/>
+        </w:rPr>
+        <w:t>59</w:t>
+      </w:r>
+      <w:r>
+        <w:rPr>
+          <w:rFonts w:ascii="Times New Roman" w:hAnsi="Times New Roman" w:cs="Times New Roman"/>
+        </w:rPr>
+        <w:t>: 2404–2407.</w:t>
+      </w:r>
+    </w:p>
+    <w:p>
+      <w:pPr>
+        <w:spacing w:line="240" w:lineRule="auto"/>
+        <w:rPr>
+          <w:rFonts w:ascii="Times New Roman" w:hAnsi="Times New Roman" w:cs="Times New Roman"/>
+        </w:rPr>
+      </w:pPr>
+      <w:r>
+        <w:rPr>
+          <w:rFonts w:ascii="Times New Roman" w:hAnsi="Times New Roman" w:cs="Times New Roman"/>
+        </w:rPr>
+        <w:t xml:space="preserve">Zhang H, Hosoi-Tanabe S, Nagata S, Ban S, Imura S. (2010) </w:t>
+      </w:r>
+      <w:r>
+        <w:rPr>
+          <w:rFonts w:ascii="Times New Roman" w:hAnsi="Times New Roman" w:cs="Times New Roman"/>
+          <w:i/>
+        </w:rPr>
+        <w:t>Psychroflexus</w:t>
+      </w:r>
+      <w:r>
+        <w:rPr>
+          <w:rFonts w:ascii="Times New Roman" w:hAnsi="Times New Roman" w:cs="Times New Roman"/>
+        </w:rPr>
+        <w:t xml:space="preserve"> lacisalsi sp. nov., a moderate halophilic bacterium isolated from a hypersaline lake (Hunazoko-Ike) in Antarctica. </w:t>
+      </w:r>
+      <w:r>
+        <w:rPr>
+          <w:rFonts w:ascii="Times New Roman" w:hAnsi="Times New Roman" w:cs="Times New Roman"/>
+          <w:i/>
+        </w:rPr>
+        <w:t>J Microbiol</w:t>
+      </w:r>
+      <w:r>
+        <w:rPr>
+          <w:rFonts w:ascii="Times New Roman" w:hAnsi="Times New Roman" w:cs="Times New Roman"/>
+        </w:rPr>
+        <w:t xml:space="preserve"> </w:t>
+      </w:r>
+      <w:r>
+        <w:rPr>
+          <w:rFonts w:ascii="Times New Roman" w:hAnsi="Times New Roman" w:cs="Times New Roman"/>
+          <w:b/>
+        </w:rPr>
+        <w:t>48</w:t>
+      </w:r>
+      <w:r>
+        <w:rPr>
+          <w:rFonts w:ascii="Times New Roman" w:hAnsi="Times New Roman" w:cs="Times New Roman"/>
+        </w:rPr>
+        <w:t>: 160</w:t>
+      </w:r>
+      <w:r>
+        <w:rPr>
+          <w:rFonts w:ascii="Times New Roman" w:hAnsi="Times New Roman" w:cs="Times New Roman"/>
+        </w:rPr>
+        <w:softHyphen/>
+        <w:t>–164.</w:t>
+      </w:r>
+    </w:p>
+    <w:p>
+      <w:pPr>
+        <w:spacing w:line="240" w:lineRule="auto"/>
+        <w:rPr>
+          <w:rFonts w:ascii="Times New Roman" w:hAnsi="Times New Roman" w:cs="Times New Roman"/>
+        </w:rPr>
+      </w:pPr>
+      <w:r>
+        <w:rPr>
+          <w:rFonts w:ascii="Times New Roman" w:hAnsi="Times New Roman" w:cs="Times New Roman"/>
+        </w:rPr>
+        <w:lastRenderedPageBreak/>
         <w:t>Zwartz D, Bird M, Stone J, Lambeck K</w:t>
       </w:r>
       <w:r>

</xml_diff>

<commit_message>
Edited results for 3.0um fraction bacteria
</commit_message>
<xml_diff>
--- a/Organic_whole_lake_draft6.docx
+++ b/Organic_whole_lake_draft6.docx
@@ -9469,7 +9469,19 @@
         <w:rPr>
           <w:rFonts w:ascii="Times New Roman" w:hAnsi="Times New Roman" w:cs="Times New Roman"/>
         </w:rPr>
-        <w:t xml:space="preserve">., 2012). </w:t>
+        <w:t>., 2012)</w:t>
+      </w:r>
+      <w:r>
+        <w:rPr>
+          <w:rFonts w:ascii="Times New Roman" w:hAnsi="Times New Roman" w:cs="Times New Roman"/>
+        </w:rPr>
+        <w:t xml:space="preserve"> (Table S2)</w:t>
+      </w:r>
+      <w:r>
+        <w:rPr>
+          <w:rFonts w:ascii="Times New Roman" w:hAnsi="Times New Roman" w:cs="Times New Roman"/>
+        </w:rPr>
+        <w:t xml:space="preserve">. </w:t>
       </w:r>
       <w:r>
         <w:rPr>
@@ -10193,7 +10205,7 @@
         <w:rPr>
           <w:rFonts w:ascii="Times New Roman" w:hAnsi="Times New Roman" w:cs="Times New Roman"/>
         </w:rPr>
-        <w:t xml:space="preserve">, but at highest abundance at 4 m </w:t>
+        <w:t xml:space="preserve"> </w:t>
       </w:r>
       <w:r>
         <w:rPr>
@@ -10536,7 +10548,7 @@
         <w:rPr>
           <w:rFonts w:ascii="Times New Roman" w:hAnsi="Times New Roman" w:cs="Times New Roman"/>
         </w:rPr>
-        <w:t>ranged</w:t>
+        <w:t>range</w:t>
       </w:r>
       <w:r>
         <w:rPr>
@@ -10622,13 +10634,31 @@
         <w:rPr>
           <w:rFonts w:ascii="Times New Roman" w:hAnsi="Times New Roman" w:cs="Times New Roman"/>
         </w:rPr>
-        <w:t xml:space="preserve"> samples </w:t>
-      </w:r>
-      <w:r>
-        <w:rPr>
-          <w:rFonts w:ascii="Times New Roman" w:hAnsi="Times New Roman" w:cs="Times New Roman"/>
-        </w:rPr>
-        <w:t>were</w:t>
+        <w:t xml:space="preserve"> </w:t>
+      </w:r>
+      <w:r>
+        <w:rPr>
+          <w:rFonts w:ascii="Times New Roman" w:hAnsi="Times New Roman" w:cs="Times New Roman"/>
+        </w:rPr>
+        <w:t>fraction</w:t>
+      </w:r>
+      <w:r>
+        <w:rPr>
+          <w:rFonts w:ascii="Times New Roman" w:hAnsi="Times New Roman" w:cs="Times New Roman"/>
+        </w:rPr>
+        <w:t xml:space="preserve"> </w:t>
+      </w:r>
+      <w:r>
+        <w:rPr>
+          <w:rFonts w:ascii="Times New Roman" w:hAnsi="Times New Roman" w:cs="Times New Roman"/>
+        </w:rPr>
+        <w:t>w</w:t>
+      </w:r>
+      <w:r>
+        <w:rPr>
+          <w:rFonts w:ascii="Times New Roman" w:hAnsi="Times New Roman" w:cs="Times New Roman"/>
+        </w:rPr>
+        <w:t>as</w:t>
       </w:r>
       <w:r>
         <w:rPr>
@@ -10762,7 +10792,33 @@
         <w:rPr>
           <w:rFonts w:ascii="Times New Roman" w:hAnsi="Times New Roman" w:cs="Times New Roman"/>
         </w:rPr>
-        <w:t xml:space="preserve">fills a similar ecological role responding to primary production. In support of this, </w:t>
+        <w:t xml:space="preserve">fills a similar ecological role. In support of this, </w:t>
+      </w:r>
+      <w:r>
+        <w:rPr>
+          <w:rFonts w:ascii="Times New Roman" w:hAnsi="Times New Roman" w:cs="Times New Roman"/>
+          <w:i/>
+        </w:rPr>
+        <w:t xml:space="preserve">Psychroflexus </w:t>
+      </w:r>
+      <w:r>
+        <w:rPr>
+          <w:rFonts w:ascii="Times New Roman" w:hAnsi="Times New Roman" w:cs="Times New Roman"/>
+        </w:rPr>
+        <w:t xml:space="preserve">correlates with </w:t>
+      </w:r>
+      <w:r>
+        <w:rPr>
+          <w:rFonts w:ascii="Times New Roman" w:hAnsi="Times New Roman" w:cs="Times New Roman"/>
+          <w:i/>
+        </w:rPr>
+        <w:t xml:space="preserve">Dunaliella </w:t>
+      </w:r>
+      <w:r>
+        <w:rPr>
+          <w:rFonts w:ascii="Times New Roman" w:hAnsi="Times New Roman" w:cs="Times New Roman"/>
+        </w:rPr>
+        <w:t xml:space="preserve">abundance (Figure 3) and </w:t>
       </w:r>
       <w:r>
         <w:rPr>
@@ -10813,7 +10869,13 @@
         <w:rPr>
           <w:rFonts w:ascii="Times New Roman" w:hAnsi="Times New Roman" w:cs="Times New Roman"/>
         </w:rPr>
-        <w:t xml:space="preserve">shows no growth enhancement from labile monosaccharides and amino acids but </w:t>
+        <w:t xml:space="preserve">cannot ultilize a wide range of labile substrates as sole carbon source such as amino acids or monosaccharides </w:t>
+      </w:r>
+      <w:r>
+        <w:rPr>
+          <w:rFonts w:ascii="Times New Roman" w:hAnsi="Times New Roman" w:cs="Times New Roman"/>
+        </w:rPr>
+        <w:t xml:space="preserve">but </w:t>
       </w:r>
       <w:r>
         <w:rPr>
@@ -10825,7 +10887,19 @@
         <w:rPr>
           <w:rFonts w:ascii="Times New Roman" w:hAnsi="Times New Roman" w:cs="Times New Roman"/>
         </w:rPr>
-        <w:t xml:space="preserve">starch (Dobson </w:t>
+        <w:t xml:space="preserve">starch </w:t>
+      </w:r>
+      <w:r>
+        <w:rPr>
+          <w:rFonts w:ascii="Times New Roman" w:hAnsi="Times New Roman" w:cs="Times New Roman"/>
+        </w:rPr>
+        <w:t xml:space="preserve">and DNA </w:t>
+      </w:r>
+      <w:r>
+        <w:rPr>
+          <w:rFonts w:ascii="Times New Roman" w:hAnsi="Times New Roman" w:cs="Times New Roman"/>
+        </w:rPr>
+        <w:t xml:space="preserve">(Dobson </w:t>
       </w:r>
       <w:r>
         <w:rPr>
@@ -10838,13 +10912,62 @@
         <w:rPr>
           <w:rFonts w:ascii="Times New Roman" w:hAnsi="Times New Roman" w:cs="Times New Roman"/>
         </w:rPr>
-        <w:t>., 1993) and</w:t>
-      </w:r>
-      <w:r>
-        <w:rPr>
-          <w:rFonts w:ascii="Times New Roman" w:hAnsi="Times New Roman" w:cs="Times New Roman"/>
-        </w:rPr>
-        <w:t xml:space="preserve"> displays beta-glucosidase activity (Zhang </w:t>
+        <w:t>., 1993)</w:t>
+      </w:r>
+      <w:r>
+        <w:rPr>
+          <w:rFonts w:ascii="Times New Roman" w:hAnsi="Times New Roman" w:cs="Times New Roman"/>
+        </w:rPr>
+        <w:t>.</w:t>
+      </w:r>
+      <w:r>
+        <w:rPr>
+          <w:rFonts w:ascii="Times New Roman" w:hAnsi="Times New Roman" w:cs="Times New Roman"/>
+        </w:rPr>
+        <w:t xml:space="preserve"> </w:t>
+      </w:r>
+      <w:r>
+        <w:rPr>
+          <w:rFonts w:ascii="Times New Roman" w:hAnsi="Times New Roman" w:cs="Times New Roman"/>
+        </w:rPr>
+        <w:t>Its presence in the</w:t>
+      </w:r>
+      <w:r>
+        <w:rPr>
+          <w:rFonts w:ascii="Times New Roman" w:hAnsi="Times New Roman" w:cs="Times New Roman"/>
+        </w:rPr>
+        <w:t xml:space="preserve"> deep zone </w:t>
+      </w:r>
+      <w:r>
+        <w:rPr>
+          <w:rFonts w:ascii="Times New Roman" w:hAnsi="Times New Roman" w:cs="Times New Roman"/>
+        </w:rPr>
+        <w:t>could be</w:t>
+      </w:r>
+      <w:r>
+        <w:rPr>
+          <w:rFonts w:ascii="Times New Roman" w:hAnsi="Times New Roman" w:cs="Times New Roman"/>
+        </w:rPr>
+        <w:t xml:space="preserve"> due to sedimentation as </w:t>
+      </w:r>
+      <w:r>
+        <w:rPr>
+          <w:rFonts w:ascii="Times New Roman" w:hAnsi="Times New Roman" w:cs="Times New Roman"/>
+          <w:i/>
+        </w:rPr>
+        <w:t xml:space="preserve">P. gondwanense </w:t>
+      </w:r>
+      <w:r>
+        <w:rPr>
+          <w:rFonts w:ascii="Times New Roman" w:hAnsi="Times New Roman" w:cs="Times New Roman"/>
+        </w:rPr>
+        <w:t>is non-motile and</w:t>
+      </w:r>
+      <w:r>
+        <w:rPr>
+          <w:rFonts w:ascii="Times New Roman" w:hAnsi="Times New Roman" w:cs="Times New Roman"/>
+        </w:rPr>
+        <w:t xml:space="preserve"> strictly aerobic (Dobson </w:t>
       </w:r>
       <w:r>
         <w:rPr>
@@ -10857,130 +10980,7 @@
         <w:rPr>
           <w:rFonts w:ascii="Times New Roman" w:hAnsi="Times New Roman" w:cs="Times New Roman"/>
         </w:rPr>
-        <w:t xml:space="preserve">, 2010) </w:t>
-      </w:r>
-      <w:r>
-        <w:rPr>
-          <w:rFonts w:ascii="Times New Roman" w:hAnsi="Times New Roman" w:cs="Times New Roman"/>
-        </w:rPr>
-        <w:t>Its presence in the</w:t>
-      </w:r>
-      <w:r>
-        <w:rPr>
-          <w:rFonts w:ascii="Times New Roman" w:hAnsi="Times New Roman" w:cs="Times New Roman"/>
-        </w:rPr>
-        <w:t xml:space="preserve"> deep zone </w:t>
-      </w:r>
-      <w:r>
-        <w:rPr>
-          <w:rFonts w:ascii="Times New Roman" w:hAnsi="Times New Roman" w:cs="Times New Roman"/>
-        </w:rPr>
-        <w:t>could be</w:t>
-      </w:r>
-      <w:r>
-        <w:rPr>
-          <w:rFonts w:ascii="Times New Roman" w:hAnsi="Times New Roman" w:cs="Times New Roman"/>
-        </w:rPr>
-        <w:t xml:space="preserve"> due to sedimentation as </w:t>
-      </w:r>
-      <w:r>
-        <w:rPr>
-          <w:rFonts w:ascii="Times New Roman" w:hAnsi="Times New Roman" w:cs="Times New Roman"/>
-          <w:i/>
-        </w:rPr>
-        <w:t xml:space="preserve">P. gondwanense </w:t>
-      </w:r>
-      <w:r>
-        <w:rPr>
-          <w:rFonts w:ascii="Times New Roman" w:hAnsi="Times New Roman" w:cs="Times New Roman"/>
-        </w:rPr>
-        <w:t xml:space="preserve">is non-motile and </w:t>
-      </w:r>
-      <w:r>
-        <w:rPr>
-          <w:rFonts w:ascii="Times New Roman" w:hAnsi="Times New Roman" w:cs="Times New Roman"/>
-        </w:rPr>
-        <w:t xml:space="preserve">an </w:t>
-      </w:r>
-      <w:r>
-        <w:rPr>
-          <w:rFonts w:ascii="Times New Roman" w:hAnsi="Times New Roman" w:cs="Times New Roman"/>
-        </w:rPr>
-        <w:t xml:space="preserve">aerobe. </w:t>
-      </w:r>
-      <w:r>
-        <w:rPr>
-          <w:rFonts w:ascii="Times New Roman" w:hAnsi="Times New Roman" w:cs="Times New Roman"/>
-        </w:rPr>
-        <w:t>Howe</w:t>
-      </w:r>
-      <w:r>
-        <w:rPr>
-          <w:rFonts w:ascii="Times New Roman" w:hAnsi="Times New Roman" w:cs="Times New Roman"/>
-        </w:rPr>
-        <w:t>ver, some species are capable of</w:t>
-      </w:r>
-      <w:r>
-        <w:rPr>
-          <w:rFonts w:ascii="Times New Roman" w:hAnsi="Times New Roman" w:cs="Times New Roman"/>
-        </w:rPr>
-        <w:t xml:space="preserve"> nitrate reduction (Zhang </w:t>
-      </w:r>
-      <w:r>
-        <w:rPr>
-          <w:rFonts w:ascii="Times New Roman" w:hAnsi="Times New Roman" w:cs="Times New Roman"/>
-          <w:i/>
-        </w:rPr>
-        <w:t>et al</w:t>
-      </w:r>
-      <w:r>
-        <w:rPr>
-          <w:rFonts w:ascii="Times New Roman" w:hAnsi="Times New Roman" w:cs="Times New Roman"/>
-        </w:rPr>
-        <w:t xml:space="preserve">., 2010) so </w:t>
-      </w:r>
-      <w:r>
-        <w:rPr>
-          <w:rFonts w:ascii="Times New Roman" w:hAnsi="Times New Roman" w:cs="Times New Roman"/>
-        </w:rPr>
-        <w:t>it is possible</w:t>
-      </w:r>
-      <w:r>
-        <w:rPr>
-          <w:rFonts w:ascii="Times New Roman" w:hAnsi="Times New Roman" w:cs="Times New Roman"/>
-        </w:rPr>
-        <w:t xml:space="preserve"> </w:t>
-      </w:r>
-      <w:r>
-        <w:rPr>
-          <w:rFonts w:ascii="Times New Roman" w:hAnsi="Times New Roman" w:cs="Times New Roman"/>
-        </w:rPr>
-        <w:t xml:space="preserve">some </w:t>
-      </w:r>
-      <w:r>
-        <w:rPr>
-          <w:rFonts w:ascii="Times New Roman" w:hAnsi="Times New Roman" w:cs="Times New Roman"/>
-        </w:rPr>
-        <w:t xml:space="preserve">Organic Lake </w:t>
-      </w:r>
-      <w:r>
-        <w:rPr>
-          <w:rFonts w:ascii="Times New Roman" w:hAnsi="Times New Roman" w:cs="Times New Roman"/>
-          <w:i/>
-        </w:rPr>
-        <w:t xml:space="preserve">Psychroflexus </w:t>
-      </w:r>
-      <w:r>
-        <w:rPr>
-          <w:rFonts w:ascii="Times New Roman" w:hAnsi="Times New Roman" w:cs="Times New Roman"/>
-        </w:rPr>
-        <w:t>species may be metabolically active in the deep zone (*check nitrate reductase).</w:t>
-      </w:r>
-      <w:r>
-        <w:rPr>
-          <w:rFonts w:ascii="Times New Roman" w:hAnsi="Times New Roman" w:cs="Times New Roman"/>
-        </w:rPr>
-        <w:t xml:space="preserve"> </w:t>
+        <w:t>, 1991).</w:t>
       </w:r>
     </w:p>
     <w:p>
@@ -11034,7 +11034,31 @@
         <w:rPr>
           <w:rFonts w:ascii="Times New Roman" w:hAnsi="Times New Roman" w:cs="Times New Roman"/>
         </w:rPr>
-        <w:t xml:space="preserve"> has a cell size of 1.1–2.2 μm long </w:t>
+        <w:t xml:space="preserve"> has a </w:t>
+      </w:r>
+      <w:r>
+        <w:rPr>
+          <w:rFonts w:ascii="Times New Roman" w:hAnsi="Times New Roman" w:cs="Times New Roman"/>
+        </w:rPr>
+        <w:t>large cell size (</w:t>
+      </w:r>
+      <w:r>
+        <w:rPr>
+          <w:rFonts w:ascii="Times New Roman" w:hAnsi="Times New Roman" w:cs="Times New Roman"/>
+        </w:rPr>
+        <w:t>1.1–2.2 μm long</w:t>
+      </w:r>
+      <w:r>
+        <w:rPr>
+          <w:rFonts w:ascii="Times New Roman" w:hAnsi="Times New Roman" w:cs="Times New Roman"/>
+        </w:rPr>
+        <w:t>)</w:t>
+      </w:r>
+      <w:r>
+        <w:rPr>
+          <w:rFonts w:ascii="Times New Roman" w:hAnsi="Times New Roman" w:cs="Times New Roman"/>
+        </w:rPr>
+        <w:t xml:space="preserve"> </w:t>
       </w:r>
       <w:r>
         <w:rPr>
@@ -11066,19 +11090,31 @@
         <w:rPr>
           <w:rFonts w:ascii="Times New Roman" w:hAnsi="Times New Roman" w:cs="Times New Roman"/>
         </w:rPr>
-        <w:t>which</w:t>
-      </w:r>
-      <w:r>
-        <w:rPr>
-          <w:rFonts w:ascii="Times New Roman" w:hAnsi="Times New Roman" w:cs="Times New Roman"/>
-        </w:rPr>
-        <w:t xml:space="preserve"> </w:t>
-      </w:r>
-      <w:r>
-        <w:rPr>
-          <w:rFonts w:ascii="Times New Roman" w:hAnsi="Times New Roman" w:cs="Times New Roman"/>
-        </w:rPr>
-        <w:t>accounts for its accumulation on this size fraction.</w:t>
+        <w:t>that</w:t>
+      </w:r>
+      <w:r>
+        <w:rPr>
+          <w:rFonts w:ascii="Times New Roman" w:hAnsi="Times New Roman" w:cs="Times New Roman"/>
+        </w:rPr>
+        <w:t xml:space="preserve"> </w:t>
+      </w:r>
+      <w:r>
+        <w:rPr>
+          <w:rFonts w:ascii="Times New Roman" w:hAnsi="Times New Roman" w:cs="Times New Roman"/>
+        </w:rPr>
+        <w:t xml:space="preserve">accounts </w:t>
+      </w:r>
+      <w:r>
+        <w:rPr>
+          <w:rFonts w:ascii="Times New Roman" w:hAnsi="Times New Roman" w:cs="Times New Roman"/>
+        </w:rPr>
+        <w:t xml:space="preserve">for </w:t>
+      </w:r>
+      <w:r>
+        <w:rPr>
+          <w:rFonts w:ascii="Times New Roman" w:hAnsi="Times New Roman" w:cs="Times New Roman"/>
+        </w:rPr>
+        <w:t>accumulation on this size fraction.</w:t>
       </w:r>
       <w:r>
         <w:rPr>
@@ -11157,39 +11193,58 @@
         <w:rPr>
           <w:rFonts w:ascii="Times New Roman" w:hAnsi="Times New Roman" w:cs="Times New Roman"/>
         </w:rPr>
-        <w:t>. The population at 6.5 m may be contributing to the unusual chemistry at that depth</w:t>
-      </w:r>
-      <w:r>
-        <w:rPr>
-          <w:rFonts w:ascii="Times New Roman" w:hAnsi="Times New Roman" w:cs="Times New Roman"/>
-        </w:rPr>
-        <w:t xml:space="preserve"> </w:t>
-      </w:r>
-      <w:r>
-        <w:rPr>
-          <w:rFonts w:ascii="Times New Roman" w:hAnsi="Times New Roman" w:cs="Times New Roman"/>
-        </w:rPr>
-        <w:t>(*</w:t>
+        <w:t xml:space="preserve">. </w:t>
+      </w:r>
+      <w:r>
+        <w:rPr>
+          <w:rFonts w:ascii="Times New Roman" w:hAnsi="Times New Roman" w:cs="Times New Roman"/>
+        </w:rPr>
+        <w:t xml:space="preserve">This is consistent with the type strain isolated from Ekho Lake, Antarctica which was isolated </w:t>
+      </w:r>
+      <w:r>
+        <w:rPr>
+          <w:rFonts w:ascii="Times New Roman" w:hAnsi="Times New Roman" w:cs="Times New Roman"/>
+        </w:rPr>
+        <w:t xml:space="preserve">from many depths throughout the lake. </w:t>
+      </w:r>
+      <w:r>
+        <w:rPr>
+          <w:rFonts w:ascii="Times New Roman" w:hAnsi="Times New Roman" w:cs="Times New Roman"/>
+        </w:rPr>
+        <w:t xml:space="preserve">The population at 6.5 m may be contributing to the unusual chemistry at that </w:t>
       </w:r>
       <w:proofErr w:type="gramStart"/>
       <w:r>
         <w:rPr>
           <w:rFonts w:ascii="Times New Roman" w:hAnsi="Times New Roman" w:cs="Times New Roman"/>
         </w:rPr>
-        <w:t>I</w:t>
-      </w:r>
-      <w:r>
-        <w:rPr>
-          <w:rFonts w:ascii="Times New Roman" w:hAnsi="Times New Roman" w:cs="Times New Roman"/>
-        </w:rPr>
-        <w:t>s</w:t>
+        <w:t>depth</w:t>
+      </w:r>
+      <w:r>
+        <w:rPr>
+          <w:rFonts w:ascii="Times New Roman" w:hAnsi="Times New Roman" w:cs="Times New Roman"/>
+        </w:rPr>
+        <w:t>,</w:t>
       </w:r>
       <w:proofErr w:type="gramEnd"/>
       <w:r>
         <w:rPr>
           <w:rFonts w:ascii="Times New Roman" w:hAnsi="Times New Roman" w:cs="Times New Roman"/>
         </w:rPr>
-        <w:t xml:space="preserve"> it found in other hypersaline lakes?) </w:t>
+        <w:t xml:space="preserve"> however, </w:t>
+      </w:r>
+      <w:r>
+        <w:rPr>
+          <w:rFonts w:ascii="Times New Roman" w:hAnsi="Times New Roman" w:cs="Times New Roman"/>
+          <w:i/>
+        </w:rPr>
+        <w:t xml:space="preserve">R. tolerans </w:t>
+      </w:r>
+      <w:r>
+        <w:rPr>
+          <w:rFonts w:ascii="Times New Roman" w:hAnsi="Times New Roman" w:cs="Times New Roman"/>
+        </w:rPr>
+        <w:t xml:space="preserve">is strictly aerobic, which indicates a previously undescribed capability to grow in hypoxic conditions. (*check other Roseovarius anaerobic) </w:t>
       </w:r>
       <w:r>
         <w:rPr>
@@ -11330,7 +11385,14 @@
         <w:rPr>
           <w:rFonts w:ascii="Times New Roman" w:hAnsi="Times New Roman" w:cs="Times New Roman"/>
         </w:rPr>
-        <w:t>, and generally prefer</w:t>
+        <w:t xml:space="preserve">, </w:t>
+      </w:r>
+      <w:r>
+        <w:rPr>
+          <w:rFonts w:ascii="Times New Roman" w:hAnsi="Times New Roman" w:cs="Times New Roman"/>
+        </w:rPr>
+        <w:lastRenderedPageBreak/>
+        <w:t>and generally prefer</w:t>
       </w:r>
       <w:r>
         <w:rPr>
@@ -11366,7 +11428,6 @@
         <w:rPr>
           <w:rFonts w:ascii="Times New Roman" w:hAnsi="Times New Roman" w:cs="Times New Roman"/>
         </w:rPr>
-        <w:lastRenderedPageBreak/>
         <w:t xml:space="preserve">made available </w:t>
       </w:r>
       <w:r>
@@ -12793,6 +12854,7 @@
         <w:rPr>
           <w:rFonts w:ascii="Times New Roman" w:hAnsi="Times New Roman" w:cs="Times New Roman"/>
         </w:rPr>
+        <w:lastRenderedPageBreak/>
         <w:t xml:space="preserve">(*Kang </w:t>
       </w:r>
       <w:r>
@@ -12819,14 +12881,7 @@
         <w:rPr>
           <w:rFonts w:ascii="Times New Roman" w:hAnsi="Times New Roman" w:cs="Times New Roman"/>
         </w:rPr>
-        <w:t xml:space="preserve">Isolates were aerobic chemoheterotrophs (*ref) but the presence on multiple size </w:t>
-      </w:r>
-      <w:r>
-        <w:rPr>
-          <w:rFonts w:ascii="Times New Roman" w:hAnsi="Times New Roman" w:cs="Times New Roman"/>
-        </w:rPr>
-        <w:lastRenderedPageBreak/>
-        <w:t>fractions implies to is occupying both the aerobic and anaerobic zones or is present at the bottom due to sedimentation.</w:t>
+        <w:t>Isolates were aerobic chemoheterotrophs (*ref) but the presence on multiple size fractions implies to is occupying both the aerobic and anaerobic zones or is present at the bottom due to sedimentation.</w:t>
       </w:r>
     </w:p>
     <w:p>
@@ -13832,14 +13887,14 @@
         <w:rPr>
           <w:rFonts w:ascii="Times New Roman" w:hAnsi="Times New Roman" w:cs="Times New Roman"/>
         </w:rPr>
-        <w:t xml:space="preserve"> A net loss in essential elements implies that a there may be an influx of exogenous nutrients occurs to sustain the lake system. However, </w:t>
+        <w:t xml:space="preserve"> A net loss in essential elements </w:t>
       </w:r>
       <w:r>
         <w:rPr>
           <w:rFonts w:ascii="Times New Roman" w:hAnsi="Times New Roman" w:cs="Times New Roman"/>
         </w:rPr>
         <w:lastRenderedPageBreak/>
-        <w:t>external input, such as from glacial melt-water, could only occur in the summer months when the lake is ice-free. Furthermore, the water column structure is characteristic of a negative water balance (*Gibson) indicating the Organic Lake system has been largely closed in the recent past. Thus, if external inputs occur, they are episodic</w:t>
+        <w:t>implies that a there may be an influx of exogenous nutrients occurs to sustain the lake system. However, external input, such as from glacial melt-water, could only occur in the summer months when the lake is ice-free. Furthermore, the water column structure is characteristic of a negative water balance (*Gibson) indicating the Organic Lake system has been largely closed in the recent past. Thus, if external inputs occur, they are episodic</w:t>
       </w:r>
       <w:r>
         <w:rPr>
@@ -14484,6 +14539,7 @@
         <w:pStyle w:val="Heading3"/>
       </w:pPr>
       <w:r>
+        <w:lastRenderedPageBreak/>
         <w:t>P</w:t>
       </w:r>
       <w:r>
@@ -14511,14 +14567,7 @@
         <w:rPr>
           <w:rFonts w:ascii="Times New Roman" w:hAnsi="Times New Roman" w:cs="Times New Roman"/>
         </w:rPr>
-        <w:t xml:space="preserve">Microbial rhodopsins are retinal binding proteins that act as light-driven ion pumps for translocating chloride ions (halorhodopsins), protons (bacteriorhodopsins, proteorhodopsins and xanthorhodopsins) and </w:t>
-      </w:r>
-      <w:r>
-        <w:rPr>
-          <w:rFonts w:ascii="Times New Roman" w:hAnsi="Times New Roman" w:cs="Times New Roman"/>
-        </w:rPr>
-        <w:lastRenderedPageBreak/>
-        <w:t xml:space="preserve">for light sensing (sensor rhodopsins). </w:t>
+        <w:t xml:space="preserve">Microbial rhodopsins are retinal binding proteins that act as light-driven ion pumps for translocating chloride ions (halorhodopsins), protons (bacteriorhodopsins, proteorhodopsins and xanthorhodopsins) and for light sensing (sensor rhodopsins). </w:t>
       </w:r>
       <w:r>
         <w:rPr>
@@ -16187,7 +16236,14 @@
         <w:rPr>
           <w:rFonts w:ascii="Times New Roman" w:hAnsi="Times New Roman" w:cs="Times New Roman"/>
         </w:rPr>
-        <w:t xml:space="preserve">, 1999). It was found to produce bacteriochlorophyll A when grown in the dark, but continuous dim light inhibited production (*Labrenz </w:t>
+        <w:t xml:space="preserve">, 1999). It was found </w:t>
+      </w:r>
+      <w:r>
+        <w:rPr>
+          <w:rFonts w:ascii="Times New Roman" w:hAnsi="Times New Roman" w:cs="Times New Roman"/>
+        </w:rPr>
+        <w:lastRenderedPageBreak/>
+        <w:t xml:space="preserve">to produce bacteriochlorophyll A when grown in the dark, but continuous dim light inhibited production (*Labrenz </w:t>
       </w:r>
       <w:r>
         <w:rPr>
@@ -16208,7 +16264,6 @@
         <w:pStyle w:val="Heading3"/>
       </w:pPr>
       <w:r>
-        <w:lastRenderedPageBreak/>
         <w:t>DMSP and DMS metabolism</w:t>
       </w:r>
     </w:p>

</xml_diff>

<commit_message>
Edited results for Roseovarius
</commit_message>
<xml_diff>
--- a/Organic_whole_lake_draft6.docx
+++ b/Organic_whole_lake_draft6.docx
@@ -11034,6 +11034,12 @@
         <w:rPr>
           <w:rFonts w:ascii="Times New Roman" w:hAnsi="Times New Roman" w:cs="Times New Roman"/>
         </w:rPr>
+        <w:t>, an isolate from the hypersaline Antarctic Ekho Lake,</w:t>
+      </w:r>
+      <w:r>
+        <w:rPr>
+          <w:rFonts w:ascii="Times New Roman" w:hAnsi="Times New Roman" w:cs="Times New Roman"/>
+        </w:rPr>
         <w:t xml:space="preserve"> has a </w:t>
       </w:r>
       <w:r>
@@ -11126,31 +11132,7 @@
         <w:rPr>
           <w:rFonts w:ascii="Times New Roman" w:hAnsi="Times New Roman" w:cs="Times New Roman"/>
         </w:rPr>
-        <w:t>As</w:t>
-      </w:r>
-      <w:r>
-        <w:rPr>
-          <w:rFonts w:ascii="Times New Roman" w:hAnsi="Times New Roman" w:cs="Times New Roman"/>
-        </w:rPr>
-        <w:t xml:space="preserve"> a member of the Roseobacter clade, which is known to have diverse metabolic capabilities such DMSP degradation and aerobic anoxygenic photosynthesis</w:t>
-      </w:r>
-      <w:r>
-        <w:rPr>
-          <w:rFonts w:ascii="Times New Roman" w:hAnsi="Times New Roman" w:cs="Times New Roman"/>
-        </w:rPr>
-        <w:t xml:space="preserve"> (reviewed in Wagner-Döbler &amp; Biebl, 2006)</w:t>
-      </w:r>
-      <w:r>
-        <w:rPr>
-          <w:rFonts w:ascii="Times New Roman" w:hAnsi="Times New Roman" w:cs="Times New Roman"/>
-        </w:rPr>
-        <w:t>, t</w:t>
-      </w:r>
-      <w:r>
-        <w:rPr>
-          <w:rFonts w:ascii="Times New Roman" w:hAnsi="Times New Roman" w:cs="Times New Roman"/>
-        </w:rPr>
-        <w:t xml:space="preserve">his distribution suggests </w:t>
+        <w:t xml:space="preserve">Its distribution suggests </w:t>
       </w:r>
       <w:r>
         <w:rPr>
@@ -11163,62 +11145,122 @@
         <w:rPr>
           <w:rFonts w:ascii="Times New Roman" w:hAnsi="Times New Roman" w:cs="Times New Roman"/>
         </w:rPr>
-        <w:t xml:space="preserve">was </w:t>
-      </w:r>
-      <w:r>
-        <w:rPr>
-          <w:rFonts w:ascii="Times New Roman" w:hAnsi="Times New Roman" w:cs="Times New Roman"/>
-        </w:rPr>
-        <w:t xml:space="preserve">occupying </w:t>
-      </w:r>
-      <w:r>
-        <w:rPr>
-          <w:rFonts w:ascii="Times New Roman" w:hAnsi="Times New Roman" w:cs="Times New Roman"/>
-        </w:rPr>
-        <w:t>multiple</w:t>
-      </w:r>
-      <w:r>
-        <w:rPr>
-          <w:rFonts w:ascii="Times New Roman" w:hAnsi="Times New Roman" w:cs="Times New Roman"/>
-        </w:rPr>
-        <w:t xml:space="preserve"> niches</w:t>
-      </w:r>
-      <w:r>
-        <w:rPr>
-          <w:rFonts w:ascii="Times New Roman" w:hAnsi="Times New Roman" w:cs="Times New Roman"/>
-        </w:rPr>
-        <w:t xml:space="preserve"> in Organic Lake</w:t>
-      </w:r>
-      <w:r>
-        <w:rPr>
-          <w:rFonts w:ascii="Times New Roman" w:hAnsi="Times New Roman" w:cs="Times New Roman"/>
-        </w:rPr>
-        <w:t xml:space="preserve">. </w:t>
-      </w:r>
-      <w:r>
-        <w:rPr>
-          <w:rFonts w:ascii="Times New Roman" w:hAnsi="Times New Roman" w:cs="Times New Roman"/>
-        </w:rPr>
-        <w:t xml:space="preserve">This is consistent with the type strain isolated from Ekho Lake, Antarctica which was isolated </w:t>
-      </w:r>
-      <w:r>
-        <w:rPr>
-          <w:rFonts w:ascii="Times New Roman" w:hAnsi="Times New Roman" w:cs="Times New Roman"/>
-        </w:rPr>
-        <w:t xml:space="preserve">from many depths throughout the lake. </w:t>
-      </w:r>
-      <w:r>
-        <w:rPr>
-          <w:rFonts w:ascii="Times New Roman" w:hAnsi="Times New Roman" w:cs="Times New Roman"/>
-        </w:rPr>
-        <w:t xml:space="preserve">The population at 6.5 m may be contributing to the unusual chemistry at that </w:t>
-      </w:r>
-      <w:proofErr w:type="gramStart"/>
-      <w:r>
-        <w:rPr>
-          <w:rFonts w:ascii="Times New Roman" w:hAnsi="Times New Roman" w:cs="Times New Roman"/>
-        </w:rPr>
-        <w:t>depth</w:t>
+        <w:t>was occupying multiple niches in Organic Lake, consistent with the</w:t>
+      </w:r>
+      <w:r>
+        <w:rPr>
+          <w:rFonts w:ascii="Times New Roman" w:hAnsi="Times New Roman" w:cs="Times New Roman"/>
+        </w:rPr>
+        <w:t xml:space="preserve"> known</w:t>
+      </w:r>
+      <w:r>
+        <w:rPr>
+          <w:rFonts w:ascii="Times New Roman" w:hAnsi="Times New Roman" w:cs="Times New Roman"/>
+        </w:rPr>
+        <w:t xml:space="preserve"> </w:t>
+      </w:r>
+      <w:r>
+        <w:rPr>
+          <w:rFonts w:ascii="Times New Roman" w:hAnsi="Times New Roman" w:cs="Times New Roman"/>
+        </w:rPr>
+        <w:t xml:space="preserve">metabolic </w:t>
+      </w:r>
+      <w:r>
+        <w:rPr>
+          <w:rFonts w:ascii="Times New Roman" w:hAnsi="Times New Roman" w:cs="Times New Roman"/>
+        </w:rPr>
+        <w:t>diversity</w:t>
+      </w:r>
+      <w:r>
+        <w:rPr>
+          <w:rFonts w:ascii="Times New Roman" w:hAnsi="Times New Roman" w:cs="Times New Roman"/>
+        </w:rPr>
+        <w:t xml:space="preserve"> </w:t>
+      </w:r>
+      <w:r>
+        <w:rPr>
+          <w:rFonts w:ascii="Times New Roman" w:hAnsi="Times New Roman" w:cs="Times New Roman"/>
+        </w:rPr>
+        <w:t>of</w:t>
+      </w:r>
+      <w:r>
+        <w:rPr>
+          <w:rFonts w:ascii="Times New Roman" w:hAnsi="Times New Roman" w:cs="Times New Roman"/>
+        </w:rPr>
+        <w:t xml:space="preserve"> Roseobacters</w:t>
+      </w:r>
+      <w:r>
+        <w:rPr>
+          <w:rFonts w:ascii="Times New Roman" w:hAnsi="Times New Roman" w:cs="Times New Roman"/>
+        </w:rPr>
+        <w:t xml:space="preserve"> such </w:t>
+      </w:r>
+      <w:r>
+        <w:rPr>
+          <w:rFonts w:ascii="Times New Roman" w:hAnsi="Times New Roman" w:cs="Times New Roman"/>
+        </w:rPr>
+        <w:t xml:space="preserve">as </w:t>
+      </w:r>
+      <w:r>
+        <w:rPr>
+          <w:rFonts w:ascii="Times New Roman" w:hAnsi="Times New Roman" w:cs="Times New Roman"/>
+        </w:rPr>
+        <w:t>DMSP degr</w:t>
+      </w:r>
+      <w:r>
+        <w:rPr>
+          <w:rFonts w:ascii="Times New Roman" w:hAnsi="Times New Roman" w:cs="Times New Roman"/>
+        </w:rPr>
+        <w:t>adation and Aerobic Anoxygenic P</w:t>
+      </w:r>
+      <w:r>
+        <w:rPr>
+          <w:rFonts w:ascii="Times New Roman" w:hAnsi="Times New Roman" w:cs="Times New Roman"/>
+        </w:rPr>
+        <w:t>hotosynthesis</w:t>
+      </w:r>
+      <w:r>
+        <w:rPr>
+          <w:rFonts w:ascii="Times New Roman" w:hAnsi="Times New Roman" w:cs="Times New Roman"/>
+        </w:rPr>
+        <w:t xml:space="preserve"> </w:t>
+      </w:r>
+      <w:r>
+        <w:rPr>
+          <w:rFonts w:ascii="Times New Roman" w:hAnsi="Times New Roman" w:cs="Times New Roman"/>
+        </w:rPr>
+        <w:t>(AAnP)</w:t>
+      </w:r>
+      <w:r>
+        <w:rPr>
+          <w:rFonts w:ascii="Times New Roman" w:hAnsi="Times New Roman" w:cs="Times New Roman"/>
+        </w:rPr>
+        <w:t xml:space="preserve"> as well symbiotic relationships with Dinoflagellates</w:t>
+      </w:r>
+      <w:r>
+        <w:rPr>
+          <w:rFonts w:ascii="Times New Roman" w:hAnsi="Times New Roman" w:cs="Times New Roman"/>
+        </w:rPr>
+        <w:t xml:space="preserve"> </w:t>
+      </w:r>
+      <w:r>
+        <w:rPr>
+          <w:rFonts w:ascii="Times New Roman" w:hAnsi="Times New Roman" w:cs="Times New Roman"/>
+        </w:rPr>
+        <w:t>(reviewed in Wagner-Döbler &amp; Biebl, 2006)</w:t>
+      </w:r>
+      <w:r>
+        <w:rPr>
+          <w:rFonts w:ascii="Times New Roman" w:hAnsi="Times New Roman" w:cs="Times New Roman"/>
+        </w:rPr>
+        <w:t xml:space="preserve">, </w:t>
+      </w:r>
+      <w:r>
+        <w:rPr>
+          <w:rFonts w:ascii="Times New Roman" w:hAnsi="Times New Roman" w:cs="Times New Roman"/>
+          <w:i/>
+        </w:rPr>
+        <w:t>R. tolerans</w:t>
       </w:r>
       <w:r>
         <w:rPr>
@@ -11226,12 +11268,148 @@
         </w:rPr>
         <w:t>,</w:t>
       </w:r>
-      <w:proofErr w:type="gramEnd"/>
-      <w:r>
-        <w:rPr>
-          <w:rFonts w:ascii="Times New Roman" w:hAnsi="Times New Roman" w:cs="Times New Roman"/>
-        </w:rPr>
-        <w:t xml:space="preserve"> however, </w:t>
+      <w:r>
+        <w:rPr>
+          <w:rFonts w:ascii="Times New Roman" w:hAnsi="Times New Roman" w:cs="Times New Roman"/>
+          <w:i/>
+        </w:rPr>
+        <w:t xml:space="preserve"> </w:t>
+      </w:r>
+      <w:r>
+        <w:rPr>
+          <w:rFonts w:ascii="Times New Roman" w:hAnsi="Times New Roman" w:cs="Times New Roman"/>
+        </w:rPr>
+        <w:t xml:space="preserve">can produce bacteriochlorophyll </w:t>
+      </w:r>
+      <w:r>
+        <w:rPr>
+          <w:rFonts w:ascii="Times New Roman" w:hAnsi="Times New Roman" w:cs="Times New Roman"/>
+          <w:i/>
+        </w:rPr>
+        <w:t>A</w:t>
+      </w:r>
+      <w:r>
+        <w:rPr>
+          <w:rFonts w:ascii="Times New Roman" w:hAnsi="Times New Roman" w:cs="Times New Roman"/>
+        </w:rPr>
+        <w:t xml:space="preserve"> (Bchla) indicating it is capable of AAnP, </w:t>
+      </w:r>
+      <w:r>
+        <w:rPr>
+          <w:rFonts w:ascii="Times New Roman" w:hAnsi="Times New Roman" w:cs="Times New Roman"/>
+        </w:rPr>
+        <w:t xml:space="preserve">(Labrenz </w:t>
+      </w:r>
+      <w:r>
+        <w:rPr>
+          <w:rFonts w:ascii="Times New Roman" w:hAnsi="Times New Roman" w:cs="Times New Roman"/>
+          <w:i/>
+        </w:rPr>
+        <w:t>et al.</w:t>
+      </w:r>
+      <w:r>
+        <w:rPr>
+          <w:rFonts w:ascii="Times New Roman" w:hAnsi="Times New Roman" w:cs="Times New Roman"/>
+        </w:rPr>
+        <w:t>, 1999).</w:t>
+      </w:r>
+      <w:r>
+        <w:rPr>
+          <w:rFonts w:ascii="Times New Roman" w:hAnsi="Times New Roman" w:cs="Times New Roman"/>
+        </w:rPr>
+        <w:t xml:space="preserve"> If Organic Lake </w:t>
+      </w:r>
+      <w:r>
+        <w:rPr>
+          <w:rFonts w:ascii="Times New Roman" w:hAnsi="Times New Roman" w:cs="Times New Roman"/>
+          <w:i/>
+        </w:rPr>
+        <w:t xml:space="preserve">Roseovarius </w:t>
+      </w:r>
+      <w:r>
+        <w:rPr>
+          <w:rFonts w:ascii="Times New Roman" w:hAnsi="Times New Roman" w:cs="Times New Roman"/>
+        </w:rPr>
+        <w:t>is similarly capable of AAnP, it would be restricted to the aerobic mixed zone as</w:t>
+      </w:r>
+      <w:r>
+        <w:rPr>
+          <w:rFonts w:ascii="Times New Roman" w:hAnsi="Times New Roman" w:cs="Times New Roman"/>
+        </w:rPr>
+        <w:t xml:space="preserve"> it only occurs where</w:t>
+      </w:r>
+      <w:r>
+        <w:rPr>
+          <w:rFonts w:ascii="Times New Roman" w:hAnsi="Times New Roman" w:cs="Times New Roman"/>
+        </w:rPr>
+        <w:t xml:space="preserve"> oxygen is present (Wagner-Döbler &amp; Biebl, 2006). Also, Bchla would be</w:t>
+      </w:r>
+      <w:r>
+        <w:rPr>
+          <w:rFonts w:ascii="Times New Roman" w:hAnsi="Times New Roman" w:cs="Times New Roman"/>
+        </w:rPr>
+        <w:t xml:space="preserve"> curtailed in the summer</w:t>
+      </w:r>
+      <w:r>
+        <w:rPr>
+          <w:rFonts w:ascii="Times New Roman" w:hAnsi="Times New Roman" w:cs="Times New Roman"/>
+        </w:rPr>
+        <w:t xml:space="preserve"> </w:t>
+      </w:r>
+      <w:r>
+        <w:rPr>
+          <w:rFonts w:ascii="Times New Roman" w:hAnsi="Times New Roman" w:cs="Times New Roman"/>
+        </w:rPr>
+        <w:t xml:space="preserve">as production is suppressed in the light or constant dim conditions (Labrenz </w:t>
+      </w:r>
+      <w:r>
+        <w:rPr>
+          <w:rFonts w:ascii="Times New Roman" w:hAnsi="Times New Roman" w:cs="Times New Roman"/>
+          <w:i/>
+        </w:rPr>
+        <w:t>et al.</w:t>
+      </w:r>
+      <w:r>
+        <w:rPr>
+          <w:rFonts w:ascii="Times New Roman" w:hAnsi="Times New Roman" w:cs="Times New Roman"/>
+        </w:rPr>
+        <w:t>, 1999).</w:t>
+      </w:r>
+      <w:r>
+        <w:rPr>
+          <w:rFonts w:ascii="Times New Roman" w:hAnsi="Times New Roman" w:cs="Times New Roman"/>
+        </w:rPr>
+        <w:t xml:space="preserve"> </w:t>
+      </w:r>
+      <w:r>
+        <w:rPr>
+          <w:rFonts w:ascii="Times New Roman" w:hAnsi="Times New Roman" w:cs="Times New Roman"/>
+        </w:rPr>
+        <w:t xml:space="preserve">The </w:t>
+      </w:r>
+      <w:r>
+        <w:rPr>
+          <w:rFonts w:ascii="Times New Roman" w:hAnsi="Times New Roman" w:cs="Times New Roman"/>
+        </w:rPr>
+        <w:t xml:space="preserve">peak in </w:t>
+      </w:r>
+      <w:r>
+        <w:rPr>
+          <w:rFonts w:ascii="Times New Roman" w:hAnsi="Times New Roman" w:cs="Times New Roman"/>
+        </w:rPr>
+        <w:t>population at 6.5 m</w:t>
+      </w:r>
+      <w:r>
+        <w:rPr>
+          <w:rFonts w:ascii="Times New Roman" w:hAnsi="Times New Roman" w:cs="Times New Roman"/>
+        </w:rPr>
+        <w:t xml:space="preserve"> is unexpected as</w:t>
+      </w:r>
+      <w:r>
+        <w:rPr>
+          <w:rFonts w:ascii="Times New Roman" w:hAnsi="Times New Roman" w:cs="Times New Roman"/>
+        </w:rPr>
+        <w:t xml:space="preserve">, </w:t>
       </w:r>
       <w:r>
         <w:rPr>
@@ -11244,7 +11422,75 @@
         <w:rPr>
           <w:rFonts w:ascii="Times New Roman" w:hAnsi="Times New Roman" w:cs="Times New Roman"/>
         </w:rPr>
-        <w:t xml:space="preserve">is strictly aerobic, which indicates a previously undescribed capability to grow in hypoxic conditions. (*check other Roseovarius anaerobic) </w:t>
+        <w:t>is strictly aerobic</w:t>
+      </w:r>
+      <w:r>
+        <w:rPr>
+          <w:rFonts w:ascii="Times New Roman" w:hAnsi="Times New Roman" w:cs="Times New Roman"/>
+        </w:rPr>
+        <w:t xml:space="preserve"> </w:t>
+      </w:r>
+      <w:r>
+        <w:rPr>
+          <w:rFonts w:ascii="Times New Roman" w:hAnsi="Times New Roman" w:cs="Times New Roman"/>
+        </w:rPr>
+        <w:t xml:space="preserve">so would not be likely to inhabit the lower oxygen environment, but it is not at highest concentration at the bottom where sedimented cells would collect. This </w:t>
+      </w:r>
+      <w:r>
+        <w:rPr>
+          <w:rFonts w:ascii="Times New Roman" w:hAnsi="Times New Roman" w:cs="Times New Roman"/>
+        </w:rPr>
+        <w:t>indic</w:t>
+      </w:r>
+      <w:r>
+        <w:rPr>
+          <w:rFonts w:ascii="Times New Roman" w:hAnsi="Times New Roman" w:cs="Times New Roman"/>
+        </w:rPr>
+        <w:t>ates</w:t>
+      </w:r>
+      <w:r>
+        <w:rPr>
+          <w:rFonts w:ascii="Times New Roman" w:hAnsi="Times New Roman" w:cs="Times New Roman"/>
+        </w:rPr>
+        <w:t xml:space="preserve"> </w:t>
+      </w:r>
+      <w:r>
+        <w:rPr>
+          <w:rFonts w:ascii="Times New Roman" w:hAnsi="Times New Roman" w:cs="Times New Roman"/>
+        </w:rPr>
+        <w:t xml:space="preserve">Organic Lake </w:t>
+      </w:r>
+      <w:r>
+        <w:rPr>
+          <w:rFonts w:ascii="Times New Roman" w:hAnsi="Times New Roman" w:cs="Times New Roman"/>
+          <w:i/>
+        </w:rPr>
+        <w:t>Roseovarius</w:t>
+      </w:r>
+      <w:r>
+        <w:rPr>
+          <w:rFonts w:ascii="Times New Roman" w:hAnsi="Times New Roman" w:cs="Times New Roman"/>
+        </w:rPr>
+        <w:t xml:space="preserve"> in the deep zone</w:t>
+      </w:r>
+      <w:r>
+        <w:rPr>
+          <w:rFonts w:ascii="Times New Roman" w:hAnsi="Times New Roman" w:cs="Times New Roman"/>
+          <w:i/>
+        </w:rPr>
+        <w:t xml:space="preserve"> </w:t>
+      </w:r>
+      <w:r>
+        <w:rPr>
+          <w:rFonts w:ascii="Times New Roman" w:hAnsi="Times New Roman" w:cs="Times New Roman"/>
+        </w:rPr>
+        <w:t xml:space="preserve">may have a </w:t>
+      </w:r>
+      <w:r>
+        <w:rPr>
+          <w:rFonts w:ascii="Times New Roman" w:hAnsi="Times New Roman" w:cs="Times New Roman"/>
+        </w:rPr>
+        <w:t xml:space="preserve">previously undescribed capability to grow in hypoxic conditions. (*check other Roseovarius anaerobic) </w:t>
       </w:r>
       <w:r>
         <w:rPr>
@@ -11257,6 +11503,25 @@
           <w:rFonts w:ascii="Times New Roman" w:hAnsi="Times New Roman" w:cs="Times New Roman"/>
         </w:rPr>
         <w:t xml:space="preserve"> from Roseovarius</w:t>
+      </w:r>
+      <w:r>
+        <w:rPr>
+          <w:rFonts w:ascii="Times New Roman" w:hAnsi="Times New Roman" w:cs="Times New Roman"/>
+        </w:rPr>
+        <w:t xml:space="preserve">. BchlA synthesis is suppressed in the light </w:t>
+      </w:r>
+      <w:r>
+        <w:rPr>
+          <w:rFonts w:ascii="Times New Roman" w:hAnsi="Times New Roman" w:cs="Times New Roman"/>
+        </w:rPr>
+        <w:lastRenderedPageBreak/>
+        <w:t>(Wagner-Dobler &amp; Biebl, 2006) so likely none is being expressed in this sample. Look for the pufLM genes which form part of the reaction centre, not the harvesting complex. Some Roseobacters have pufLM but no Bchl</w:t>
+      </w:r>
+      <w:r>
+        <w:rPr>
+          <w:rFonts w:ascii="Times New Roman" w:hAnsi="Times New Roman" w:cs="Times New Roman"/>
+        </w:rPr>
+        <w:t xml:space="preserve"> expressed as Bchl expression is dependent upon environmental conditions</w:t>
       </w:r>
       <w:r>
         <w:rPr>
@@ -11385,14 +11650,7 @@
         <w:rPr>
           <w:rFonts w:ascii="Times New Roman" w:hAnsi="Times New Roman" w:cs="Times New Roman"/>
         </w:rPr>
-        <w:t xml:space="preserve">, </w:t>
-      </w:r>
-      <w:r>
-        <w:rPr>
-          <w:rFonts w:ascii="Times New Roman" w:hAnsi="Times New Roman" w:cs="Times New Roman"/>
-        </w:rPr>
-        <w:lastRenderedPageBreak/>
-        <w:t>and generally prefer</w:t>
+        <w:t>, and generally prefer</w:t>
       </w:r>
       <w:r>
         <w:rPr>
@@ -12854,7 +13112,6 @@
         <w:rPr>
           <w:rFonts w:ascii="Times New Roman" w:hAnsi="Times New Roman" w:cs="Times New Roman"/>
         </w:rPr>
-        <w:lastRenderedPageBreak/>
         <w:t xml:space="preserve">(*Kang </w:t>
       </w:r>
       <w:r>
@@ -13773,7 +14030,14 @@
         <w:rPr>
           <w:rFonts w:ascii="Times New Roman" w:hAnsi="Times New Roman" w:cs="Times New Roman"/>
         </w:rPr>
-        <w:t xml:space="preserve"> genes. The genes detected for methane oxidation are in the same family as alkane hydroxylases and are most likely involved in hydrolysis of compounds such as phenol, which has b</w:t>
+        <w:t xml:space="preserve"> genes. The genes detected for methane oxidation are in the same family as alkane hydroxylases and are most likely involved in </w:t>
+      </w:r>
+      <w:r>
+        <w:rPr>
+          <w:rFonts w:ascii="Times New Roman" w:hAnsi="Times New Roman" w:cs="Times New Roman"/>
+        </w:rPr>
+        <w:lastRenderedPageBreak/>
+        <w:t>hydrolysis of compounds such as phenol, which has b</w:t>
       </w:r>
       <w:r>
         <w:rPr>
@@ -13887,14 +14151,7 @@
         <w:rPr>
           <w:rFonts w:ascii="Times New Roman" w:hAnsi="Times New Roman" w:cs="Times New Roman"/>
         </w:rPr>
-        <w:t xml:space="preserve"> A net loss in essential elements </w:t>
-      </w:r>
-      <w:r>
-        <w:rPr>
-          <w:rFonts w:ascii="Times New Roman" w:hAnsi="Times New Roman" w:cs="Times New Roman"/>
-        </w:rPr>
-        <w:lastRenderedPageBreak/>
-        <w:t>implies that a there may be an influx of exogenous nutrients occurs to sustain the lake system. However, external input, such as from glacial melt-water, could only occur in the summer months when the lake is ice-free. Furthermore, the water column structure is characteristic of a negative water balance (*Gibson) indicating the Organic Lake system has been largely closed in the recent past. Thus, if external inputs occur, they are episodic</w:t>
+        <w:t xml:space="preserve"> A net loss in essential elements implies that a there may be an influx of exogenous nutrients occurs to sustain the lake system. However, external input, such as from glacial melt-water, could only occur in the summer months when the lake is ice-free. Furthermore, the water column structure is characteristic of a negative water balance (*Gibson) indicating the Organic Lake system has been largely closed in the recent past. Thus, if external inputs occur, they are episodic</w:t>
       </w:r>
       <w:r>
         <w:rPr>
@@ -14450,6 +14707,7 @@
         <w:rPr>
           <w:rFonts w:ascii="Times New Roman" w:hAnsi="Times New Roman" w:cs="Times New Roman"/>
         </w:rPr>
+        <w:lastRenderedPageBreak/>
         <w:t>Alternatively, it has been proposed that Roseobacters may fix CO</w:t>
       </w:r>
       <w:r>
@@ -14539,7 +14797,6 @@
         <w:pStyle w:val="Heading3"/>
       </w:pPr>
       <w:r>
-        <w:lastRenderedPageBreak/>
         <w:t>P</w:t>
       </w:r>
       <w:r>
@@ -16155,6 +16412,7 @@
         <w:rPr>
           <w:rFonts w:ascii="Times New Roman" w:hAnsi="Times New Roman" w:cs="Times New Roman"/>
         </w:rPr>
+        <w:lastRenderedPageBreak/>
         <w:t>The Xanthorhodopsin may play a sensory role in Organic Lake, but by far, the most abundant rhodopsin type was related to proteorhodospins.</w:t>
       </w:r>
       <w:r>
@@ -16236,14 +16494,7 @@
         <w:rPr>
           <w:rFonts w:ascii="Times New Roman" w:hAnsi="Times New Roman" w:cs="Times New Roman"/>
         </w:rPr>
-        <w:t xml:space="preserve">, 1999). It was found </w:t>
-      </w:r>
-      <w:r>
-        <w:rPr>
-          <w:rFonts w:ascii="Times New Roman" w:hAnsi="Times New Roman" w:cs="Times New Roman"/>
-        </w:rPr>
-        <w:lastRenderedPageBreak/>
-        <w:t xml:space="preserve">to produce bacteriochlorophyll A when grown in the dark, but continuous dim light inhibited production (*Labrenz </w:t>
+        <w:t xml:space="preserve">, 1999). It was found to produce bacteriochlorophyll A when grown in the dark, but continuous dim light inhibited production (*Labrenz </w:t>
       </w:r>
       <w:r>
         <w:rPr>
@@ -17986,7 +18237,14 @@
         <w:rPr>
           <w:rFonts w:ascii="Times New Roman" w:hAnsi="Times New Roman" w:cs="Times New Roman"/>
         </w:rPr>
-        <w:t>. Alternatively, other an</w:t>
+        <w:t xml:space="preserve">. Alternatively, other </w:t>
+      </w:r>
+      <w:r>
+        <w:rPr>
+          <w:rFonts w:ascii="Times New Roman" w:hAnsi="Times New Roman" w:cs="Times New Roman"/>
+        </w:rPr>
+        <w:lastRenderedPageBreak/>
+        <w:t>an</w:t>
       </w:r>
       <w:r>
         <w:rPr>
@@ -18055,7 +18313,6 @@
         <w:rPr>
           <w:rFonts w:ascii="Times New Roman" w:hAnsi="Times New Roman" w:cs="Times New Roman"/>
         </w:rPr>
-        <w:lastRenderedPageBreak/>
         <w:t>Discussion</w:t>
       </w:r>
     </w:p>
@@ -19231,6 +19488,7 @@
         <w:rPr>
           <w:rFonts w:ascii="Times New Roman" w:hAnsi="Times New Roman" w:cs="Times New Roman"/>
         </w:rPr>
+        <w:lastRenderedPageBreak/>
         <w:t xml:space="preserve">Altschul SF, Gish W, Miller W, Myers EW, Lipman DJ. </w:t>
       </w:r>
       <w:proofErr w:type="gramStart"/>
@@ -19337,7 +19595,6 @@
         <w:rPr>
           <w:rFonts w:ascii="Times New Roman" w:hAnsi="Times New Roman" w:cs="Times New Roman"/>
         </w:rPr>
-        <w:lastRenderedPageBreak/>
         <w:t>B</w:t>
       </w:r>
       <w:r>
@@ -20183,6 +20440,7 @@
         <w:rPr>
           <w:rFonts w:ascii="Times New Roman" w:hAnsi="Times New Roman" w:cs="Times New Roman"/>
         </w:rPr>
+        <w:lastRenderedPageBreak/>
         <w:t xml:space="preserve">DeSantis </w:t>
       </w:r>
       <w:r>
@@ -20332,7 +20590,6 @@
         <w:rPr>
           <w:rFonts w:ascii="Times New Roman" w:hAnsi="Times New Roman" w:cs="Times New Roman"/>
         </w:rPr>
-        <w:lastRenderedPageBreak/>
         <w:t xml:space="preserve">Demergasso C, Dorador C, Meneses D, Blamey J, Cabrol N, Escudero L, Chong G. (2010) Prokaryotic diversity pattern in high-altitude ecosystems of the Chilean Altiplano. </w:t>
       </w:r>
       <w:r>
@@ -21186,6 +21443,7 @@
         <w:rPr>
           <w:rFonts w:ascii="Times New Roman" w:hAnsi="Times New Roman" w:cs="Times New Roman"/>
         </w:rPr>
+        <w:lastRenderedPageBreak/>
         <w:t xml:space="preserve">Gibson JAE, Ferris JM, Burton HR. (1990)  Temperature density, temperature conductivity and conductivity-density relationships for marine-derived saline lake waters. </w:t>
       </w:r>
       <w:proofErr w:type="gramStart"/>
@@ -21340,7 +21598,6 @@
         <w:rPr>
           <w:rFonts w:ascii="Times New Roman" w:hAnsi="Times New Roman" w:cs="Times New Roman"/>
         </w:rPr>
-        <w:lastRenderedPageBreak/>
         <w:t>Gibson JA</w:t>
       </w:r>
       <w:r>
@@ -22206,6 +22463,7 @@
         <w:rPr>
           <w:rFonts w:ascii="Times New Roman" w:hAnsi="Times New Roman" w:cs="Times New Roman"/>
         </w:rPr>
+        <w:lastRenderedPageBreak/>
         <w:t>Lauro FM</w:t>
       </w:r>
       <w:r>
@@ -22444,7 +22702,6 @@
         <w:rPr>
           <w:rFonts w:ascii="Times New Roman" w:hAnsi="Times New Roman" w:cs="Times New Roman"/>
         </w:rPr>
-        <w:lastRenderedPageBreak/>
         <w:t>Laybourn-Parry J and</w:t>
       </w:r>
       <w:r>
@@ -23327,6 +23584,7 @@
         <w:rPr>
           <w:rFonts w:ascii="Times New Roman" w:hAnsi="Times New Roman" w:cs="Times New Roman"/>
         </w:rPr>
+        <w:lastRenderedPageBreak/>
         <w:t xml:space="preserve">Rivière D, Desvignes V, Pelletier E, Chaussonnerie S, Guermazi S, Weissenbach, Li T </w:t>
       </w:r>
       <w:r>
@@ -23506,7 +23764,6 @@
         <w:rPr>
           <w:rFonts w:ascii="Times New Roman" w:hAnsi="Times New Roman" w:cs="Times New Roman"/>
         </w:rPr>
-        <w:lastRenderedPageBreak/>
         <w:t xml:space="preserve">Röske K, Sachse R, Scheerer C, Röske I. (2012) Microbial diversity and composition of the sediment in the drinking water reservoir Saidenbach (Saxonia, Germany). </w:t>
       </w:r>
       <w:r>
@@ -24161,6 +24418,7 @@
         <w:rPr>
           <w:rFonts w:ascii="Times New Roman" w:hAnsi="Times New Roman" w:cs="Times New Roman"/>
         </w:rPr>
+        <w:lastRenderedPageBreak/>
         <w:t xml:space="preserve">Wagner-Döbler I and Biebl H. (2006) Environmental biology of the marine </w:t>
       </w:r>
       <w:r>
@@ -24369,7 +24627,6 @@
         <w:rPr>
           <w:rFonts w:ascii="Times New Roman" w:hAnsi="Times New Roman" w:cs="Times New Roman"/>
         </w:rPr>
-        <w:lastRenderedPageBreak/>
         <w:t xml:space="preserve">Xie C, Mao X, Huang J, Ding Y, Wu J, Dong S, Kong L, Gao G, Li CY, Wei L. (2011) KOBAS 2.0: a web server for annotation and identification of enriched pathways and diseases. </w:t>
       </w:r>
       <w:r>

</xml_diff>

<commit_message>
refined functional section, fixed rhodopsin tree
</commit_message>
<xml_diff>
--- a/Organic_whole_lake_draft6.docx
+++ b/Organic_whole_lake_draft6.docx
@@ -163,7 +163,19 @@
         <w:rPr>
           <w:rFonts w:ascii="Times New Roman" w:hAnsi="Times New Roman" w:cs="Times New Roman"/>
         </w:rPr>
-        <w:t>Abstract (250)</w:t>
+        <w:t>Abstract (250</w:t>
+      </w:r>
+      <w:r>
+        <w:rPr>
+          <w:rFonts w:ascii="Times New Roman" w:hAnsi="Times New Roman" w:cs="Times New Roman"/>
+        </w:rPr>
+        <w:t xml:space="preserve"> word limit</w:t>
+      </w:r>
+      <w:r>
+        <w:rPr>
+          <w:rFonts w:ascii="Times New Roman" w:hAnsi="Times New Roman" w:cs="Times New Roman"/>
+        </w:rPr>
+        <w:t>)</w:t>
       </w:r>
     </w:p>
     <w:p>
@@ -562,31 +574,215 @@
           <w:sz w:val="16"/>
           <w:szCs w:val="16"/>
         </w:rPr>
-        <w:t xml:space="preserve">Lower abundances of </w:t>
-      </w:r>
-      <w:r>
-        <w:rPr>
-          <w:rFonts w:ascii="Times New Roman" w:hAnsi="Times New Roman" w:cs="Times New Roman"/>
-          <w:sz w:val="16"/>
-          <w:szCs w:val="16"/>
-        </w:rPr>
-        <w:t xml:space="preserve">diatoms, </w:t>
-      </w:r>
-      <w:r>
-        <w:rPr>
-          <w:rFonts w:ascii="Times New Roman" w:hAnsi="Times New Roman" w:cs="Times New Roman"/>
-          <w:sz w:val="16"/>
-          <w:szCs w:val="16"/>
-        </w:rPr>
-        <w:t>choanoflagellates, dinoflagellates</w:t>
-      </w:r>
-      <w:r>
-        <w:rPr>
-          <w:rFonts w:ascii="Times New Roman" w:hAnsi="Times New Roman" w:cs="Times New Roman"/>
-          <w:sz w:val="16"/>
-          <w:szCs w:val="16"/>
-        </w:rPr>
-        <w:t xml:space="preserve"> and fungi were also detected</w:t>
+        <w:t xml:space="preserve">Bacterioplankton throughout the water column </w:t>
+      </w:r>
+      <w:r>
+        <w:rPr>
+          <w:rFonts w:ascii="Times New Roman" w:hAnsi="Times New Roman" w:cs="Times New Roman"/>
+          <w:sz w:val="16"/>
+          <w:szCs w:val="16"/>
+        </w:rPr>
+        <w:t xml:space="preserve">was dominated by </w:t>
+      </w:r>
+      <w:r>
+        <w:rPr>
+          <w:rFonts w:ascii="Times New Roman" w:hAnsi="Times New Roman" w:cs="Times New Roman"/>
+          <w:i/>
+          <w:sz w:val="16"/>
+          <w:szCs w:val="16"/>
+        </w:rPr>
+        <w:t>Marinobacter</w:t>
+      </w:r>
+      <w:r>
+        <w:rPr>
+          <w:rFonts w:ascii="Times New Roman" w:hAnsi="Times New Roman" w:cs="Times New Roman"/>
+          <w:sz w:val="16"/>
+          <w:szCs w:val="16"/>
+        </w:rPr>
+        <w:t xml:space="preserve">, </w:t>
+      </w:r>
+      <w:r>
+        <w:rPr>
+          <w:rFonts w:ascii="Times New Roman" w:hAnsi="Times New Roman" w:cs="Times New Roman"/>
+          <w:i/>
+          <w:sz w:val="16"/>
+          <w:szCs w:val="16"/>
+        </w:rPr>
+        <w:t xml:space="preserve">Roseovarius </w:t>
+      </w:r>
+      <w:r>
+        <w:rPr>
+          <w:rFonts w:ascii="Times New Roman" w:hAnsi="Times New Roman" w:cs="Times New Roman"/>
+          <w:sz w:val="16"/>
+          <w:szCs w:val="16"/>
+        </w:rPr>
+        <w:t xml:space="preserve">and </w:t>
+      </w:r>
+      <w:r>
+        <w:rPr>
+          <w:rFonts w:ascii="Times New Roman" w:hAnsi="Times New Roman" w:cs="Times New Roman"/>
+          <w:i/>
+          <w:sz w:val="16"/>
+          <w:szCs w:val="16"/>
+        </w:rPr>
+        <w:t>Psychroflexus</w:t>
+      </w:r>
+      <w:r>
+        <w:rPr>
+          <w:rFonts w:ascii="Times New Roman" w:hAnsi="Times New Roman" w:cs="Times New Roman"/>
+          <w:i/>
+          <w:sz w:val="16"/>
+          <w:szCs w:val="16"/>
+        </w:rPr>
+        <w:t xml:space="preserve"> </w:t>
+      </w:r>
+      <w:r>
+        <w:rPr>
+          <w:rFonts w:ascii="Times New Roman" w:hAnsi="Times New Roman" w:cs="Times New Roman"/>
+          <w:sz w:val="16"/>
+          <w:szCs w:val="16"/>
+        </w:rPr>
+        <w:t>relatives</w:t>
+      </w:r>
+      <w:r>
+        <w:rPr>
+          <w:rFonts w:ascii="Times New Roman" w:hAnsi="Times New Roman" w:cs="Times New Roman"/>
+          <w:i/>
+          <w:sz w:val="16"/>
+          <w:szCs w:val="16"/>
+        </w:rPr>
+        <w:t>.</w:t>
+      </w:r>
+      <w:r>
+        <w:rPr>
+          <w:rFonts w:ascii="Times New Roman" w:hAnsi="Times New Roman" w:cs="Times New Roman"/>
+          <w:sz w:val="16"/>
+          <w:szCs w:val="16"/>
+        </w:rPr>
+        <w:t xml:space="preserve"> </w:t>
+      </w:r>
+      <w:r>
+        <w:rPr>
+          <w:rFonts w:ascii="Times New Roman" w:hAnsi="Times New Roman" w:cs="Times New Roman"/>
+          <w:sz w:val="16"/>
+          <w:szCs w:val="16"/>
+        </w:rPr>
+        <w:t>C</w:t>
+      </w:r>
+      <w:r>
+        <w:rPr>
+          <w:rFonts w:ascii="Times New Roman" w:hAnsi="Times New Roman" w:cs="Times New Roman"/>
+          <w:sz w:val="16"/>
+          <w:szCs w:val="16"/>
+        </w:rPr>
+        <w:t xml:space="preserve">andidate division RF3, </w:t>
+      </w:r>
+      <w:r>
+        <w:rPr>
+          <w:rFonts w:ascii="Times New Roman" w:hAnsi="Times New Roman" w:cs="Times New Roman"/>
+          <w:i/>
+          <w:sz w:val="16"/>
+          <w:szCs w:val="16"/>
+        </w:rPr>
+        <w:t>Halomonas</w:t>
+      </w:r>
+      <w:r>
+        <w:rPr>
+          <w:rFonts w:ascii="Times New Roman" w:hAnsi="Times New Roman" w:cs="Times New Roman"/>
+          <w:sz w:val="16"/>
+          <w:szCs w:val="16"/>
+        </w:rPr>
+        <w:t xml:space="preserve"> and</w:t>
+      </w:r>
+      <w:r>
+        <w:rPr>
+          <w:rFonts w:ascii="Times New Roman" w:hAnsi="Times New Roman" w:cs="Times New Roman"/>
+          <w:sz w:val="16"/>
+          <w:szCs w:val="16"/>
+        </w:rPr>
+        <w:t xml:space="preserve"> </w:t>
+      </w:r>
+      <w:r>
+        <w:rPr>
+          <w:rFonts w:ascii="Times New Roman" w:hAnsi="Times New Roman" w:cs="Times New Roman"/>
+          <w:i/>
+          <w:sz w:val="16"/>
+          <w:szCs w:val="16"/>
+        </w:rPr>
+        <w:t>Psychromonas</w:t>
+      </w:r>
+      <w:r>
+        <w:rPr>
+          <w:rFonts w:ascii="Times New Roman" w:hAnsi="Times New Roman" w:cs="Times New Roman"/>
+          <w:i/>
+          <w:sz w:val="16"/>
+          <w:szCs w:val="16"/>
+        </w:rPr>
+        <w:t xml:space="preserve"> </w:t>
+      </w:r>
+      <w:r>
+        <w:rPr>
+          <w:rFonts w:ascii="Times New Roman" w:hAnsi="Times New Roman" w:cs="Times New Roman"/>
+          <w:sz w:val="16"/>
+          <w:szCs w:val="16"/>
+        </w:rPr>
+        <w:t>were overrepresented at</w:t>
+      </w:r>
+      <w:r>
+        <w:rPr>
+          <w:rFonts w:ascii="Times New Roman" w:hAnsi="Times New Roman" w:cs="Times New Roman"/>
+          <w:sz w:val="16"/>
+          <w:szCs w:val="16"/>
+        </w:rPr>
+        <w:t xml:space="preserve"> </w:t>
+      </w:r>
+      <w:r>
+        <w:rPr>
+          <w:rFonts w:ascii="Times New Roman" w:hAnsi="Times New Roman" w:cs="Times New Roman"/>
+          <w:sz w:val="16"/>
+          <w:szCs w:val="16"/>
+        </w:rPr>
+        <w:t xml:space="preserve">6.5 m </w:t>
+      </w:r>
+      <w:r>
+        <w:rPr>
+          <w:rFonts w:ascii="Times New Roman" w:hAnsi="Times New Roman" w:cs="Times New Roman"/>
+          <w:sz w:val="16"/>
+          <w:szCs w:val="16"/>
+        </w:rPr>
+        <w:t>and</w:t>
+      </w:r>
+      <w:r>
+        <w:rPr>
+          <w:rFonts w:ascii="Times New Roman" w:hAnsi="Times New Roman" w:cs="Times New Roman"/>
+          <w:sz w:val="16"/>
+          <w:szCs w:val="16"/>
+        </w:rPr>
+        <w:t xml:space="preserve"> associated with</w:t>
+      </w:r>
+      <w:r>
+        <w:rPr>
+          <w:rFonts w:ascii="Times New Roman" w:hAnsi="Times New Roman" w:cs="Times New Roman"/>
+          <w:sz w:val="16"/>
+          <w:szCs w:val="16"/>
+        </w:rPr>
+        <w:t xml:space="preserve"> </w:t>
+      </w:r>
+      <w:r>
+        <w:rPr>
+          <w:rFonts w:ascii="Times New Roman" w:hAnsi="Times New Roman" w:cs="Times New Roman"/>
+          <w:sz w:val="16"/>
+          <w:szCs w:val="16"/>
+        </w:rPr>
+        <w:t xml:space="preserve">high potential for </w:t>
+      </w:r>
+      <w:r>
+        <w:rPr>
+          <w:rFonts w:ascii="Times New Roman" w:hAnsi="Times New Roman" w:cs="Times New Roman"/>
+          <w:sz w:val="16"/>
+          <w:szCs w:val="16"/>
+        </w:rPr>
+        <w:t>fermentation of particulate matter and amino acids</w:t>
       </w:r>
       <w:r>
         <w:rPr>
@@ -602,24 +798,178 @@
           <w:sz w:val="16"/>
           <w:szCs w:val="16"/>
         </w:rPr>
-        <w:t xml:space="preserve">Bacterioplankton throughout the water column </w:t>
-      </w:r>
-      <w:r>
-        <w:rPr>
-          <w:rFonts w:ascii="Times New Roman" w:hAnsi="Times New Roman" w:cs="Times New Roman"/>
-          <w:sz w:val="16"/>
-          <w:szCs w:val="16"/>
-        </w:rPr>
-        <w:t xml:space="preserve">was dominated by </w:t>
-      </w:r>
-      <w:r>
-        <w:rPr>
-          <w:rFonts w:ascii="Times New Roman" w:hAnsi="Times New Roman" w:cs="Times New Roman"/>
-          <w:i/>
-          <w:sz w:val="16"/>
-          <w:szCs w:val="16"/>
-        </w:rPr>
-        <w:t>Marinobacter</w:t>
+        <w:t xml:space="preserve">The bottom </w:t>
+      </w:r>
+      <w:r>
+        <w:rPr>
+          <w:rFonts w:ascii="Times New Roman" w:hAnsi="Times New Roman" w:cs="Times New Roman"/>
+          <w:sz w:val="16"/>
+          <w:szCs w:val="16"/>
+        </w:rPr>
+        <w:t>sample</w:t>
+      </w:r>
+      <w:r>
+        <w:rPr>
+          <w:rFonts w:ascii="Times New Roman" w:hAnsi="Times New Roman" w:cs="Times New Roman"/>
+          <w:sz w:val="16"/>
+          <w:szCs w:val="16"/>
+        </w:rPr>
+        <w:t>s were</w:t>
+      </w:r>
+      <w:r>
+        <w:rPr>
+          <w:rFonts w:ascii="Times New Roman" w:hAnsi="Times New Roman" w:cs="Times New Roman"/>
+          <w:sz w:val="16"/>
+          <w:szCs w:val="16"/>
+        </w:rPr>
+        <w:t xml:space="preserve"> </w:t>
+      </w:r>
+      <w:r>
+        <w:rPr>
+          <w:rFonts w:ascii="Times New Roman" w:hAnsi="Times New Roman" w:cs="Times New Roman"/>
+          <w:sz w:val="16"/>
+          <w:szCs w:val="16"/>
+        </w:rPr>
+        <w:t>abundant in</w:t>
+      </w:r>
+      <w:r>
+        <w:rPr>
+          <w:rFonts w:ascii="Times New Roman" w:hAnsi="Times New Roman" w:cs="Times New Roman"/>
+          <w:sz w:val="16"/>
+          <w:szCs w:val="16"/>
+        </w:rPr>
+        <w:t xml:space="preserve"> candidate divisions OD1 and TM7</w:t>
+      </w:r>
+      <w:r>
+        <w:rPr>
+          <w:rFonts w:ascii="Times New Roman" w:hAnsi="Times New Roman" w:cs="Times New Roman"/>
+          <w:sz w:val="16"/>
+          <w:szCs w:val="16"/>
+        </w:rPr>
+        <w:t xml:space="preserve"> and were</w:t>
+      </w:r>
+      <w:r>
+        <w:rPr>
+          <w:rFonts w:ascii="Times New Roman" w:hAnsi="Times New Roman" w:cs="Times New Roman"/>
+          <w:sz w:val="16"/>
+          <w:szCs w:val="16"/>
+        </w:rPr>
+        <w:t xml:space="preserve"> similarly </w:t>
+      </w:r>
+      <w:r>
+        <w:rPr>
+          <w:rFonts w:ascii="Times New Roman" w:hAnsi="Times New Roman" w:cs="Times New Roman"/>
+          <w:sz w:val="16"/>
+          <w:szCs w:val="16"/>
+        </w:rPr>
+        <w:t>linked</w:t>
+      </w:r>
+      <w:r>
+        <w:rPr>
+          <w:rFonts w:ascii="Times New Roman" w:hAnsi="Times New Roman" w:cs="Times New Roman"/>
+          <w:sz w:val="16"/>
+          <w:szCs w:val="16"/>
+        </w:rPr>
+        <w:t xml:space="preserve"> to anaerobic processes</w:t>
+      </w:r>
+      <w:r>
+        <w:rPr>
+          <w:rFonts w:ascii="Times New Roman" w:hAnsi="Times New Roman" w:cs="Times New Roman"/>
+          <w:sz w:val="16"/>
+          <w:szCs w:val="16"/>
+        </w:rPr>
+        <w:t xml:space="preserve">. </w:t>
+      </w:r>
+      <w:r>
+        <w:rPr>
+          <w:rFonts w:ascii="Times New Roman" w:hAnsi="Times New Roman" w:cs="Times New Roman"/>
+          <w:sz w:val="16"/>
+          <w:szCs w:val="16"/>
+        </w:rPr>
+        <w:t xml:space="preserve">A diverse set of </w:t>
+      </w:r>
+      <w:r>
+        <w:rPr>
+          <w:rFonts w:ascii="Times New Roman" w:hAnsi="Times New Roman" w:cs="Times New Roman"/>
+          <w:sz w:val="16"/>
+          <w:szCs w:val="16"/>
+        </w:rPr>
+        <w:t xml:space="preserve">functional genes were assigned to the </w:t>
+      </w:r>
+      <w:r>
+        <w:rPr>
+          <w:rFonts w:ascii="Times New Roman" w:hAnsi="Times New Roman" w:cs="Times New Roman"/>
+          <w:i/>
+          <w:sz w:val="16"/>
+          <w:szCs w:val="16"/>
+        </w:rPr>
+        <w:t xml:space="preserve">Marinobacter </w:t>
+      </w:r>
+      <w:r>
+        <w:rPr>
+          <w:rFonts w:ascii="Times New Roman" w:hAnsi="Times New Roman" w:cs="Times New Roman"/>
+          <w:sz w:val="16"/>
+          <w:szCs w:val="16"/>
+        </w:rPr>
+        <w:t xml:space="preserve">and </w:t>
+      </w:r>
+      <w:r>
+        <w:rPr>
+          <w:rFonts w:ascii="Times New Roman" w:hAnsi="Times New Roman" w:cs="Times New Roman"/>
+          <w:i/>
+          <w:sz w:val="16"/>
+          <w:szCs w:val="16"/>
+        </w:rPr>
+        <w:t>Roseovarius</w:t>
+      </w:r>
+      <w:r>
+        <w:rPr>
+          <w:rFonts w:ascii="Times New Roman" w:hAnsi="Times New Roman" w:cs="Times New Roman"/>
+          <w:sz w:val="16"/>
+          <w:szCs w:val="16"/>
+        </w:rPr>
+        <w:t xml:space="preserve"> </w:t>
+      </w:r>
+      <w:r>
+        <w:rPr>
+          <w:rFonts w:ascii="Times New Roman" w:hAnsi="Times New Roman" w:cs="Times New Roman"/>
+          <w:sz w:val="16"/>
+          <w:szCs w:val="16"/>
+        </w:rPr>
+        <w:t xml:space="preserve">clades including </w:t>
+      </w:r>
+      <w:r>
+        <w:rPr>
+          <w:rFonts w:ascii="Times New Roman" w:hAnsi="Times New Roman" w:cs="Times New Roman"/>
+          <w:sz w:val="16"/>
+          <w:szCs w:val="16"/>
+        </w:rPr>
+        <w:t xml:space="preserve">rhodopsin, </w:t>
+      </w:r>
+      <w:r>
+        <w:rPr>
+          <w:rFonts w:ascii="Times New Roman" w:hAnsi="Times New Roman" w:cs="Times New Roman"/>
+          <w:sz w:val="16"/>
+          <w:szCs w:val="16"/>
+        </w:rPr>
+        <w:t xml:space="preserve">DMSP lyase </w:t>
+      </w:r>
+      <w:r>
+        <w:rPr>
+          <w:rFonts w:ascii="Times New Roman" w:hAnsi="Times New Roman" w:cs="Times New Roman"/>
+          <w:sz w:val="16"/>
+          <w:szCs w:val="16"/>
+        </w:rPr>
+        <w:t>(</w:t>
+      </w:r>
+      <w:r>
+        <w:rPr>
+          <w:rFonts w:ascii="Times New Roman" w:hAnsi="Times New Roman" w:cs="Times New Roman"/>
+          <w:i/>
+          <w:sz w:val="16"/>
+          <w:szCs w:val="16"/>
+        </w:rPr>
+        <w:t>dddD</w:t>
       </w:r>
       <w:r>
         <w:rPr>
@@ -636,7 +986,7 @@
           <w:sz w:val="16"/>
           <w:szCs w:val="16"/>
         </w:rPr>
-        <w:t xml:space="preserve">Roseovarius </w:t>
+        <w:t xml:space="preserve">dddL </w:t>
       </w:r>
       <w:r>
         <w:rPr>
@@ -653,384 +1003,6 @@
           <w:sz w:val="16"/>
           <w:szCs w:val="16"/>
         </w:rPr>
-        <w:t>Psychroflexus</w:t>
-      </w:r>
-      <w:r>
-        <w:rPr>
-          <w:rFonts w:ascii="Times New Roman" w:hAnsi="Times New Roman" w:cs="Times New Roman"/>
-          <w:i/>
-          <w:sz w:val="16"/>
-          <w:szCs w:val="16"/>
-        </w:rPr>
-        <w:t xml:space="preserve"> </w:t>
-      </w:r>
-      <w:r>
-        <w:rPr>
-          <w:rFonts w:ascii="Times New Roman" w:hAnsi="Times New Roman" w:cs="Times New Roman"/>
-          <w:sz w:val="16"/>
-          <w:szCs w:val="16"/>
-        </w:rPr>
-        <w:t>relatives</w:t>
-      </w:r>
-      <w:r>
-        <w:rPr>
-          <w:rFonts w:ascii="Times New Roman" w:hAnsi="Times New Roman" w:cs="Times New Roman"/>
-          <w:i/>
-          <w:sz w:val="16"/>
-          <w:szCs w:val="16"/>
-        </w:rPr>
-        <w:t>.</w:t>
-      </w:r>
-      <w:r>
-        <w:rPr>
-          <w:rFonts w:ascii="Times New Roman" w:hAnsi="Times New Roman" w:cs="Times New Roman"/>
-          <w:sz w:val="16"/>
-          <w:szCs w:val="16"/>
-        </w:rPr>
-        <w:t xml:space="preserve"> </w:t>
-      </w:r>
-      <w:r>
-        <w:rPr>
-          <w:rFonts w:ascii="Times New Roman" w:hAnsi="Times New Roman" w:cs="Times New Roman"/>
-          <w:sz w:val="16"/>
-          <w:szCs w:val="16"/>
-        </w:rPr>
-        <w:t>C</w:t>
-      </w:r>
-      <w:r>
-        <w:rPr>
-          <w:rFonts w:ascii="Times New Roman" w:hAnsi="Times New Roman" w:cs="Times New Roman"/>
-          <w:sz w:val="16"/>
-          <w:szCs w:val="16"/>
-        </w:rPr>
-        <w:t xml:space="preserve">andidate division RF3, </w:t>
-      </w:r>
-      <w:r>
-        <w:rPr>
-          <w:rFonts w:ascii="Times New Roman" w:hAnsi="Times New Roman" w:cs="Times New Roman"/>
-          <w:i/>
-          <w:sz w:val="16"/>
-          <w:szCs w:val="16"/>
-        </w:rPr>
-        <w:t>Halomonas</w:t>
-      </w:r>
-      <w:r>
-        <w:rPr>
-          <w:rFonts w:ascii="Times New Roman" w:hAnsi="Times New Roman" w:cs="Times New Roman"/>
-          <w:sz w:val="16"/>
-          <w:szCs w:val="16"/>
-        </w:rPr>
-        <w:t xml:space="preserve"> and</w:t>
-      </w:r>
-      <w:r>
-        <w:rPr>
-          <w:rFonts w:ascii="Times New Roman" w:hAnsi="Times New Roman" w:cs="Times New Roman"/>
-          <w:sz w:val="16"/>
-          <w:szCs w:val="16"/>
-        </w:rPr>
-        <w:t xml:space="preserve"> </w:t>
-      </w:r>
-      <w:r>
-        <w:rPr>
-          <w:rFonts w:ascii="Times New Roman" w:hAnsi="Times New Roman" w:cs="Times New Roman"/>
-          <w:i/>
-          <w:sz w:val="16"/>
-          <w:szCs w:val="16"/>
-        </w:rPr>
-        <w:t>Psychromonas</w:t>
-      </w:r>
-      <w:r>
-        <w:rPr>
-          <w:rFonts w:ascii="Times New Roman" w:hAnsi="Times New Roman" w:cs="Times New Roman"/>
-          <w:i/>
-          <w:sz w:val="16"/>
-          <w:szCs w:val="16"/>
-        </w:rPr>
-        <w:t xml:space="preserve"> </w:t>
-      </w:r>
-      <w:r>
-        <w:rPr>
-          <w:rFonts w:ascii="Times New Roman" w:hAnsi="Times New Roman" w:cs="Times New Roman"/>
-          <w:sz w:val="16"/>
-          <w:szCs w:val="16"/>
-        </w:rPr>
-        <w:t>were overrepresented at</w:t>
-      </w:r>
-      <w:r>
-        <w:rPr>
-          <w:rFonts w:ascii="Times New Roman" w:hAnsi="Times New Roman" w:cs="Times New Roman"/>
-          <w:sz w:val="16"/>
-          <w:szCs w:val="16"/>
-        </w:rPr>
-        <w:t xml:space="preserve"> </w:t>
-      </w:r>
-      <w:r>
-        <w:rPr>
-          <w:rFonts w:ascii="Times New Roman" w:hAnsi="Times New Roman" w:cs="Times New Roman"/>
-          <w:sz w:val="16"/>
-          <w:szCs w:val="16"/>
-        </w:rPr>
-        <w:t xml:space="preserve">6.5 m </w:t>
-      </w:r>
-      <w:r>
-        <w:rPr>
-          <w:rFonts w:ascii="Times New Roman" w:hAnsi="Times New Roman" w:cs="Times New Roman"/>
-          <w:sz w:val="16"/>
-          <w:szCs w:val="16"/>
-        </w:rPr>
-        <w:t>and</w:t>
-      </w:r>
-      <w:r>
-        <w:rPr>
-          <w:rFonts w:ascii="Times New Roman" w:hAnsi="Times New Roman" w:cs="Times New Roman"/>
-          <w:sz w:val="16"/>
-          <w:szCs w:val="16"/>
-        </w:rPr>
-        <w:t xml:space="preserve"> associated with</w:t>
-      </w:r>
-      <w:r>
-        <w:rPr>
-          <w:rFonts w:ascii="Times New Roman" w:hAnsi="Times New Roman" w:cs="Times New Roman"/>
-          <w:sz w:val="16"/>
-          <w:szCs w:val="16"/>
-        </w:rPr>
-        <w:t xml:space="preserve"> </w:t>
-      </w:r>
-      <w:r>
-        <w:rPr>
-          <w:rFonts w:ascii="Times New Roman" w:hAnsi="Times New Roman" w:cs="Times New Roman"/>
-          <w:sz w:val="16"/>
-          <w:szCs w:val="16"/>
-        </w:rPr>
-        <w:t xml:space="preserve">high potential for </w:t>
-      </w:r>
-      <w:r>
-        <w:rPr>
-          <w:rFonts w:ascii="Times New Roman" w:hAnsi="Times New Roman" w:cs="Times New Roman"/>
-          <w:sz w:val="16"/>
-          <w:szCs w:val="16"/>
-        </w:rPr>
-        <w:t>fermentation of particulate matter and amino acids</w:t>
-      </w:r>
-      <w:r>
-        <w:rPr>
-          <w:rFonts w:ascii="Times New Roman" w:hAnsi="Times New Roman" w:cs="Times New Roman"/>
-          <w:sz w:val="16"/>
-          <w:szCs w:val="16"/>
-        </w:rPr>
-        <w:t xml:space="preserve">. </w:t>
-      </w:r>
-      <w:r>
-        <w:rPr>
-          <w:rFonts w:ascii="Times New Roman" w:hAnsi="Times New Roman" w:cs="Times New Roman"/>
-          <w:sz w:val="16"/>
-          <w:szCs w:val="16"/>
-        </w:rPr>
-        <w:t xml:space="preserve">The bottom </w:t>
-      </w:r>
-      <w:r>
-        <w:rPr>
-          <w:rFonts w:ascii="Times New Roman" w:hAnsi="Times New Roman" w:cs="Times New Roman"/>
-          <w:sz w:val="16"/>
-          <w:szCs w:val="16"/>
-        </w:rPr>
-        <w:t>sample</w:t>
-      </w:r>
-      <w:r>
-        <w:rPr>
-          <w:rFonts w:ascii="Times New Roman" w:hAnsi="Times New Roman" w:cs="Times New Roman"/>
-          <w:sz w:val="16"/>
-          <w:szCs w:val="16"/>
-        </w:rPr>
-        <w:t>s were</w:t>
-      </w:r>
-      <w:r>
-        <w:rPr>
-          <w:rFonts w:ascii="Times New Roman" w:hAnsi="Times New Roman" w:cs="Times New Roman"/>
-          <w:sz w:val="16"/>
-          <w:szCs w:val="16"/>
-        </w:rPr>
-        <w:t xml:space="preserve"> </w:t>
-      </w:r>
-      <w:r>
-        <w:rPr>
-          <w:rFonts w:ascii="Times New Roman" w:hAnsi="Times New Roman" w:cs="Times New Roman"/>
-          <w:sz w:val="16"/>
-          <w:szCs w:val="16"/>
-        </w:rPr>
-        <w:t>abundant in</w:t>
-      </w:r>
-      <w:r>
-        <w:rPr>
-          <w:rFonts w:ascii="Times New Roman" w:hAnsi="Times New Roman" w:cs="Times New Roman"/>
-          <w:sz w:val="16"/>
-          <w:szCs w:val="16"/>
-        </w:rPr>
-        <w:t xml:space="preserve"> candidate divisions OD1 and TM7</w:t>
-      </w:r>
-      <w:r>
-        <w:rPr>
-          <w:rFonts w:ascii="Times New Roman" w:hAnsi="Times New Roman" w:cs="Times New Roman"/>
-          <w:sz w:val="16"/>
-          <w:szCs w:val="16"/>
-        </w:rPr>
-        <w:t xml:space="preserve"> and were</w:t>
-      </w:r>
-      <w:r>
-        <w:rPr>
-          <w:rFonts w:ascii="Times New Roman" w:hAnsi="Times New Roman" w:cs="Times New Roman"/>
-          <w:sz w:val="16"/>
-          <w:szCs w:val="16"/>
-        </w:rPr>
-        <w:t xml:space="preserve"> similarly </w:t>
-      </w:r>
-      <w:r>
-        <w:rPr>
-          <w:rFonts w:ascii="Times New Roman" w:hAnsi="Times New Roman" w:cs="Times New Roman"/>
-          <w:sz w:val="16"/>
-          <w:szCs w:val="16"/>
-        </w:rPr>
-        <w:t>linked</w:t>
-      </w:r>
-      <w:r>
-        <w:rPr>
-          <w:rFonts w:ascii="Times New Roman" w:hAnsi="Times New Roman" w:cs="Times New Roman"/>
-          <w:sz w:val="16"/>
-          <w:szCs w:val="16"/>
-        </w:rPr>
-        <w:t xml:space="preserve"> to anaerobic processes</w:t>
-      </w:r>
-      <w:r>
-        <w:rPr>
-          <w:rFonts w:ascii="Times New Roman" w:hAnsi="Times New Roman" w:cs="Times New Roman"/>
-          <w:sz w:val="16"/>
-          <w:szCs w:val="16"/>
-        </w:rPr>
-        <w:t xml:space="preserve">. </w:t>
-      </w:r>
-      <w:r>
-        <w:rPr>
-          <w:rFonts w:ascii="Times New Roman" w:hAnsi="Times New Roman" w:cs="Times New Roman"/>
-          <w:sz w:val="16"/>
-          <w:szCs w:val="16"/>
-        </w:rPr>
-        <w:t xml:space="preserve">A diverse set of </w:t>
-      </w:r>
-      <w:r>
-        <w:rPr>
-          <w:rFonts w:ascii="Times New Roman" w:hAnsi="Times New Roman" w:cs="Times New Roman"/>
-          <w:sz w:val="16"/>
-          <w:szCs w:val="16"/>
-        </w:rPr>
-        <w:t xml:space="preserve">functional genes were assigned to the </w:t>
-      </w:r>
-      <w:r>
-        <w:rPr>
-          <w:rFonts w:ascii="Times New Roman" w:hAnsi="Times New Roman" w:cs="Times New Roman"/>
-          <w:i/>
-          <w:sz w:val="16"/>
-          <w:szCs w:val="16"/>
-        </w:rPr>
-        <w:t xml:space="preserve">Marinobacter </w:t>
-      </w:r>
-      <w:r>
-        <w:rPr>
-          <w:rFonts w:ascii="Times New Roman" w:hAnsi="Times New Roman" w:cs="Times New Roman"/>
-          <w:sz w:val="16"/>
-          <w:szCs w:val="16"/>
-        </w:rPr>
-        <w:t xml:space="preserve">and </w:t>
-      </w:r>
-      <w:r>
-        <w:rPr>
-          <w:rFonts w:ascii="Times New Roman" w:hAnsi="Times New Roman" w:cs="Times New Roman"/>
-          <w:i/>
-          <w:sz w:val="16"/>
-          <w:szCs w:val="16"/>
-        </w:rPr>
-        <w:t>Roseovarius</w:t>
-      </w:r>
-      <w:r>
-        <w:rPr>
-          <w:rFonts w:ascii="Times New Roman" w:hAnsi="Times New Roman" w:cs="Times New Roman"/>
-          <w:sz w:val="16"/>
-          <w:szCs w:val="16"/>
-        </w:rPr>
-        <w:t xml:space="preserve"> </w:t>
-      </w:r>
-      <w:r>
-        <w:rPr>
-          <w:rFonts w:ascii="Times New Roman" w:hAnsi="Times New Roman" w:cs="Times New Roman"/>
-          <w:sz w:val="16"/>
-          <w:szCs w:val="16"/>
-        </w:rPr>
-        <w:t xml:space="preserve">clades including </w:t>
-      </w:r>
-      <w:r>
-        <w:rPr>
-          <w:rFonts w:ascii="Times New Roman" w:hAnsi="Times New Roman" w:cs="Times New Roman"/>
-          <w:sz w:val="16"/>
-          <w:szCs w:val="16"/>
-        </w:rPr>
-        <w:t xml:space="preserve">rhodopsin, </w:t>
-      </w:r>
-      <w:r>
-        <w:rPr>
-          <w:rFonts w:ascii="Times New Roman" w:hAnsi="Times New Roman" w:cs="Times New Roman"/>
-          <w:sz w:val="16"/>
-          <w:szCs w:val="16"/>
-        </w:rPr>
-        <w:t xml:space="preserve">DMSP lyase </w:t>
-      </w:r>
-      <w:r>
-        <w:rPr>
-          <w:rFonts w:ascii="Times New Roman" w:hAnsi="Times New Roman" w:cs="Times New Roman"/>
-          <w:sz w:val="16"/>
-          <w:szCs w:val="16"/>
-        </w:rPr>
-        <w:t>(</w:t>
-      </w:r>
-      <w:r>
-        <w:rPr>
-          <w:rFonts w:ascii="Times New Roman" w:hAnsi="Times New Roman" w:cs="Times New Roman"/>
-          <w:i/>
-          <w:sz w:val="16"/>
-          <w:szCs w:val="16"/>
-        </w:rPr>
-        <w:t>dddD</w:t>
-      </w:r>
-      <w:r>
-        <w:rPr>
-          <w:rFonts w:ascii="Times New Roman" w:hAnsi="Times New Roman" w:cs="Times New Roman"/>
-          <w:sz w:val="16"/>
-          <w:szCs w:val="16"/>
-        </w:rPr>
-        <w:t xml:space="preserve">, </w:t>
-      </w:r>
-      <w:r>
-        <w:rPr>
-          <w:rFonts w:ascii="Times New Roman" w:hAnsi="Times New Roman" w:cs="Times New Roman"/>
-          <w:i/>
-          <w:sz w:val="16"/>
-          <w:szCs w:val="16"/>
-        </w:rPr>
-        <w:t xml:space="preserve">dddL </w:t>
-      </w:r>
-      <w:r>
-        <w:rPr>
-          <w:rFonts w:ascii="Times New Roman" w:hAnsi="Times New Roman" w:cs="Times New Roman"/>
-          <w:sz w:val="16"/>
-          <w:szCs w:val="16"/>
-        </w:rPr>
-        <w:t xml:space="preserve">and </w:t>
-      </w:r>
-      <w:r>
-        <w:rPr>
-          <w:rFonts w:ascii="Times New Roman" w:hAnsi="Times New Roman" w:cs="Times New Roman"/>
-          <w:i/>
-          <w:sz w:val="16"/>
-          <w:szCs w:val="16"/>
-        </w:rPr>
         <w:t>dddP</w:t>
       </w:r>
       <w:r>
@@ -1112,7 +1084,23 @@
           <w:sz w:val="16"/>
           <w:szCs w:val="16"/>
         </w:rPr>
-        <w:t xml:space="preserve"> that may contribute significant primary production</w:t>
+        <w:t xml:space="preserve"> that may contribute </w:t>
+      </w:r>
+      <w:r>
+        <w:rPr>
+          <w:rFonts w:ascii="Times New Roman" w:hAnsi="Times New Roman" w:cs="Times New Roman"/>
+          <w:sz w:val="16"/>
+          <w:szCs w:val="16"/>
+        </w:rPr>
+        <w:t>to</w:t>
+      </w:r>
+      <w:r>
+        <w:rPr>
+          <w:rFonts w:ascii="Times New Roman" w:hAnsi="Times New Roman" w:cs="Times New Roman"/>
+          <w:sz w:val="16"/>
+          <w:szCs w:val="16"/>
+        </w:rPr>
+        <w:t xml:space="preserve"> primary production</w:t>
       </w:r>
       <w:r>
         <w:rPr>

</xml_diff>